<commit_message>
Version 1.0.0 Basic Word generation
</commit_message>
<xml_diff>
--- a/src/assets/VorlageGeneric.docx
+++ b/src/assets/VorlageGeneric.docx
@@ -1,6 +1,6 @@
 
 <file path=word/document.xml><?xml version="1.0" encoding="utf-8"?>
-<w:document xmlns:wpc="http://schemas.microsoft.com/office/word/2010/wordprocessingCanvas" xmlns:cx="http://schemas.microsoft.com/office/drawing/2014/chartex" xmlns:cx1="http://schemas.microsoft.com/office/drawing/2015/9/8/chartex" xmlns:cx2="http://schemas.microsoft.com/office/drawing/2015/10/21/chartex" xmlns:cx3="http://schemas.microsoft.com/office/drawing/2016/5/9/chartex" xmlns:cx4="http://schemas.microsoft.com/office/drawing/2016/5/10/chartex" xmlns:cx5="http://schemas.microsoft.com/office/drawing/2016/5/11/chartex" xmlns:cx6="http://schemas.microsoft.com/office/drawing/2016/5/12/chartex" xmlns:cx7="http://schemas.microsoft.com/office/drawing/2016/5/13/chartex" xmlns:cx8="http://schemas.microsoft.com/office/drawing/2016/5/14/chartex" xmlns:mc="http://schemas.openxmlformats.org/markup-compatibility/2006" xmlns:aink="http://schemas.microsoft.com/office/drawing/2016/ink" xmlns:am3d="http://schemas.microsoft.com/office/drawing/2017/model3d" xmlns:o="urn:schemas-microsoft-com:office:office" xmlns:r="http://schemas.openxmlformats.org/officeDocument/2006/relationships" xmlns:m="http://schemas.openxmlformats.org/officeDocument/2006/math" xmlns:v="urn:schemas-microsoft-com:vml" xmlns:wp14="http://schemas.microsoft.com/office/word/2010/wordprocessingDrawing" xmlns:wp="http://schemas.openxmlformats.org/drawingml/2006/wordprocessingDrawing" xmlns:w10="urn:schemas-microsoft-com:office:word" xmlns:w="http://schemas.openxmlformats.org/wordprocessingml/2006/main" xmlns:w14="http://schemas.microsoft.com/office/word/2010/wordml" xmlns:w15="http://schemas.microsoft.com/office/word/2012/wordml" xmlns:w16cid="http://schemas.microsoft.com/office/word/2016/wordml/cid" xmlns:w16se="http://schemas.microsoft.com/office/word/2015/wordml/symex" xmlns:wpg="http://schemas.microsoft.com/office/word/2010/wordprocessingGroup" xmlns:wpi="http://schemas.microsoft.com/office/word/2010/wordprocessingInk" xmlns:wne="http://schemas.microsoft.com/office/word/2006/wordml" xmlns:wps="http://schemas.microsoft.com/office/word/2010/wordprocessingShape" mc:Ignorable="w14 w15 w16se w16cid wp14">
+<w:document xmlns:wpc="http://schemas.microsoft.com/office/word/2010/wordprocessingCanvas" xmlns:mc="http://schemas.openxmlformats.org/markup-compatibility/2006" xmlns:o="urn:schemas-microsoft-com:office:office" xmlns:r="http://schemas.openxmlformats.org/officeDocument/2006/relationships" xmlns:m="http://schemas.openxmlformats.org/officeDocument/2006/math" xmlns:v="urn:schemas-microsoft-com:vml" xmlns:wp14="http://schemas.microsoft.com/office/word/2010/wordprocessingDrawing" xmlns:wp="http://schemas.openxmlformats.org/drawingml/2006/wordprocessingDrawing" xmlns:w10="urn:schemas-microsoft-com:office:word" xmlns:w="http://schemas.openxmlformats.org/wordprocessingml/2006/main" xmlns:w14="http://schemas.microsoft.com/office/word/2010/wordml" xmlns:wpg="http://schemas.microsoft.com/office/word/2010/wordprocessingGroup" xmlns:wpi="http://schemas.microsoft.com/office/word/2010/wordprocessingInk" xmlns:wne="http://schemas.microsoft.com/office/word/2006/wordml" xmlns:wps="http://schemas.microsoft.com/office/word/2010/wordprocessingShape" mc:Ignorable="w14 wp14">
   <w:body>
     <w:p>
       <w:pPr>
@@ -38,7 +38,7 @@
                     </pic:cNvPicPr>
                   </pic:nvPicPr>
                   <pic:blipFill>
-                    <a:blip r:embed="rId6" cstate="print">
+                    <a:blip r:embed="rId7" cstate="print">
                       <a:extLst>
                         <a:ext uri="{28A0092B-C50C-407E-A947-70E740481C1C}">
                           <a14:useLocalDpi xmlns:a14="http://schemas.microsoft.com/office/drawing/2010/main" val="0"/>
@@ -279,7 +279,7 @@
               <w:ind w:left="57"/>
             </w:pPr>
             <w:r>
-              <w:t>Fachinformatiker Anwendungsentwicklung</w:t>
+              <w:t>{beruf}</w:t>
             </w:r>
           </w:p>
         </w:tc>
@@ -508,8 +508,10 @@
             </w:r>
             <w:proofErr w:type="spellEnd"/>
             <w:r>
-              <w:t>]</w:t>
-            </w:r>
+              <w:t>}</w:t>
+            </w:r>
+            <w:bookmarkStart w:id="0" w:name="_GoBack"/>
+            <w:bookmarkEnd w:id="0"/>
           </w:p>
         </w:tc>
       </w:tr>
@@ -792,13 +794,7 @@
               </w:rPr>
             </w:pPr>
             <w:r>
-              <w:t>{contentMo</w:t>
-            </w:r>
-            <w:r>
-              <w:t>2</w:t>
-            </w:r>
-            <w:r>
-              <w:t>}</w:t>
+              <w:t>{contentMo2}</w:t>
             </w:r>
           </w:p>
         </w:tc>
@@ -885,13 +881,7 @@
               </w:rPr>
             </w:pPr>
             <w:r>
-              <w:t>{contentMo</w:t>
-            </w:r>
-            <w:r>
-              <w:t>3</w:t>
-            </w:r>
-            <w:r>
-              <w:t>}</w:t>
+              <w:t>{contentMo3}</w:t>
             </w:r>
           </w:p>
         </w:tc>
@@ -978,13 +968,7 @@
               </w:rPr>
             </w:pPr>
             <w:r>
-              <w:t>{contentMo</w:t>
-            </w:r>
-            <w:r>
-              <w:t>4</w:t>
-            </w:r>
-            <w:r>
-              <w:t>}</w:t>
+              <w:t>{contentMo4}</w:t>
             </w:r>
           </w:p>
         </w:tc>
@@ -1071,13 +1055,7 @@
               </w:rPr>
             </w:pPr>
             <w:r>
-              <w:t>{contentMo</w:t>
-            </w:r>
-            <w:r>
-              <w:t>5</w:t>
-            </w:r>
-            <w:r>
-              <w:t>}</w:t>
+              <w:t>{contentMo5}</w:t>
             </w:r>
           </w:p>
         </w:tc>
@@ -1175,13 +1153,7 @@
               </w:rPr>
             </w:pPr>
             <w:r>
-              <w:t>{contentMo</w:t>
-            </w:r>
-            <w:r>
-              <w:t>6</w:t>
-            </w:r>
-            <w:r>
-              <w:t>}</w:t>
+              <w:t>{contentMo6}</w:t>
             </w:r>
           </w:p>
         </w:tc>
@@ -1268,13 +1240,7 @@
               </w:rPr>
             </w:pPr>
             <w:r>
-              <w:t>{contentMo</w:t>
-            </w:r>
-            <w:r>
-              <w:t>7</w:t>
-            </w:r>
-            <w:r>
-              <w:t>}</w:t>
+              <w:t>{contentMo7}</w:t>
             </w:r>
           </w:p>
         </w:tc>
@@ -1361,13 +1327,7 @@
               </w:rPr>
             </w:pPr>
             <w:r>
-              <w:t>{contentMo</w:t>
-            </w:r>
-            <w:r>
-              <w:t>8</w:t>
-            </w:r>
-            <w:r>
-              <w:t>}</w:t>
+              <w:t>{contentMo8}</w:t>
             </w:r>
           </w:p>
         </w:tc>
@@ -1462,13 +1422,7 @@
               </w:rPr>
             </w:pPr>
             <w:r>
-              <w:t>{content</w:t>
-            </w:r>
-            <w:r>
-              <w:t>Di</w:t>
-            </w:r>
-            <w:r>
-              <w:t>1}</w:t>
+              <w:t>{contentDi1}</w:t>
             </w:r>
           </w:p>
         </w:tc>
@@ -2269,10 +2223,7 @@
               </w:rPr>
             </w:pPr>
             <w:r>
-              <w:t>{content</w:t>
-            </w:r>
-            <w:r>
-              <w:t>Mi1</w:t>
+              <w:t>{contentMi1</w:t>
             </w:r>
             <w:r>
               <w:t>}</w:t>
@@ -3079,10 +3030,7 @@
               </w:rPr>
             </w:pPr>
             <w:r>
-              <w:t>{content</w:t>
-            </w:r>
-            <w:r>
-              <w:t>Do1</w:t>
+              <w:t>{contentDo1</w:t>
             </w:r>
             <w:r>
               <w:t>}</w:t>
@@ -3175,10 +3123,7 @@
               </w:rPr>
             </w:pPr>
             <w:r>
-              <w:t>{content</w:t>
-            </w:r>
-            <w:r>
-              <w:t>Do2</w:t>
+              <w:t>{contentDo2</w:t>
             </w:r>
             <w:r>
               <w:t>}</w:t>
@@ -3271,10 +3216,7 @@
               </w:rPr>
             </w:pPr>
             <w:r>
-              <w:t>{content</w:t>
-            </w:r>
-            <w:r>
-              <w:t>Do3</w:t>
+              <w:t>{contentDo3</w:t>
             </w:r>
             <w:r>
               <w:t>}</w:t>
@@ -3367,10 +3309,7 @@
               </w:rPr>
             </w:pPr>
             <w:r>
-              <w:t>{content</w:t>
-            </w:r>
-            <w:r>
-              <w:t>Do4</w:t>
+              <w:t>{contentDo4</w:t>
             </w:r>
             <w:r>
               <w:t>}</w:t>
@@ -3463,10 +3402,7 @@
               </w:rPr>
             </w:pPr>
             <w:r>
-              <w:t>{content</w:t>
-            </w:r>
-            <w:r>
-              <w:t>Do5</w:t>
+              <w:t>{contentDo5</w:t>
             </w:r>
             <w:r>
               <w:t>}</w:t>
@@ -3573,10 +3509,7 @@
               </w:rPr>
             </w:pPr>
             <w:r>
-              <w:t>{content</w:t>
-            </w:r>
-            <w:r>
-              <w:t>Do6</w:t>
+              <w:t>{contentDo6</w:t>
             </w:r>
             <w:r>
               <w:t>}</w:t>
@@ -3669,10 +3602,7 @@
               </w:rPr>
             </w:pPr>
             <w:r>
-              <w:t>{content</w:t>
-            </w:r>
-            <w:r>
-              <w:t>Do7</w:t>
+              <w:t>{contentDo7</w:t>
             </w:r>
             <w:r>
               <w:t>}</w:t>
@@ -3765,10 +3695,7 @@
               </w:rPr>
             </w:pPr>
             <w:r>
-              <w:t>{content</w:t>
-            </w:r>
-            <w:r>
-              <w:t>Do</w:t>
+              <w:t>{contentDo</w:t>
             </w:r>
             <w:r>
               <w:t>8}</w:t>
@@ -3868,13 +3795,8 @@
               </w:rPr>
             </w:pPr>
             <w:r>
-              <w:t>{conten</w:t>
-            </w:r>
-            <w:r>
-              <w:t>tFr1</w:t>
-            </w:r>
-            <w:bookmarkStart w:id="0" w:name="_GoBack"/>
-            <w:bookmarkEnd w:id="0"/>
+              <w:t>{contentFr1</w:t>
+            </w:r>
             <w:r>
               <w:t>}</w:t>
             </w:r>
@@ -4659,11 +4581,7 @@
               <w:t xml:space="preserve">Unterschrift des Auszubildenden       </w:t>
             </w:r>
             <w:r>
-              <w:t xml:space="preserve">                         </w:t>
-            </w:r>
-            <w:proofErr w:type="gramStart"/>
-            <w:r>
-              <w:t>|</w:t>
+              <w:t xml:space="preserve">                         |</w:t>
             </w:r>
             <w:r>
               <w:t xml:space="preserve">  </w:t>
@@ -4672,14 +4590,7 @@
               <w:rPr>
                 <w:sz w:val="18"/>
               </w:rPr>
-              <w:t>Sichtvermerke</w:t>
-            </w:r>
-            <w:proofErr w:type="gramEnd"/>
-            <w:r>
-              <w:rPr>
-                <w:sz w:val="18"/>
-              </w:rPr>
-              <w:t xml:space="preserve"> des Ausbilders </w:t>
+              <w:t xml:space="preserve">Sichtvermerke des Ausbilders </w:t>
             </w:r>
           </w:p>
         </w:tc>
@@ -4821,8 +4732,8 @@
       </w:pPr>
     </w:p>
     <w:sectPr>
-      <w:footerReference w:type="default" r:id="rId7"/>
-      <w:footerReference w:type="first" r:id="rId8"/>
+      <w:footerReference w:type="default" r:id="rId8"/>
+      <w:footerReference w:type="first" r:id="rId9"/>
       <w:pgSz w:w="11907" w:h="16840" w:code="9"/>
       <w:pgMar w:top="680" w:right="680" w:bottom="680" w:left="1021" w:header="680" w:footer="680" w:gutter="0"/>
       <w:cols w:space="720"/>
@@ -4833,7 +4744,7 @@
 </file>
 
 <file path=word/endnotes.xml><?xml version="1.0" encoding="utf-8"?>
-<w:endnotes xmlns:wpc="http://schemas.microsoft.com/office/word/2010/wordprocessingCanvas" xmlns:cx="http://schemas.microsoft.com/office/drawing/2014/chartex" xmlns:cx1="http://schemas.microsoft.com/office/drawing/2015/9/8/chartex" xmlns:cx2="http://schemas.microsoft.com/office/drawing/2015/10/21/chartex" xmlns:cx3="http://schemas.microsoft.com/office/drawing/2016/5/9/chartex" xmlns:cx4="http://schemas.microsoft.com/office/drawing/2016/5/10/chartex" xmlns:cx5="http://schemas.microsoft.com/office/drawing/2016/5/11/chartex" xmlns:cx6="http://schemas.microsoft.com/office/drawing/2016/5/12/chartex" xmlns:cx7="http://schemas.microsoft.com/office/drawing/2016/5/13/chartex" xmlns:cx8="http://schemas.microsoft.com/office/drawing/2016/5/14/chartex" xmlns:mc="http://schemas.openxmlformats.org/markup-compatibility/2006" xmlns:aink="http://schemas.microsoft.com/office/drawing/2016/ink" xmlns:am3d="http://schemas.microsoft.com/office/drawing/2017/model3d" xmlns:o="urn:schemas-microsoft-com:office:office" xmlns:r="http://schemas.openxmlformats.org/officeDocument/2006/relationships" xmlns:m="http://schemas.openxmlformats.org/officeDocument/2006/math" xmlns:v="urn:schemas-microsoft-com:vml" xmlns:wp14="http://schemas.microsoft.com/office/word/2010/wordprocessingDrawing" xmlns:wp="http://schemas.openxmlformats.org/drawingml/2006/wordprocessingDrawing" xmlns:w10="urn:schemas-microsoft-com:office:word" xmlns:w="http://schemas.openxmlformats.org/wordprocessingml/2006/main" xmlns:w14="http://schemas.microsoft.com/office/word/2010/wordml" xmlns:w15="http://schemas.microsoft.com/office/word/2012/wordml" xmlns:w16cid="http://schemas.microsoft.com/office/word/2016/wordml/cid" xmlns:w16se="http://schemas.microsoft.com/office/word/2015/wordml/symex" xmlns:wpg="http://schemas.microsoft.com/office/word/2010/wordprocessingGroup" xmlns:wpi="http://schemas.microsoft.com/office/word/2010/wordprocessingInk" xmlns:wne="http://schemas.microsoft.com/office/word/2006/wordml" xmlns:wps="http://schemas.microsoft.com/office/word/2010/wordprocessingShape" mc:Ignorable="w14 w15 w16se w16cid wp14">
+<w:endnotes xmlns:wpc="http://schemas.microsoft.com/office/word/2010/wordprocessingCanvas" xmlns:mc="http://schemas.openxmlformats.org/markup-compatibility/2006" xmlns:o="urn:schemas-microsoft-com:office:office" xmlns:r="http://schemas.openxmlformats.org/officeDocument/2006/relationships" xmlns:m="http://schemas.openxmlformats.org/officeDocument/2006/math" xmlns:v="urn:schemas-microsoft-com:vml" xmlns:wp14="http://schemas.microsoft.com/office/word/2010/wordprocessingDrawing" xmlns:wp="http://schemas.openxmlformats.org/drawingml/2006/wordprocessingDrawing" xmlns:w10="urn:schemas-microsoft-com:office:word" xmlns:w="http://schemas.openxmlformats.org/wordprocessingml/2006/main" xmlns:w14="http://schemas.microsoft.com/office/word/2010/wordml" xmlns:wpg="http://schemas.microsoft.com/office/word/2010/wordprocessingGroup" xmlns:wpi="http://schemas.microsoft.com/office/word/2010/wordprocessingInk" xmlns:wne="http://schemas.microsoft.com/office/word/2006/wordml" xmlns:wps="http://schemas.microsoft.com/office/word/2010/wordprocessingShape" mc:Ignorable="w14 wp14">
   <w:endnote w:type="separator" w:id="-1">
     <w:p>
       <w:r>
@@ -4852,7 +4763,7 @@
 </file>
 
 <file path=word/footer1.xml><?xml version="1.0" encoding="utf-8"?>
-<w:ftr xmlns:wpc="http://schemas.microsoft.com/office/word/2010/wordprocessingCanvas" xmlns:cx="http://schemas.microsoft.com/office/drawing/2014/chartex" xmlns:cx1="http://schemas.microsoft.com/office/drawing/2015/9/8/chartex" xmlns:cx2="http://schemas.microsoft.com/office/drawing/2015/10/21/chartex" xmlns:cx3="http://schemas.microsoft.com/office/drawing/2016/5/9/chartex" xmlns:cx4="http://schemas.microsoft.com/office/drawing/2016/5/10/chartex" xmlns:cx5="http://schemas.microsoft.com/office/drawing/2016/5/11/chartex" xmlns:cx6="http://schemas.microsoft.com/office/drawing/2016/5/12/chartex" xmlns:cx7="http://schemas.microsoft.com/office/drawing/2016/5/13/chartex" xmlns:cx8="http://schemas.microsoft.com/office/drawing/2016/5/14/chartex" xmlns:mc="http://schemas.openxmlformats.org/markup-compatibility/2006" xmlns:aink="http://schemas.microsoft.com/office/drawing/2016/ink" xmlns:am3d="http://schemas.microsoft.com/office/drawing/2017/model3d" xmlns:o="urn:schemas-microsoft-com:office:office" xmlns:r="http://schemas.openxmlformats.org/officeDocument/2006/relationships" xmlns:m="http://schemas.openxmlformats.org/officeDocument/2006/math" xmlns:v="urn:schemas-microsoft-com:vml" xmlns:wp14="http://schemas.microsoft.com/office/word/2010/wordprocessingDrawing" xmlns:wp="http://schemas.openxmlformats.org/drawingml/2006/wordprocessingDrawing" xmlns:w10="urn:schemas-microsoft-com:office:word" xmlns:w="http://schemas.openxmlformats.org/wordprocessingml/2006/main" xmlns:w14="http://schemas.microsoft.com/office/word/2010/wordml" xmlns:w15="http://schemas.microsoft.com/office/word/2012/wordml" xmlns:w16cid="http://schemas.microsoft.com/office/word/2016/wordml/cid" xmlns:w16se="http://schemas.microsoft.com/office/word/2015/wordml/symex" xmlns:wpg="http://schemas.microsoft.com/office/word/2010/wordprocessingGroup" xmlns:wpi="http://schemas.microsoft.com/office/word/2010/wordprocessingInk" xmlns:wne="http://schemas.microsoft.com/office/word/2006/wordml" xmlns:wps="http://schemas.microsoft.com/office/word/2010/wordprocessingShape" mc:Ignorable="w14 w15 w16se w16cid wp14">
+<w:ftr xmlns:wpc="http://schemas.microsoft.com/office/word/2010/wordprocessingCanvas" xmlns:mc="http://schemas.openxmlformats.org/markup-compatibility/2006" xmlns:o="urn:schemas-microsoft-com:office:office" xmlns:r="http://schemas.openxmlformats.org/officeDocument/2006/relationships" xmlns:m="http://schemas.openxmlformats.org/officeDocument/2006/math" xmlns:v="urn:schemas-microsoft-com:vml" xmlns:wp14="http://schemas.microsoft.com/office/word/2010/wordprocessingDrawing" xmlns:wp="http://schemas.openxmlformats.org/drawingml/2006/wordprocessingDrawing" xmlns:w10="urn:schemas-microsoft-com:office:word" xmlns:w="http://schemas.openxmlformats.org/wordprocessingml/2006/main" xmlns:w14="http://schemas.microsoft.com/office/word/2010/wordml" xmlns:wpg="http://schemas.microsoft.com/office/word/2010/wordprocessingGroup" xmlns:wpi="http://schemas.microsoft.com/office/word/2010/wordprocessingInk" xmlns:wne="http://schemas.microsoft.com/office/word/2006/wordml" xmlns:wps="http://schemas.microsoft.com/office/word/2010/wordprocessingShape" mc:Ignorable="w14 wp14">
   <w:p>
     <w:pPr>
       <w:pStyle w:val="Fuzeile"/>
@@ -5064,7 +4975,7 @@
 </file>
 
 <file path=word/footer2.xml><?xml version="1.0" encoding="utf-8"?>
-<w:ftr xmlns:wpc="http://schemas.microsoft.com/office/word/2010/wordprocessingCanvas" xmlns:cx="http://schemas.microsoft.com/office/drawing/2014/chartex" xmlns:cx1="http://schemas.microsoft.com/office/drawing/2015/9/8/chartex" xmlns:cx2="http://schemas.microsoft.com/office/drawing/2015/10/21/chartex" xmlns:cx3="http://schemas.microsoft.com/office/drawing/2016/5/9/chartex" xmlns:cx4="http://schemas.microsoft.com/office/drawing/2016/5/10/chartex" xmlns:cx5="http://schemas.microsoft.com/office/drawing/2016/5/11/chartex" xmlns:cx6="http://schemas.microsoft.com/office/drawing/2016/5/12/chartex" xmlns:cx7="http://schemas.microsoft.com/office/drawing/2016/5/13/chartex" xmlns:cx8="http://schemas.microsoft.com/office/drawing/2016/5/14/chartex" xmlns:mc="http://schemas.openxmlformats.org/markup-compatibility/2006" xmlns:aink="http://schemas.microsoft.com/office/drawing/2016/ink" xmlns:am3d="http://schemas.microsoft.com/office/drawing/2017/model3d" xmlns:o="urn:schemas-microsoft-com:office:office" xmlns:r="http://schemas.openxmlformats.org/officeDocument/2006/relationships" xmlns:m="http://schemas.openxmlformats.org/officeDocument/2006/math" xmlns:v="urn:schemas-microsoft-com:vml" xmlns:wp14="http://schemas.microsoft.com/office/word/2010/wordprocessingDrawing" xmlns:wp="http://schemas.openxmlformats.org/drawingml/2006/wordprocessingDrawing" xmlns:w10="urn:schemas-microsoft-com:office:word" xmlns:w="http://schemas.openxmlformats.org/wordprocessingml/2006/main" xmlns:w14="http://schemas.microsoft.com/office/word/2010/wordml" xmlns:w15="http://schemas.microsoft.com/office/word/2012/wordml" xmlns:w16cid="http://schemas.microsoft.com/office/word/2016/wordml/cid" xmlns:w16se="http://schemas.microsoft.com/office/word/2015/wordml/symex" xmlns:wpg="http://schemas.microsoft.com/office/word/2010/wordprocessingGroup" xmlns:wpi="http://schemas.microsoft.com/office/word/2010/wordprocessingInk" xmlns:wne="http://schemas.microsoft.com/office/word/2006/wordml" xmlns:wps="http://schemas.microsoft.com/office/word/2010/wordprocessingShape" mc:Ignorable="w14 w15 w16se w16cid wp14">
+<w:ftr xmlns:wpc="http://schemas.microsoft.com/office/word/2010/wordprocessingCanvas" xmlns:mc="http://schemas.openxmlformats.org/markup-compatibility/2006" xmlns:o="urn:schemas-microsoft-com:office:office" xmlns:r="http://schemas.openxmlformats.org/officeDocument/2006/relationships" xmlns:m="http://schemas.openxmlformats.org/officeDocument/2006/math" xmlns:v="urn:schemas-microsoft-com:vml" xmlns:wp14="http://schemas.microsoft.com/office/word/2010/wordprocessingDrawing" xmlns:wp="http://schemas.openxmlformats.org/drawingml/2006/wordprocessingDrawing" xmlns:w10="urn:schemas-microsoft-com:office:word" xmlns:w="http://schemas.openxmlformats.org/wordprocessingml/2006/main" xmlns:w14="http://schemas.microsoft.com/office/word/2010/wordml" xmlns:wpg="http://schemas.microsoft.com/office/word/2010/wordprocessingGroup" xmlns:wpi="http://schemas.microsoft.com/office/word/2010/wordprocessingInk" xmlns:wne="http://schemas.microsoft.com/office/word/2006/wordml" xmlns:wps="http://schemas.microsoft.com/office/word/2010/wordprocessingShape" mc:Ignorable="w14 wp14">
   <w:p>
     <w:pPr>
       <w:pStyle w:val="scforgzeile"/>
@@ -5126,7 +5037,7 @@
 </file>
 
 <file path=word/footnotes.xml><?xml version="1.0" encoding="utf-8"?>
-<w:footnotes xmlns:wpc="http://schemas.microsoft.com/office/word/2010/wordprocessingCanvas" xmlns:cx="http://schemas.microsoft.com/office/drawing/2014/chartex" xmlns:cx1="http://schemas.microsoft.com/office/drawing/2015/9/8/chartex" xmlns:cx2="http://schemas.microsoft.com/office/drawing/2015/10/21/chartex" xmlns:cx3="http://schemas.microsoft.com/office/drawing/2016/5/9/chartex" xmlns:cx4="http://schemas.microsoft.com/office/drawing/2016/5/10/chartex" xmlns:cx5="http://schemas.microsoft.com/office/drawing/2016/5/11/chartex" xmlns:cx6="http://schemas.microsoft.com/office/drawing/2016/5/12/chartex" xmlns:cx7="http://schemas.microsoft.com/office/drawing/2016/5/13/chartex" xmlns:cx8="http://schemas.microsoft.com/office/drawing/2016/5/14/chartex" xmlns:mc="http://schemas.openxmlformats.org/markup-compatibility/2006" xmlns:aink="http://schemas.microsoft.com/office/drawing/2016/ink" xmlns:am3d="http://schemas.microsoft.com/office/drawing/2017/model3d" xmlns:o="urn:schemas-microsoft-com:office:office" xmlns:r="http://schemas.openxmlformats.org/officeDocument/2006/relationships" xmlns:m="http://schemas.openxmlformats.org/officeDocument/2006/math" xmlns:v="urn:schemas-microsoft-com:vml" xmlns:wp14="http://schemas.microsoft.com/office/word/2010/wordprocessingDrawing" xmlns:wp="http://schemas.openxmlformats.org/drawingml/2006/wordprocessingDrawing" xmlns:w10="urn:schemas-microsoft-com:office:word" xmlns:w="http://schemas.openxmlformats.org/wordprocessingml/2006/main" xmlns:w14="http://schemas.microsoft.com/office/word/2010/wordml" xmlns:w15="http://schemas.microsoft.com/office/word/2012/wordml" xmlns:w16cid="http://schemas.microsoft.com/office/word/2016/wordml/cid" xmlns:w16se="http://schemas.microsoft.com/office/word/2015/wordml/symex" xmlns:wpg="http://schemas.microsoft.com/office/word/2010/wordprocessingGroup" xmlns:wpi="http://schemas.microsoft.com/office/word/2010/wordprocessingInk" xmlns:wne="http://schemas.microsoft.com/office/word/2006/wordml" xmlns:wps="http://schemas.microsoft.com/office/word/2010/wordprocessingShape" mc:Ignorable="w14 w15 w16se w16cid wp14">
+<w:footnotes xmlns:wpc="http://schemas.microsoft.com/office/word/2010/wordprocessingCanvas" xmlns:mc="http://schemas.openxmlformats.org/markup-compatibility/2006" xmlns:o="urn:schemas-microsoft-com:office:office" xmlns:r="http://schemas.openxmlformats.org/officeDocument/2006/relationships" xmlns:m="http://schemas.openxmlformats.org/officeDocument/2006/math" xmlns:v="urn:schemas-microsoft-com:vml" xmlns:wp14="http://schemas.microsoft.com/office/word/2010/wordprocessingDrawing" xmlns:wp="http://schemas.openxmlformats.org/drawingml/2006/wordprocessingDrawing" xmlns:w10="urn:schemas-microsoft-com:office:word" xmlns:w="http://schemas.openxmlformats.org/wordprocessingml/2006/main" xmlns:w14="http://schemas.microsoft.com/office/word/2010/wordml" xmlns:wpg="http://schemas.microsoft.com/office/word/2010/wordprocessingGroup" xmlns:wpi="http://schemas.microsoft.com/office/word/2010/wordprocessingInk" xmlns:wne="http://schemas.microsoft.com/office/word/2006/wordml" xmlns:wps="http://schemas.microsoft.com/office/word/2010/wordprocessingShape" mc:Ignorable="w14 wp14">
   <w:footnote w:type="separator" w:id="-1">
     <w:p>
       <w:r>
@@ -5145,7 +5056,7 @@
 </file>
 
 <file path=word/styles.xml><?xml version="1.0" encoding="utf-8"?>
-<w:styles xmlns:mc="http://schemas.openxmlformats.org/markup-compatibility/2006" xmlns:r="http://schemas.openxmlformats.org/officeDocument/2006/relationships" xmlns:w="http://schemas.openxmlformats.org/wordprocessingml/2006/main" xmlns:w14="http://schemas.microsoft.com/office/word/2010/wordml" xmlns:w15="http://schemas.microsoft.com/office/word/2012/wordml" xmlns:w16cid="http://schemas.microsoft.com/office/word/2016/wordml/cid" xmlns:w16se="http://schemas.microsoft.com/office/word/2015/wordml/symex" mc:Ignorable="w14 w15 w16se w16cid">
+<w:styles xmlns:mc="http://schemas.openxmlformats.org/markup-compatibility/2006" xmlns:r="http://schemas.openxmlformats.org/officeDocument/2006/relationships" xmlns:w="http://schemas.openxmlformats.org/wordprocessingml/2006/main" xmlns:w14="http://schemas.microsoft.com/office/word/2010/wordml" mc:Ignorable="w14">
   <w:docDefaults>
     <w:rPrDefault>
       <w:rPr>
@@ -5155,376 +5066,360 @@
     </w:rPrDefault>
     <w:pPrDefault/>
   </w:docDefaults>
-  <w:latentStyles w:defLockedState="0" w:defUIPriority="0" w:defSemiHidden="0" w:defUnhideWhenUsed="0" w:defQFormat="0" w:count="375">
-    <w:lsdException w:name="Normal" w:qFormat="1"/>
-    <w:lsdException w:name="heading 1" w:qFormat="1"/>
-    <w:lsdException w:name="heading 2" w:semiHidden="1" w:unhideWhenUsed="1" w:qFormat="1"/>
-    <w:lsdException w:name="heading 3" w:semiHidden="1" w:unhideWhenUsed="1" w:qFormat="1"/>
-    <w:lsdException w:name="heading 4" w:semiHidden="1" w:unhideWhenUsed="1" w:qFormat="1"/>
-    <w:lsdException w:name="heading 5" w:semiHidden="1" w:unhideWhenUsed="1" w:qFormat="1"/>
-    <w:lsdException w:name="heading 6" w:semiHidden="1" w:unhideWhenUsed="1" w:qFormat="1"/>
-    <w:lsdException w:name="heading 7" w:semiHidden="1" w:unhideWhenUsed="1" w:qFormat="1"/>
-    <w:lsdException w:name="heading 8" w:semiHidden="1" w:unhideWhenUsed="1" w:qFormat="1"/>
-    <w:lsdException w:name="heading 9" w:semiHidden="1" w:unhideWhenUsed="1" w:qFormat="1"/>
-    <w:lsdException w:name="index 1" w:semiHidden="1" w:unhideWhenUsed="1"/>
-    <w:lsdException w:name="index 2" w:semiHidden="1" w:unhideWhenUsed="1"/>
-    <w:lsdException w:name="index 3" w:semiHidden="1" w:unhideWhenUsed="1"/>
-    <w:lsdException w:name="index 4" w:semiHidden="1" w:unhideWhenUsed="1"/>
-    <w:lsdException w:name="index 5" w:semiHidden="1" w:unhideWhenUsed="1"/>
-    <w:lsdException w:name="index 6" w:semiHidden="1" w:unhideWhenUsed="1"/>
-    <w:lsdException w:name="index 7" w:semiHidden="1" w:unhideWhenUsed="1"/>
-    <w:lsdException w:name="index 8" w:semiHidden="1" w:unhideWhenUsed="1"/>
-    <w:lsdException w:name="index 9" w:semiHidden="1" w:unhideWhenUsed="1"/>
-    <w:lsdException w:name="toc 1" w:semiHidden="1" w:unhideWhenUsed="1"/>
-    <w:lsdException w:name="toc 2" w:semiHidden="1" w:unhideWhenUsed="1"/>
-    <w:lsdException w:name="toc 3" w:semiHidden="1" w:unhideWhenUsed="1"/>
-    <w:lsdException w:name="toc 4" w:semiHidden="1" w:unhideWhenUsed="1"/>
-    <w:lsdException w:name="toc 5" w:semiHidden="1" w:unhideWhenUsed="1"/>
-    <w:lsdException w:name="toc 6" w:semiHidden="1" w:unhideWhenUsed="1"/>
-    <w:lsdException w:name="toc 7" w:semiHidden="1" w:unhideWhenUsed="1"/>
-    <w:lsdException w:name="toc 8" w:semiHidden="1" w:unhideWhenUsed="1"/>
-    <w:lsdException w:name="toc 9" w:semiHidden="1" w:unhideWhenUsed="1"/>
-    <w:lsdException w:name="Normal Indent" w:semiHidden="1" w:unhideWhenUsed="1"/>
-    <w:lsdException w:name="footnote text" w:semiHidden="1" w:unhideWhenUsed="1"/>
-    <w:lsdException w:name="annotation text" w:semiHidden="1" w:unhideWhenUsed="1"/>
-    <w:lsdException w:name="header" w:semiHidden="1" w:unhideWhenUsed="1"/>
-    <w:lsdException w:name="footer" w:semiHidden="1" w:unhideWhenUsed="1"/>
-    <w:lsdException w:name="index heading" w:semiHidden="1" w:unhideWhenUsed="1"/>
-    <w:lsdException w:name="caption" w:semiHidden="1" w:unhideWhenUsed="1" w:qFormat="1"/>
-    <w:lsdException w:name="table of figures" w:semiHidden="1" w:unhideWhenUsed="1"/>
-    <w:lsdException w:name="envelope address" w:semiHidden="1" w:unhideWhenUsed="1"/>
-    <w:lsdException w:name="envelope return" w:semiHidden="1" w:unhideWhenUsed="1"/>
-    <w:lsdException w:name="footnote reference" w:semiHidden="1" w:unhideWhenUsed="1"/>
-    <w:lsdException w:name="annotation reference" w:semiHidden="1" w:unhideWhenUsed="1"/>
-    <w:lsdException w:name="line number" w:semiHidden="1" w:unhideWhenUsed="1"/>
-    <w:lsdException w:name="page number" w:semiHidden="1" w:unhideWhenUsed="1"/>
-    <w:lsdException w:name="endnote reference" w:semiHidden="1" w:unhideWhenUsed="1"/>
-    <w:lsdException w:name="endnote text" w:semiHidden="1" w:unhideWhenUsed="1"/>
-    <w:lsdException w:name="table of authorities" w:semiHidden="1" w:unhideWhenUsed="1"/>
-    <w:lsdException w:name="macro" w:semiHidden="1" w:unhideWhenUsed="1"/>
-    <w:lsdException w:name="toa heading" w:semiHidden="1" w:unhideWhenUsed="1"/>
-    <w:lsdException w:name="List" w:semiHidden="1" w:unhideWhenUsed="1"/>
-    <w:lsdException w:name="List Bullet" w:semiHidden="1" w:unhideWhenUsed="1"/>
-    <w:lsdException w:name="List 2" w:semiHidden="1" w:unhideWhenUsed="1"/>
-    <w:lsdException w:name="List 3" w:semiHidden="1" w:unhideWhenUsed="1"/>
-    <w:lsdException w:name="List Bullet 2" w:semiHidden="1" w:unhideWhenUsed="1"/>
-    <w:lsdException w:name="List Bullet 3" w:semiHidden="1" w:unhideWhenUsed="1"/>
-    <w:lsdException w:name="List Bullet 4" w:semiHidden="1" w:unhideWhenUsed="1"/>
-    <w:lsdException w:name="List Bullet 5" w:semiHidden="1" w:unhideWhenUsed="1"/>
-    <w:lsdException w:name="List Number 2" w:semiHidden="1" w:unhideWhenUsed="1"/>
-    <w:lsdException w:name="List Number 3" w:semiHidden="1" w:unhideWhenUsed="1"/>
-    <w:lsdException w:name="List Number 4" w:semiHidden="1" w:unhideWhenUsed="1"/>
-    <w:lsdException w:name="List Number 5" w:semiHidden="1" w:unhideWhenUsed="1"/>
-    <w:lsdException w:name="Title" w:qFormat="1"/>
-    <w:lsdException w:name="Closing" w:semiHidden="1" w:unhideWhenUsed="1"/>
-    <w:lsdException w:name="Signature" w:semiHidden="1" w:unhideWhenUsed="1"/>
-    <w:lsdException w:name="Default Paragraph Font" w:semiHidden="1" w:unhideWhenUsed="1"/>
-    <w:lsdException w:name="Body Text" w:semiHidden="1" w:unhideWhenUsed="1"/>
-    <w:lsdException w:name="Body Text Indent" w:semiHidden="1" w:unhideWhenUsed="1"/>
-    <w:lsdException w:name="List Continue" w:semiHidden="1" w:unhideWhenUsed="1"/>
-    <w:lsdException w:name="List Continue 2" w:semiHidden="1" w:unhideWhenUsed="1"/>
-    <w:lsdException w:name="List Continue 3" w:semiHidden="1" w:unhideWhenUsed="1"/>
-    <w:lsdException w:name="List Continue 4" w:semiHidden="1" w:unhideWhenUsed="1"/>
-    <w:lsdException w:name="List Continue 5" w:semiHidden="1" w:unhideWhenUsed="1"/>
-    <w:lsdException w:name="Message Header" w:semiHidden="1" w:unhideWhenUsed="1"/>
-    <w:lsdException w:name="Subtitle" w:qFormat="1"/>
-    <w:lsdException w:name="Body Text First Indent 2" w:semiHidden="1" w:unhideWhenUsed="1"/>
-    <w:lsdException w:name="Note Heading" w:semiHidden="1" w:unhideWhenUsed="1"/>
-    <w:lsdException w:name="Body Text 2" w:semiHidden="1" w:unhideWhenUsed="1"/>
-    <w:lsdException w:name="Body Text 3" w:semiHidden="1" w:unhideWhenUsed="1"/>
-    <w:lsdException w:name="Body Text Indent 2" w:semiHidden="1" w:unhideWhenUsed="1"/>
-    <w:lsdException w:name="Body Text Indent 3" w:semiHidden="1" w:unhideWhenUsed="1"/>
-    <w:lsdException w:name="Block Text" w:semiHidden="1" w:unhideWhenUsed="1"/>
-    <w:lsdException w:name="Hyperlink" w:semiHidden="1" w:unhideWhenUsed="1"/>
-    <w:lsdException w:name="FollowedHyperlink" w:semiHidden="1" w:unhideWhenUsed="1"/>
-    <w:lsdException w:name="Strong" w:qFormat="1"/>
-    <w:lsdException w:name="Emphasis" w:qFormat="1"/>
-    <w:lsdException w:name="Document Map" w:semiHidden="1" w:unhideWhenUsed="1"/>
-    <w:lsdException w:name="Plain Text" w:semiHidden="1" w:unhideWhenUsed="1"/>
-    <w:lsdException w:name="E-mail Signature" w:semiHidden="1" w:unhideWhenUsed="1"/>
-    <w:lsdException w:name="HTML Top of Form" w:semiHidden="1" w:unhideWhenUsed="1"/>
-    <w:lsdException w:name="HTML Bottom of Form" w:semiHidden="1" w:unhideWhenUsed="1"/>
-    <w:lsdException w:name="Normal (Web)" w:semiHidden="1" w:unhideWhenUsed="1"/>
-    <w:lsdException w:name="HTML Acronym" w:semiHidden="1" w:unhideWhenUsed="1"/>
-    <w:lsdException w:name="HTML Address" w:semiHidden="1" w:unhideWhenUsed="1"/>
-    <w:lsdException w:name="HTML Cite" w:semiHidden="1" w:unhideWhenUsed="1"/>
-    <w:lsdException w:name="HTML Code" w:semiHidden="1" w:unhideWhenUsed="1"/>
-    <w:lsdException w:name="HTML Definition" w:semiHidden="1" w:unhideWhenUsed="1"/>
-    <w:lsdException w:name="HTML Keyboard" w:semiHidden="1" w:unhideWhenUsed="1"/>
-    <w:lsdException w:name="HTML Preformatted" w:semiHidden="1" w:unhideWhenUsed="1"/>
-    <w:lsdException w:name="HTML Sample" w:semiHidden="1" w:unhideWhenUsed="1"/>
-    <w:lsdException w:name="HTML Typewriter" w:semiHidden="1" w:unhideWhenUsed="1"/>
-    <w:lsdException w:name="HTML Variable" w:semiHidden="1" w:unhideWhenUsed="1"/>
-    <w:lsdException w:name="Normal Table" w:semiHidden="1" w:unhideWhenUsed="1"/>
-    <w:lsdException w:name="annotation subject" w:semiHidden="1" w:unhideWhenUsed="1"/>
-    <w:lsdException w:name="No List" w:semiHidden="1" w:unhideWhenUsed="1"/>
-    <w:lsdException w:name="Outline List 1" w:semiHidden="1" w:unhideWhenUsed="1"/>
-    <w:lsdException w:name="Outline List 2" w:semiHidden="1" w:unhideWhenUsed="1"/>
-    <w:lsdException w:name="Outline List 3" w:semiHidden="1" w:unhideWhenUsed="1"/>
-    <w:lsdException w:name="Table Simple 1" w:semiHidden="1" w:unhideWhenUsed="1"/>
-    <w:lsdException w:name="Table Simple 2" w:semiHidden="1" w:unhideWhenUsed="1"/>
-    <w:lsdException w:name="Table Simple 3" w:semiHidden="1" w:unhideWhenUsed="1"/>
-    <w:lsdException w:name="Table Classic 1" w:semiHidden="1" w:unhideWhenUsed="1"/>
-    <w:lsdException w:name="Table Classic 2" w:semiHidden="1" w:unhideWhenUsed="1"/>
-    <w:lsdException w:name="Table Classic 3" w:semiHidden="1" w:unhideWhenUsed="1"/>
-    <w:lsdException w:name="Table Classic 4" w:semiHidden="1" w:unhideWhenUsed="1"/>
-    <w:lsdException w:name="Table Colorful 1" w:semiHidden="1" w:unhideWhenUsed="1"/>
-    <w:lsdException w:name="Table Colorful 2" w:semiHidden="1" w:unhideWhenUsed="1"/>
-    <w:lsdException w:name="Table Colorful 3" w:semiHidden="1" w:unhideWhenUsed="1"/>
-    <w:lsdException w:name="Table Columns 1" w:semiHidden="1" w:unhideWhenUsed="1"/>
-    <w:lsdException w:name="Table Columns 2" w:semiHidden="1" w:unhideWhenUsed="1"/>
-    <w:lsdException w:name="Table Columns 3" w:semiHidden="1" w:unhideWhenUsed="1"/>
-    <w:lsdException w:name="Table Columns 4" w:semiHidden="1" w:unhideWhenUsed="1"/>
-    <w:lsdException w:name="Table Columns 5" w:semiHidden="1" w:unhideWhenUsed="1"/>
-    <w:lsdException w:name="Table Grid 1" w:semiHidden="1" w:unhideWhenUsed="1"/>
-    <w:lsdException w:name="Table Grid 2" w:semiHidden="1" w:unhideWhenUsed="1"/>
-    <w:lsdException w:name="Table Grid 3" w:semiHidden="1" w:unhideWhenUsed="1"/>
-    <w:lsdException w:name="Table Grid 4" w:semiHidden="1" w:unhideWhenUsed="1"/>
-    <w:lsdException w:name="Table Grid 5" w:semiHidden="1" w:unhideWhenUsed="1"/>
-    <w:lsdException w:name="Table Grid 6" w:semiHidden="1" w:unhideWhenUsed="1"/>
-    <w:lsdException w:name="Table Grid 7" w:semiHidden="1" w:unhideWhenUsed="1"/>
-    <w:lsdException w:name="Table Grid 8" w:semiHidden="1" w:unhideWhenUsed="1"/>
-    <w:lsdException w:name="Table List 1" w:semiHidden="1" w:unhideWhenUsed="1"/>
-    <w:lsdException w:name="Table List 2" w:semiHidden="1" w:unhideWhenUsed="1"/>
-    <w:lsdException w:name="Table List 3" w:semiHidden="1" w:unhideWhenUsed="1"/>
-    <w:lsdException w:name="Table List 4" w:semiHidden="1" w:unhideWhenUsed="1"/>
-    <w:lsdException w:name="Table List 5" w:semiHidden="1" w:unhideWhenUsed="1"/>
-    <w:lsdException w:name="Table List 6" w:semiHidden="1" w:unhideWhenUsed="1"/>
-    <w:lsdException w:name="Table List 7" w:semiHidden="1" w:unhideWhenUsed="1"/>
-    <w:lsdException w:name="Table List 8" w:semiHidden="1" w:unhideWhenUsed="1"/>
-    <w:lsdException w:name="Table 3D effects 1" w:semiHidden="1" w:unhideWhenUsed="1"/>
-    <w:lsdException w:name="Table 3D effects 2" w:semiHidden="1" w:unhideWhenUsed="1"/>
-    <w:lsdException w:name="Table 3D effects 3" w:semiHidden="1" w:unhideWhenUsed="1"/>
-    <w:lsdException w:name="Table Contemporary" w:semiHidden="1" w:unhideWhenUsed="1"/>
-    <w:lsdException w:name="Table Elegant" w:semiHidden="1" w:unhideWhenUsed="1"/>
-    <w:lsdException w:name="Table Professional" w:semiHidden="1" w:unhideWhenUsed="1"/>
-    <w:lsdException w:name="Table Subtle 1" w:semiHidden="1" w:unhideWhenUsed="1"/>
-    <w:lsdException w:name="Table Subtle 2" w:semiHidden="1" w:unhideWhenUsed="1"/>
-    <w:lsdException w:name="Table Web 1" w:semiHidden="1" w:unhideWhenUsed="1"/>
-    <w:lsdException w:name="Table Web 2" w:semiHidden="1" w:unhideWhenUsed="1"/>
-    <w:lsdException w:name="Table Web 3" w:semiHidden="1" w:unhideWhenUsed="1"/>
-    <w:lsdException w:name="Balloon Text" w:semiHidden="1" w:unhideWhenUsed="1"/>
-    <w:lsdException w:name="Table Grid" w:semiHidden="1" w:unhideWhenUsed="1"/>
-    <w:lsdException w:name="Table Theme" w:semiHidden="1" w:unhideWhenUsed="1"/>
-    <w:lsdException w:name="Placeholder Text" w:semiHidden="1" w:uiPriority="99"/>
-    <w:lsdException w:name="No Spacing" w:uiPriority="1" w:qFormat="1"/>
-    <w:lsdException w:name="Light Shading" w:uiPriority="60"/>
-    <w:lsdException w:name="Light List" w:uiPriority="61"/>
-    <w:lsdException w:name="Light Grid" w:uiPriority="62"/>
-    <w:lsdException w:name="Medium Shading 1" w:uiPriority="63"/>
-    <w:lsdException w:name="Medium Shading 2" w:uiPriority="64"/>
-    <w:lsdException w:name="Medium List 1" w:uiPriority="65"/>
-    <w:lsdException w:name="Medium List 2" w:uiPriority="66"/>
-    <w:lsdException w:name="Medium Grid 1" w:uiPriority="67"/>
-    <w:lsdException w:name="Medium Grid 2" w:uiPriority="68"/>
-    <w:lsdException w:name="Medium Grid 3" w:uiPriority="69"/>
-    <w:lsdException w:name="Dark List" w:uiPriority="70"/>
-    <w:lsdException w:name="Colorful Shading" w:uiPriority="71"/>
-    <w:lsdException w:name="Colorful List" w:uiPriority="72"/>
-    <w:lsdException w:name="Colorful Grid" w:uiPriority="73"/>
-    <w:lsdException w:name="Light Shading Accent 1" w:uiPriority="60"/>
-    <w:lsdException w:name="Light List Accent 1" w:uiPriority="61"/>
-    <w:lsdException w:name="Light Grid Accent 1" w:uiPriority="62"/>
-    <w:lsdException w:name="Medium Shading 1 Accent 1" w:uiPriority="63"/>
-    <w:lsdException w:name="Medium Shading 2 Accent 1" w:uiPriority="64"/>
-    <w:lsdException w:name="Medium List 1 Accent 1" w:uiPriority="65"/>
-    <w:lsdException w:name="Revision" w:semiHidden="1" w:uiPriority="99"/>
-    <w:lsdException w:name="List Paragraph" w:uiPriority="34" w:qFormat="1"/>
-    <w:lsdException w:name="Quote" w:uiPriority="29" w:qFormat="1"/>
-    <w:lsdException w:name="Intense Quote" w:uiPriority="30" w:qFormat="1"/>
-    <w:lsdException w:name="Medium List 2 Accent 1" w:uiPriority="66"/>
-    <w:lsdException w:name="Medium Grid 1 Accent 1" w:uiPriority="67"/>
-    <w:lsdException w:name="Medium Grid 2 Accent 1" w:uiPriority="68"/>
-    <w:lsdException w:name="Medium Grid 3 Accent 1" w:uiPriority="69"/>
-    <w:lsdException w:name="Dark List Accent 1" w:uiPriority="70"/>
-    <w:lsdException w:name="Colorful Shading Accent 1" w:uiPriority="71"/>
-    <w:lsdException w:name="Colorful List Accent 1" w:uiPriority="72"/>
-    <w:lsdException w:name="Colorful Grid Accent 1" w:uiPriority="73"/>
-    <w:lsdException w:name="Light Shading Accent 2" w:uiPriority="60"/>
-    <w:lsdException w:name="Light List Accent 2" w:uiPriority="61"/>
-    <w:lsdException w:name="Light Grid Accent 2" w:uiPriority="62"/>
-    <w:lsdException w:name="Medium Shading 1 Accent 2" w:uiPriority="63"/>
-    <w:lsdException w:name="Medium Shading 2 Accent 2" w:uiPriority="64"/>
-    <w:lsdException w:name="Medium List 1 Accent 2" w:uiPriority="65"/>
-    <w:lsdException w:name="Medium List 2 Accent 2" w:uiPriority="66"/>
-    <w:lsdException w:name="Medium Grid 1 Accent 2" w:uiPriority="67"/>
-    <w:lsdException w:name="Medium Grid 2 Accent 2" w:uiPriority="68"/>
-    <w:lsdException w:name="Medium Grid 3 Accent 2" w:uiPriority="69"/>
-    <w:lsdException w:name="Dark List Accent 2" w:uiPriority="70"/>
-    <w:lsdException w:name="Colorful Shading Accent 2" w:uiPriority="71"/>
-    <w:lsdException w:name="Colorful List Accent 2" w:uiPriority="72"/>
-    <w:lsdException w:name="Colorful Grid Accent 2" w:uiPriority="73"/>
-    <w:lsdException w:name="Light Shading Accent 3" w:uiPriority="60"/>
-    <w:lsdException w:name="Light List Accent 3" w:uiPriority="61"/>
-    <w:lsdException w:name="Light Grid Accent 3" w:uiPriority="62"/>
-    <w:lsdException w:name="Medium Shading 1 Accent 3" w:uiPriority="63"/>
-    <w:lsdException w:name="Medium Shading 2 Accent 3" w:uiPriority="64"/>
-    <w:lsdException w:name="Medium List 1 Accent 3" w:uiPriority="65"/>
-    <w:lsdException w:name="Medium List 2 Accent 3" w:uiPriority="66"/>
-    <w:lsdException w:name="Medium Grid 1 Accent 3" w:uiPriority="67"/>
-    <w:lsdException w:name="Medium Grid 2 Accent 3" w:uiPriority="68"/>
-    <w:lsdException w:name="Medium Grid 3 Accent 3" w:uiPriority="69"/>
-    <w:lsdException w:name="Dark List Accent 3" w:uiPriority="70"/>
-    <w:lsdException w:name="Colorful Shading Accent 3" w:uiPriority="71"/>
-    <w:lsdException w:name="Colorful List Accent 3" w:uiPriority="72"/>
-    <w:lsdException w:name="Colorful Grid Accent 3" w:uiPriority="73"/>
-    <w:lsdException w:name="Light Shading Accent 4" w:uiPriority="60"/>
-    <w:lsdException w:name="Light List Accent 4" w:uiPriority="61"/>
-    <w:lsdException w:name="Light Grid Accent 4" w:uiPriority="62"/>
-    <w:lsdException w:name="Medium Shading 1 Accent 4" w:uiPriority="63"/>
-    <w:lsdException w:name="Medium Shading 2 Accent 4" w:uiPriority="64"/>
-    <w:lsdException w:name="Medium List 1 Accent 4" w:uiPriority="65"/>
-    <w:lsdException w:name="Medium List 2 Accent 4" w:uiPriority="66"/>
-    <w:lsdException w:name="Medium Grid 1 Accent 4" w:uiPriority="67"/>
-    <w:lsdException w:name="Medium Grid 2 Accent 4" w:uiPriority="68"/>
-    <w:lsdException w:name="Medium Grid 3 Accent 4" w:uiPriority="69"/>
-    <w:lsdException w:name="Dark List Accent 4" w:uiPriority="70"/>
-    <w:lsdException w:name="Colorful Shading Accent 4" w:uiPriority="71"/>
-    <w:lsdException w:name="Colorful List Accent 4" w:uiPriority="72"/>
-    <w:lsdException w:name="Colorful Grid Accent 4" w:uiPriority="73"/>
-    <w:lsdException w:name="Light Shading Accent 5" w:uiPriority="60"/>
-    <w:lsdException w:name="Light List Accent 5" w:uiPriority="61"/>
-    <w:lsdException w:name="Light Grid Accent 5" w:uiPriority="62"/>
-    <w:lsdException w:name="Medium Shading 1 Accent 5" w:uiPriority="63"/>
-    <w:lsdException w:name="Medium Shading 2 Accent 5" w:uiPriority="64"/>
-    <w:lsdException w:name="Medium List 1 Accent 5" w:uiPriority="65"/>
-    <w:lsdException w:name="Medium List 2 Accent 5" w:uiPriority="66"/>
-    <w:lsdException w:name="Medium Grid 1 Accent 5" w:uiPriority="67"/>
-    <w:lsdException w:name="Medium Grid 2 Accent 5" w:uiPriority="68"/>
-    <w:lsdException w:name="Medium Grid 3 Accent 5" w:uiPriority="69"/>
-    <w:lsdException w:name="Dark List Accent 5" w:uiPriority="70"/>
-    <w:lsdException w:name="Colorful Shading Accent 5" w:uiPriority="71"/>
-    <w:lsdException w:name="Colorful List Accent 5" w:uiPriority="72"/>
-    <w:lsdException w:name="Colorful Grid Accent 5" w:uiPriority="73"/>
-    <w:lsdException w:name="Light Shading Accent 6" w:uiPriority="60"/>
-    <w:lsdException w:name="Light List Accent 6" w:uiPriority="61"/>
-    <w:lsdException w:name="Light Grid Accent 6" w:uiPriority="62"/>
-    <w:lsdException w:name="Medium Shading 1 Accent 6" w:uiPriority="63"/>
-    <w:lsdException w:name="Medium Shading 2 Accent 6" w:uiPriority="64"/>
-    <w:lsdException w:name="Medium List 1 Accent 6" w:uiPriority="65"/>
-    <w:lsdException w:name="Medium List 2 Accent 6" w:uiPriority="66"/>
-    <w:lsdException w:name="Medium Grid 1 Accent 6" w:uiPriority="67"/>
-    <w:lsdException w:name="Medium Grid 2 Accent 6" w:uiPriority="68"/>
-    <w:lsdException w:name="Medium Grid 3 Accent 6" w:uiPriority="69"/>
-    <w:lsdException w:name="Dark List Accent 6" w:uiPriority="70"/>
-    <w:lsdException w:name="Colorful Shading Accent 6" w:uiPriority="71"/>
-    <w:lsdException w:name="Colorful List Accent 6" w:uiPriority="72"/>
-    <w:lsdException w:name="Colorful Grid Accent 6" w:uiPriority="73"/>
-    <w:lsdException w:name="Subtle Emphasis" w:uiPriority="19" w:qFormat="1"/>
-    <w:lsdException w:name="Intense Emphasis" w:uiPriority="21" w:qFormat="1"/>
-    <w:lsdException w:name="Subtle Reference" w:uiPriority="31" w:qFormat="1"/>
-    <w:lsdException w:name="Intense Reference" w:uiPriority="32" w:qFormat="1"/>
-    <w:lsdException w:name="Book Title" w:uiPriority="33" w:qFormat="1"/>
-    <w:lsdException w:name="Bibliography" w:semiHidden="1" w:uiPriority="37" w:unhideWhenUsed="1"/>
-    <w:lsdException w:name="TOC Heading" w:semiHidden="1" w:uiPriority="39" w:unhideWhenUsed="1" w:qFormat="1"/>
-    <w:lsdException w:name="Plain Table 1" w:uiPriority="41"/>
-    <w:lsdException w:name="Plain Table 2" w:uiPriority="42"/>
-    <w:lsdException w:name="Plain Table 3" w:uiPriority="43"/>
-    <w:lsdException w:name="Plain Table 4" w:uiPriority="44"/>
-    <w:lsdException w:name="Plain Table 5" w:uiPriority="45"/>
-    <w:lsdException w:name="Grid Table Light" w:uiPriority="40"/>
-    <w:lsdException w:name="Grid Table 1 Light" w:uiPriority="46"/>
-    <w:lsdException w:name="Grid Table 2" w:uiPriority="47"/>
-    <w:lsdException w:name="Grid Table 3" w:uiPriority="48"/>
-    <w:lsdException w:name="Grid Table 4" w:uiPriority="49"/>
-    <w:lsdException w:name="Grid Table 5 Dark" w:uiPriority="50"/>
-    <w:lsdException w:name="Grid Table 6 Colorful" w:uiPriority="51"/>
-    <w:lsdException w:name="Grid Table 7 Colorful" w:uiPriority="52"/>
-    <w:lsdException w:name="Grid Table 1 Light Accent 1" w:uiPriority="46"/>
-    <w:lsdException w:name="Grid Table 2 Accent 1" w:uiPriority="47"/>
-    <w:lsdException w:name="Grid Table 3 Accent 1" w:uiPriority="48"/>
-    <w:lsdException w:name="Grid Table 4 Accent 1" w:uiPriority="49"/>
-    <w:lsdException w:name="Grid Table 5 Dark Accent 1" w:uiPriority="50"/>
-    <w:lsdException w:name="Grid Table 6 Colorful Accent 1" w:uiPriority="51"/>
-    <w:lsdException w:name="Grid Table 7 Colorful Accent 1" w:uiPriority="52"/>
-    <w:lsdException w:name="Grid Table 1 Light Accent 2" w:uiPriority="46"/>
-    <w:lsdException w:name="Grid Table 2 Accent 2" w:uiPriority="47"/>
-    <w:lsdException w:name="Grid Table 3 Accent 2" w:uiPriority="48"/>
-    <w:lsdException w:name="Grid Table 4 Accent 2" w:uiPriority="49"/>
-    <w:lsdException w:name="Grid Table 5 Dark Accent 2" w:uiPriority="50"/>
-    <w:lsdException w:name="Grid Table 6 Colorful Accent 2" w:uiPriority="51"/>
-    <w:lsdException w:name="Grid Table 7 Colorful Accent 2" w:uiPriority="52"/>
-    <w:lsdException w:name="Grid Table 1 Light Accent 3" w:uiPriority="46"/>
-    <w:lsdException w:name="Grid Table 2 Accent 3" w:uiPriority="47"/>
-    <w:lsdException w:name="Grid Table 3 Accent 3" w:uiPriority="48"/>
-    <w:lsdException w:name="Grid Table 4 Accent 3" w:uiPriority="49"/>
-    <w:lsdException w:name="Grid Table 5 Dark Accent 3" w:uiPriority="50"/>
-    <w:lsdException w:name="Grid Table 6 Colorful Accent 3" w:uiPriority="51"/>
-    <w:lsdException w:name="Grid Table 7 Colorful Accent 3" w:uiPriority="52"/>
-    <w:lsdException w:name="Grid Table 1 Light Accent 4" w:uiPriority="46"/>
-    <w:lsdException w:name="Grid Table 2 Accent 4" w:uiPriority="47"/>
-    <w:lsdException w:name="Grid Table 3 Accent 4" w:uiPriority="48"/>
-    <w:lsdException w:name="Grid Table 4 Accent 4" w:uiPriority="49"/>
-    <w:lsdException w:name="Grid Table 5 Dark Accent 4" w:uiPriority="50"/>
-    <w:lsdException w:name="Grid Table 6 Colorful Accent 4" w:uiPriority="51"/>
-    <w:lsdException w:name="Grid Table 7 Colorful Accent 4" w:uiPriority="52"/>
-    <w:lsdException w:name="Grid Table 1 Light Accent 5" w:uiPriority="46"/>
-    <w:lsdException w:name="Grid Table 2 Accent 5" w:uiPriority="47"/>
-    <w:lsdException w:name="Grid Table 3 Accent 5" w:uiPriority="48"/>
-    <w:lsdException w:name="Grid Table 4 Accent 5" w:uiPriority="49"/>
-    <w:lsdException w:name="Grid Table 5 Dark Accent 5" w:uiPriority="50"/>
-    <w:lsdException w:name="Grid Table 6 Colorful Accent 5" w:uiPriority="51"/>
-    <w:lsdException w:name="Grid Table 7 Colorful Accent 5" w:uiPriority="52"/>
-    <w:lsdException w:name="Grid Table 1 Light Accent 6" w:uiPriority="46"/>
-    <w:lsdException w:name="Grid Table 2 Accent 6" w:uiPriority="47"/>
-    <w:lsdException w:name="Grid Table 3 Accent 6" w:uiPriority="48"/>
-    <w:lsdException w:name="Grid Table 4 Accent 6" w:uiPriority="49"/>
-    <w:lsdException w:name="Grid Table 5 Dark Accent 6" w:uiPriority="50"/>
-    <w:lsdException w:name="Grid Table 6 Colorful Accent 6" w:uiPriority="51"/>
-    <w:lsdException w:name="Grid Table 7 Colorful Accent 6" w:uiPriority="52"/>
-    <w:lsdException w:name="List Table 1 Light" w:uiPriority="46"/>
-    <w:lsdException w:name="List Table 2" w:uiPriority="47"/>
-    <w:lsdException w:name="List Table 3" w:uiPriority="48"/>
-    <w:lsdException w:name="List Table 4" w:uiPriority="49"/>
-    <w:lsdException w:name="List Table 5 Dark" w:uiPriority="50"/>
-    <w:lsdException w:name="List Table 6 Colorful" w:uiPriority="51"/>
-    <w:lsdException w:name="List Table 7 Colorful" w:uiPriority="52"/>
-    <w:lsdException w:name="List Table 1 Light Accent 1" w:uiPriority="46"/>
-    <w:lsdException w:name="List Table 2 Accent 1" w:uiPriority="47"/>
-    <w:lsdException w:name="List Table 3 Accent 1" w:uiPriority="48"/>
-    <w:lsdException w:name="List Table 4 Accent 1" w:uiPriority="49"/>
-    <w:lsdException w:name="List Table 5 Dark Accent 1" w:uiPriority="50"/>
-    <w:lsdException w:name="List Table 6 Colorful Accent 1" w:uiPriority="51"/>
-    <w:lsdException w:name="List Table 7 Colorful Accent 1" w:uiPriority="52"/>
-    <w:lsdException w:name="List Table 1 Light Accent 2" w:uiPriority="46"/>
-    <w:lsdException w:name="List Table 2 Accent 2" w:uiPriority="47"/>
-    <w:lsdException w:name="List Table 3 Accent 2" w:uiPriority="48"/>
-    <w:lsdException w:name="List Table 4 Accent 2" w:uiPriority="49"/>
-    <w:lsdException w:name="List Table 5 Dark Accent 2" w:uiPriority="50"/>
-    <w:lsdException w:name="List Table 6 Colorful Accent 2" w:uiPriority="51"/>
-    <w:lsdException w:name="List Table 7 Colorful Accent 2" w:uiPriority="52"/>
-    <w:lsdException w:name="List Table 1 Light Accent 3" w:uiPriority="46"/>
-    <w:lsdException w:name="List Table 2 Accent 3" w:uiPriority="47"/>
-    <w:lsdException w:name="List Table 3 Accent 3" w:uiPriority="48"/>
-    <w:lsdException w:name="List Table 4 Accent 3" w:uiPriority="49"/>
-    <w:lsdException w:name="List Table 5 Dark Accent 3" w:uiPriority="50"/>
-    <w:lsdException w:name="List Table 6 Colorful Accent 3" w:uiPriority="51"/>
-    <w:lsdException w:name="List Table 7 Colorful Accent 3" w:uiPriority="52"/>
-    <w:lsdException w:name="List Table 1 Light Accent 4" w:uiPriority="46"/>
-    <w:lsdException w:name="List Table 2 Accent 4" w:uiPriority="47"/>
-    <w:lsdException w:name="List Table 3 Accent 4" w:uiPriority="48"/>
-    <w:lsdException w:name="List Table 4 Accent 4" w:uiPriority="49"/>
-    <w:lsdException w:name="List Table 5 Dark Accent 4" w:uiPriority="50"/>
-    <w:lsdException w:name="List Table 6 Colorful Accent 4" w:uiPriority="51"/>
-    <w:lsdException w:name="List Table 7 Colorful Accent 4" w:uiPriority="52"/>
-    <w:lsdException w:name="List Table 1 Light Accent 5" w:uiPriority="46"/>
-    <w:lsdException w:name="List Table 2 Accent 5" w:uiPriority="47"/>
-    <w:lsdException w:name="List Table 3 Accent 5" w:uiPriority="48"/>
-    <w:lsdException w:name="List Table 4 Accent 5" w:uiPriority="49"/>
-    <w:lsdException w:name="List Table 5 Dark Accent 5" w:uiPriority="50"/>
-    <w:lsdException w:name="List Table 6 Colorful Accent 5" w:uiPriority="51"/>
-    <w:lsdException w:name="List Table 7 Colorful Accent 5" w:uiPriority="52"/>
-    <w:lsdException w:name="List Table 1 Light Accent 6" w:uiPriority="46"/>
-    <w:lsdException w:name="List Table 2 Accent 6" w:uiPriority="47"/>
-    <w:lsdException w:name="List Table 3 Accent 6" w:uiPriority="48"/>
-    <w:lsdException w:name="List Table 4 Accent 6" w:uiPriority="49"/>
-    <w:lsdException w:name="List Table 5 Dark Accent 6" w:uiPriority="50"/>
-    <w:lsdException w:name="List Table 6 Colorful Accent 6" w:uiPriority="51"/>
-    <w:lsdException w:name="List Table 7 Colorful Accent 6" w:uiPriority="52"/>
-    <w:lsdException w:name="Mention" w:semiHidden="1" w:uiPriority="99" w:unhideWhenUsed="1"/>
-    <w:lsdException w:name="Smart Hyperlink" w:semiHidden="1" w:uiPriority="99" w:unhideWhenUsed="1"/>
-    <w:lsdException w:name="Hashtag" w:semiHidden="1" w:uiPriority="99" w:unhideWhenUsed="1"/>
-    <w:lsdException w:name="Unresolved Mention" w:semiHidden="1" w:uiPriority="99" w:unhideWhenUsed="1"/>
+  <w:latentStyles w:defLockedState="0" w:defUIPriority="0" w:defSemiHidden="1" w:defUnhideWhenUsed="1" w:defQFormat="0" w:count="267">
+    <w:lsdException w:name="Normal" w:semiHidden="0" w:unhideWhenUsed="0" w:qFormat="1"/>
+    <w:lsdException w:name="heading 1" w:semiHidden="0" w:unhideWhenUsed="0" w:qFormat="1"/>
+    <w:lsdException w:name="heading 2" w:qFormat="1"/>
+    <w:lsdException w:name="heading 3" w:qFormat="1"/>
+    <w:lsdException w:name="heading 4" w:qFormat="1"/>
+    <w:lsdException w:name="heading 5" w:qFormat="1"/>
+    <w:lsdException w:name="heading 6" w:qFormat="1"/>
+    <w:lsdException w:name="heading 7" w:qFormat="1"/>
+    <w:lsdException w:name="heading 8" w:qFormat="1"/>
+    <w:lsdException w:name="heading 9" w:qFormat="1"/>
+    <w:lsdException w:name="caption" w:qFormat="1"/>
+    <w:lsdException w:name="List Number" w:semiHidden="0" w:unhideWhenUsed="0"/>
+    <w:lsdException w:name="List 4" w:semiHidden="0" w:unhideWhenUsed="0"/>
+    <w:lsdException w:name="List 5" w:semiHidden="0" w:unhideWhenUsed="0"/>
+    <w:lsdException w:name="Title" w:semiHidden="0" w:unhideWhenUsed="0" w:qFormat="1"/>
+    <w:lsdException w:name="Subtitle" w:semiHidden="0" w:unhideWhenUsed="0" w:qFormat="1"/>
+    <w:lsdException w:name="Salutation" w:semiHidden="0" w:unhideWhenUsed="0"/>
+    <w:lsdException w:name="Date" w:semiHidden="0" w:unhideWhenUsed="0"/>
+    <w:lsdException w:name="Body Text First Indent" w:semiHidden="0" w:unhideWhenUsed="0"/>
+    <w:lsdException w:name="Strong" w:semiHidden="0" w:unhideWhenUsed="0" w:qFormat="1"/>
+    <w:lsdException w:name="Emphasis" w:semiHidden="0" w:unhideWhenUsed="0" w:qFormat="1"/>
+    <w:lsdException w:name="Placeholder Text" w:uiPriority="99" w:unhideWhenUsed="0"/>
+    <w:lsdException w:name="No Spacing" w:semiHidden="0" w:uiPriority="1" w:unhideWhenUsed="0" w:qFormat="1"/>
+    <w:lsdException w:name="Light Shading" w:semiHidden="0" w:uiPriority="60" w:unhideWhenUsed="0"/>
+    <w:lsdException w:name="Light List" w:semiHidden="0" w:uiPriority="61" w:unhideWhenUsed="0"/>
+    <w:lsdException w:name="Light Grid" w:semiHidden="0" w:uiPriority="62" w:unhideWhenUsed="0"/>
+    <w:lsdException w:name="Medium Shading 1" w:semiHidden="0" w:uiPriority="63" w:unhideWhenUsed="0"/>
+    <w:lsdException w:name="Medium Shading 2" w:semiHidden="0" w:uiPriority="64" w:unhideWhenUsed="0"/>
+    <w:lsdException w:name="Medium List 1" w:semiHidden="0" w:uiPriority="65" w:unhideWhenUsed="0"/>
+    <w:lsdException w:name="Medium List 2" w:semiHidden="0" w:uiPriority="66" w:unhideWhenUsed="0"/>
+    <w:lsdException w:name="Medium Grid 1" w:semiHidden="0" w:uiPriority="67" w:unhideWhenUsed="0"/>
+    <w:lsdException w:name="Medium Grid 2" w:semiHidden="0" w:uiPriority="68" w:unhideWhenUsed="0"/>
+    <w:lsdException w:name="Medium Grid 3" w:semiHidden="0" w:uiPriority="69" w:unhideWhenUsed="0"/>
+    <w:lsdException w:name="Dark List" w:semiHidden="0" w:uiPriority="70" w:unhideWhenUsed="0"/>
+    <w:lsdException w:name="Colorful Shading" w:semiHidden="0" w:uiPriority="71" w:unhideWhenUsed="0"/>
+    <w:lsdException w:name="Colorful List" w:semiHidden="0" w:uiPriority="72" w:unhideWhenUsed="0"/>
+    <w:lsdException w:name="Colorful Grid" w:semiHidden="0" w:uiPriority="73" w:unhideWhenUsed="0"/>
+    <w:lsdException w:name="Light Shading Accent 1" w:semiHidden="0" w:uiPriority="60" w:unhideWhenUsed="0"/>
+    <w:lsdException w:name="Light List Accent 1" w:semiHidden="0" w:uiPriority="61" w:unhideWhenUsed="0"/>
+    <w:lsdException w:name="Light Grid Accent 1" w:semiHidden="0" w:uiPriority="62" w:unhideWhenUsed="0"/>
+    <w:lsdException w:name="Medium Shading 1 Accent 1" w:semiHidden="0" w:uiPriority="63" w:unhideWhenUsed="0"/>
+    <w:lsdException w:name="Medium Shading 2 Accent 1" w:semiHidden="0" w:uiPriority="64" w:unhideWhenUsed="0"/>
+    <w:lsdException w:name="Medium List 1 Accent 1" w:semiHidden="0" w:uiPriority="65" w:unhideWhenUsed="0"/>
+    <w:lsdException w:name="Revision" w:uiPriority="99" w:unhideWhenUsed="0"/>
+    <w:lsdException w:name="List Paragraph" w:semiHidden="0" w:uiPriority="34" w:unhideWhenUsed="0" w:qFormat="1"/>
+    <w:lsdException w:name="Quote" w:semiHidden="0" w:uiPriority="29" w:unhideWhenUsed="0" w:qFormat="1"/>
+    <w:lsdException w:name="Intense Quote" w:semiHidden="0" w:uiPriority="30" w:unhideWhenUsed="0" w:qFormat="1"/>
+    <w:lsdException w:name="Medium List 2 Accent 1" w:semiHidden="0" w:uiPriority="66" w:unhideWhenUsed="0"/>
+    <w:lsdException w:name="Medium Grid 1 Accent 1" w:semiHidden="0" w:uiPriority="67" w:unhideWhenUsed="0"/>
+    <w:lsdException w:name="Medium Grid 2 Accent 1" w:semiHidden="0" w:uiPriority="68" w:unhideWhenUsed="0"/>
+    <w:lsdException w:name="Medium Grid 3 Accent 1" w:semiHidden="0" w:uiPriority="69" w:unhideWhenUsed="0"/>
+    <w:lsdException w:name="Dark List Accent 1" w:semiHidden="0" w:uiPriority="70" w:unhideWhenUsed="0"/>
+    <w:lsdException w:name="Colorful Shading Accent 1" w:semiHidden="0" w:uiPriority="71" w:unhideWhenUsed="0"/>
+    <w:lsdException w:name="Colorful List Accent 1" w:semiHidden="0" w:uiPriority="72" w:unhideWhenUsed="0"/>
+    <w:lsdException w:name="Colorful Grid Accent 1" w:semiHidden="0" w:uiPriority="73" w:unhideWhenUsed="0"/>
+    <w:lsdException w:name="Light Shading Accent 2" w:semiHidden="0" w:uiPriority="60" w:unhideWhenUsed="0"/>
+    <w:lsdException w:name="Light List Accent 2" w:semiHidden="0" w:uiPriority="61" w:unhideWhenUsed="0"/>
+    <w:lsdException w:name="Light Grid Accent 2" w:semiHidden="0" w:uiPriority="62" w:unhideWhenUsed="0"/>
+    <w:lsdException w:name="Medium Shading 1 Accent 2" w:semiHidden="0" w:uiPriority="63" w:unhideWhenUsed="0"/>
+    <w:lsdException w:name="Medium Shading 2 Accent 2" w:semiHidden="0" w:uiPriority="64" w:unhideWhenUsed="0"/>
+    <w:lsdException w:name="Medium List 1 Accent 2" w:semiHidden="0" w:uiPriority="65" w:unhideWhenUsed="0"/>
+    <w:lsdException w:name="Medium List 2 Accent 2" w:semiHidden="0" w:uiPriority="66" w:unhideWhenUsed="0"/>
+    <w:lsdException w:name="Medium Grid 1 Accent 2" w:semiHidden="0" w:uiPriority="67" w:unhideWhenUsed="0"/>
+    <w:lsdException w:name="Medium Grid 2 Accent 2" w:semiHidden="0" w:uiPriority="68" w:unhideWhenUsed="0"/>
+    <w:lsdException w:name="Medium Grid 3 Accent 2" w:semiHidden="0" w:uiPriority="69" w:unhideWhenUsed="0"/>
+    <w:lsdException w:name="Dark List Accent 2" w:semiHidden="0" w:uiPriority="70" w:unhideWhenUsed="0"/>
+    <w:lsdException w:name="Colorful Shading Accent 2" w:semiHidden="0" w:uiPriority="71" w:unhideWhenUsed="0"/>
+    <w:lsdException w:name="Colorful List Accent 2" w:semiHidden="0" w:uiPriority="72" w:unhideWhenUsed="0"/>
+    <w:lsdException w:name="Colorful Grid Accent 2" w:semiHidden="0" w:uiPriority="73" w:unhideWhenUsed="0"/>
+    <w:lsdException w:name="Light Shading Accent 3" w:semiHidden="0" w:uiPriority="60" w:unhideWhenUsed="0"/>
+    <w:lsdException w:name="Light List Accent 3" w:semiHidden="0" w:uiPriority="61" w:unhideWhenUsed="0"/>
+    <w:lsdException w:name="Light Grid Accent 3" w:semiHidden="0" w:uiPriority="62" w:unhideWhenUsed="0"/>
+    <w:lsdException w:name="Medium Shading 1 Accent 3" w:semiHidden="0" w:uiPriority="63" w:unhideWhenUsed="0"/>
+    <w:lsdException w:name="Medium Shading 2 Accent 3" w:semiHidden="0" w:uiPriority="64" w:unhideWhenUsed="0"/>
+    <w:lsdException w:name="Medium List 1 Accent 3" w:semiHidden="0" w:uiPriority="65" w:unhideWhenUsed="0"/>
+    <w:lsdException w:name="Medium List 2 Accent 3" w:semiHidden="0" w:uiPriority="66" w:unhideWhenUsed="0"/>
+    <w:lsdException w:name="Medium Grid 1 Accent 3" w:semiHidden="0" w:uiPriority="67" w:unhideWhenUsed="0"/>
+    <w:lsdException w:name="Medium Grid 2 Accent 3" w:semiHidden="0" w:uiPriority="68" w:unhideWhenUsed="0"/>
+    <w:lsdException w:name="Medium Grid 3 Accent 3" w:semiHidden="0" w:uiPriority="69" w:unhideWhenUsed="0"/>
+    <w:lsdException w:name="Dark List Accent 3" w:semiHidden="0" w:uiPriority="70" w:unhideWhenUsed="0"/>
+    <w:lsdException w:name="Colorful Shading Accent 3" w:semiHidden="0" w:uiPriority="71" w:unhideWhenUsed="0"/>
+    <w:lsdException w:name="Colorful List Accent 3" w:semiHidden="0" w:uiPriority="72" w:unhideWhenUsed="0"/>
+    <w:lsdException w:name="Colorful Grid Accent 3" w:semiHidden="0" w:uiPriority="73" w:unhideWhenUsed="0"/>
+    <w:lsdException w:name="Light Shading Accent 4" w:semiHidden="0" w:uiPriority="60" w:unhideWhenUsed="0"/>
+    <w:lsdException w:name="Light List Accent 4" w:semiHidden="0" w:uiPriority="61" w:unhideWhenUsed="0"/>
+    <w:lsdException w:name="Light Grid Accent 4" w:semiHidden="0" w:uiPriority="62" w:unhideWhenUsed="0"/>
+    <w:lsdException w:name="Medium Shading 1 Accent 4" w:semiHidden="0" w:uiPriority="63" w:unhideWhenUsed="0"/>
+    <w:lsdException w:name="Medium Shading 2 Accent 4" w:semiHidden="0" w:uiPriority="64" w:unhideWhenUsed="0"/>
+    <w:lsdException w:name="Medium List 1 Accent 4" w:semiHidden="0" w:uiPriority="65" w:unhideWhenUsed="0"/>
+    <w:lsdException w:name="Medium List 2 Accent 4" w:semiHidden="0" w:uiPriority="66" w:unhideWhenUsed="0"/>
+    <w:lsdException w:name="Medium Grid 1 Accent 4" w:semiHidden="0" w:uiPriority="67" w:unhideWhenUsed="0"/>
+    <w:lsdException w:name="Medium Grid 2 Accent 4" w:semiHidden="0" w:uiPriority="68" w:unhideWhenUsed="0"/>
+    <w:lsdException w:name="Medium Grid 3 Accent 4" w:semiHidden="0" w:uiPriority="69" w:unhideWhenUsed="0"/>
+    <w:lsdException w:name="Dark List Accent 4" w:semiHidden="0" w:uiPriority="70" w:unhideWhenUsed="0"/>
+    <w:lsdException w:name="Colorful Shading Accent 4" w:semiHidden="0" w:uiPriority="71" w:unhideWhenUsed="0"/>
+    <w:lsdException w:name="Colorful List Accent 4" w:semiHidden="0" w:uiPriority="72" w:unhideWhenUsed="0"/>
+    <w:lsdException w:name="Colorful Grid Accent 4" w:semiHidden="0" w:uiPriority="73" w:unhideWhenUsed="0"/>
+    <w:lsdException w:name="Light Shading Accent 5" w:semiHidden="0" w:uiPriority="60" w:unhideWhenUsed="0"/>
+    <w:lsdException w:name="Light List Accent 5" w:semiHidden="0" w:uiPriority="61" w:unhideWhenUsed="0"/>
+    <w:lsdException w:name="Light Grid Accent 5" w:semiHidden="0" w:uiPriority="62" w:unhideWhenUsed="0"/>
+    <w:lsdException w:name="Medium Shading 1 Accent 5" w:semiHidden="0" w:uiPriority="63" w:unhideWhenUsed="0"/>
+    <w:lsdException w:name="Medium Shading 2 Accent 5" w:semiHidden="0" w:uiPriority="64" w:unhideWhenUsed="0"/>
+    <w:lsdException w:name="Medium List 1 Accent 5" w:semiHidden="0" w:uiPriority="65" w:unhideWhenUsed="0"/>
+    <w:lsdException w:name="Medium List 2 Accent 5" w:semiHidden="0" w:uiPriority="66" w:unhideWhenUsed="0"/>
+    <w:lsdException w:name="Medium Grid 1 Accent 5" w:semiHidden="0" w:uiPriority="67" w:unhideWhenUsed="0"/>
+    <w:lsdException w:name="Medium Grid 2 Accent 5" w:semiHidden="0" w:uiPriority="68" w:unhideWhenUsed="0"/>
+    <w:lsdException w:name="Medium Grid 3 Accent 5" w:semiHidden="0" w:uiPriority="69" w:unhideWhenUsed="0"/>
+    <w:lsdException w:name="Dark List Accent 5" w:semiHidden="0" w:uiPriority="70" w:unhideWhenUsed="0"/>
+    <w:lsdException w:name="Colorful Shading Accent 5" w:semiHidden="0" w:uiPriority="71" w:unhideWhenUsed="0"/>
+    <w:lsdException w:name="Colorful List Accent 5" w:semiHidden="0" w:uiPriority="72" w:unhideWhenUsed="0"/>
+    <w:lsdException w:name="Colorful Grid Accent 5" w:semiHidden="0" w:uiPriority="73" w:unhideWhenUsed="0"/>
+    <w:lsdException w:name="Light Shading Accent 6" w:semiHidden="0" w:uiPriority="60" w:unhideWhenUsed="0"/>
+    <w:lsdException w:name="Light List Accent 6" w:semiHidden="0" w:uiPriority="61" w:unhideWhenUsed="0"/>
+    <w:lsdException w:name="Light Grid Accent 6" w:semiHidden="0" w:uiPriority="62" w:unhideWhenUsed="0"/>
+    <w:lsdException w:name="Medium Shading 1 Accent 6" w:semiHidden="0" w:uiPriority="63" w:unhideWhenUsed="0"/>
+    <w:lsdException w:name="Medium Shading 2 Accent 6" w:semiHidden="0" w:uiPriority="64" w:unhideWhenUsed="0"/>
+    <w:lsdException w:name="Medium List 1 Accent 6" w:semiHidden="0" w:uiPriority="65" w:unhideWhenUsed="0"/>
+    <w:lsdException w:name="Medium List 2 Accent 6" w:semiHidden="0" w:uiPriority="66" w:unhideWhenUsed="0"/>
+    <w:lsdException w:name="Medium Grid 1 Accent 6" w:semiHidden="0" w:uiPriority="67" w:unhideWhenUsed="0"/>
+    <w:lsdException w:name="Medium Grid 2 Accent 6" w:semiHidden="0" w:uiPriority="68" w:unhideWhenUsed="0"/>
+    <w:lsdException w:name="Medium Grid 3 Accent 6" w:semiHidden="0" w:uiPriority="69" w:unhideWhenUsed="0"/>
+    <w:lsdException w:name="Dark List Accent 6" w:semiHidden="0" w:uiPriority="70" w:unhideWhenUsed="0"/>
+    <w:lsdException w:name="Colorful Shading Accent 6" w:semiHidden="0" w:uiPriority="71" w:unhideWhenUsed="0"/>
+    <w:lsdException w:name="Colorful List Accent 6" w:semiHidden="0" w:uiPriority="72" w:unhideWhenUsed="0"/>
+    <w:lsdException w:name="Colorful Grid Accent 6" w:semiHidden="0" w:uiPriority="73" w:unhideWhenUsed="0"/>
+    <w:lsdException w:name="Subtle Emphasis" w:semiHidden="0" w:uiPriority="19" w:unhideWhenUsed="0" w:qFormat="1"/>
+    <w:lsdException w:name="Intense Emphasis" w:semiHidden="0" w:uiPriority="21" w:unhideWhenUsed="0" w:qFormat="1"/>
+    <w:lsdException w:name="Subtle Reference" w:semiHidden="0" w:uiPriority="31" w:unhideWhenUsed="0" w:qFormat="1"/>
+    <w:lsdException w:name="Intense Reference" w:semiHidden="0" w:uiPriority="32" w:unhideWhenUsed="0" w:qFormat="1"/>
+    <w:lsdException w:name="Book Title" w:semiHidden="0" w:uiPriority="33" w:unhideWhenUsed="0" w:qFormat="1"/>
+    <w:lsdException w:name="Bibliography" w:uiPriority="37"/>
+    <w:lsdException w:name="TOC Heading" w:uiPriority="39" w:qFormat="1"/>
+  </w:latentStyles>
+  <w:style w:type="paragraph" w:default="1" w:styleId="Standard">
+    <w:name w:val="Normal"/>
+    <w:qFormat/>
+    <w:rPr>
+      <w:rFonts w:ascii="Arial" w:hAnsi="Arial"/>
+      <w:lang w:val="de-DE" w:eastAsia="de-DE"/>
+    </w:rPr>
+  </w:style>
+  <w:style w:type="character" w:default="1" w:styleId="Absatz-Standardschriftart">
+    <w:name w:val="Default Paragraph Font"/>
+    <w:uiPriority w:val="1"/>
+    <w:semiHidden/>
+    <w:unhideWhenUsed/>
+  </w:style>
+  <w:style w:type="table" w:default="1" w:styleId="NormaleTabelle">
+    <w:name w:val="Normal Table"/>
+    <w:uiPriority w:val="99"/>
+    <w:semiHidden/>
+    <w:unhideWhenUsed/>
+    <w:tblPr>
+      <w:tblInd w:w="0" w:type="dxa"/>
+      <w:tblCellMar>
+        <w:top w:w="0" w:type="dxa"/>
+        <w:left w:w="108" w:type="dxa"/>
+        <w:bottom w:w="0" w:type="dxa"/>
+        <w:right w:w="108" w:type="dxa"/>
+      </w:tblCellMar>
+    </w:tblPr>
+  </w:style>
+  <w:style w:type="numbering" w:default="1" w:styleId="KeineListe">
+    <w:name w:val="No List"/>
+    <w:uiPriority w:val="99"/>
+    <w:semiHidden/>
+    <w:unhideWhenUsed/>
+  </w:style>
+  <w:style w:type="paragraph" w:styleId="Fuzeile">
+    <w:name w:val="footer"/>
+    <w:basedOn w:val="Standard"/>
+    <w:pPr>
+      <w:tabs>
+        <w:tab w:val="right" w:pos="10149"/>
+      </w:tabs>
+      <w:spacing w:line="140" w:lineRule="exact"/>
+    </w:pPr>
+    <w:rPr>
+      <w:sz w:val="12"/>
+    </w:rPr>
+  </w:style>
+  <w:style w:type="paragraph" w:styleId="Kopfzeile">
+    <w:name w:val="header"/>
+    <w:basedOn w:val="Standard"/>
+    <w:pPr>
+      <w:tabs>
+        <w:tab w:val="center" w:pos="4536"/>
+        <w:tab w:val="right" w:pos="9072"/>
+      </w:tabs>
+    </w:pPr>
+  </w:style>
+  <w:style w:type="paragraph" w:customStyle="1" w:styleId="scforgzeile">
+    <w:name w:val="scforgzeile"/>
+    <w:pPr>
+      <w:tabs>
+        <w:tab w:val="right" w:pos="10149"/>
+      </w:tabs>
+      <w:spacing w:line="140" w:lineRule="exact"/>
+    </w:pPr>
+    <w:rPr>
+      <w:rFonts w:ascii="Arial" w:hAnsi="Arial"/>
+      <w:noProof/>
+      <w:sz w:val="12"/>
+      <w:lang w:val="de-DE" w:eastAsia="de-DE"/>
+    </w:rPr>
+  </w:style>
+</w:styles>
+</file>
+
+<file path=word/stylesWithEffects.xml><?xml version="1.0" encoding="utf-8"?>
+<w:styles xmlns:wpc="http://schemas.microsoft.com/office/word/2010/wordprocessingCanvas" xmlns:mc="http://schemas.openxmlformats.org/markup-compatibility/2006" xmlns:o="urn:schemas-microsoft-com:office:office" xmlns:r="http://schemas.openxmlformats.org/officeDocument/2006/relationships" xmlns:m="http://schemas.openxmlformats.org/officeDocument/2006/math" xmlns:v="urn:schemas-microsoft-com:vml" xmlns:wp14="http://schemas.microsoft.com/office/word/2010/wordprocessingDrawing" xmlns:wp="http://schemas.openxmlformats.org/drawingml/2006/wordprocessingDrawing" xmlns:w10="urn:schemas-microsoft-com:office:word" xmlns:w="http://schemas.openxmlformats.org/wordprocessingml/2006/main" xmlns:w14="http://schemas.microsoft.com/office/word/2010/wordml" xmlns:wpg="http://schemas.microsoft.com/office/word/2010/wordprocessingGroup" xmlns:wpi="http://schemas.microsoft.com/office/word/2010/wordprocessingInk" xmlns:wne="http://schemas.microsoft.com/office/word/2006/wordml" xmlns:wps="http://schemas.microsoft.com/office/word/2010/wordprocessingShape" mc:Ignorable="w14 wp14">
+  <w:docDefaults>
+    <w:rPrDefault>
+      <w:rPr>
+        <w:rFonts w:ascii="Times New Roman" w:eastAsia="Times New Roman" w:hAnsi="Times New Roman" w:cs="Times New Roman"/>
+        <w:lang w:val="en-US" w:eastAsia="en-US" w:bidi="ar-SA"/>
+      </w:rPr>
+    </w:rPrDefault>
+    <w:pPrDefault/>
+  </w:docDefaults>
+  <w:latentStyles w:defLockedState="0" w:defUIPriority="0" w:defSemiHidden="1" w:defUnhideWhenUsed="1" w:defQFormat="0" w:count="267">
+    <w:lsdException w:name="Normal" w:semiHidden="0" w:unhideWhenUsed="0" w:qFormat="1"/>
+    <w:lsdException w:name="heading 1" w:semiHidden="0" w:unhideWhenUsed="0" w:qFormat="1"/>
+    <w:lsdException w:name="heading 2" w:qFormat="1"/>
+    <w:lsdException w:name="heading 3" w:qFormat="1"/>
+    <w:lsdException w:name="heading 4" w:qFormat="1"/>
+    <w:lsdException w:name="heading 5" w:qFormat="1"/>
+    <w:lsdException w:name="heading 6" w:qFormat="1"/>
+    <w:lsdException w:name="heading 7" w:qFormat="1"/>
+    <w:lsdException w:name="heading 8" w:qFormat="1"/>
+    <w:lsdException w:name="heading 9" w:qFormat="1"/>
+    <w:lsdException w:name="caption" w:qFormat="1"/>
+    <w:lsdException w:name="List Number" w:semiHidden="0" w:unhideWhenUsed="0"/>
+    <w:lsdException w:name="List 4" w:semiHidden="0" w:unhideWhenUsed="0"/>
+    <w:lsdException w:name="List 5" w:semiHidden="0" w:unhideWhenUsed="0"/>
+    <w:lsdException w:name="Title" w:semiHidden="0" w:unhideWhenUsed="0" w:qFormat="1"/>
+    <w:lsdException w:name="Subtitle" w:semiHidden="0" w:unhideWhenUsed="0" w:qFormat="1"/>
+    <w:lsdException w:name="Salutation" w:semiHidden="0" w:unhideWhenUsed="0"/>
+    <w:lsdException w:name="Date" w:semiHidden="0" w:unhideWhenUsed="0"/>
+    <w:lsdException w:name="Body Text First Indent" w:semiHidden="0" w:unhideWhenUsed="0"/>
+    <w:lsdException w:name="Strong" w:semiHidden="0" w:unhideWhenUsed="0" w:qFormat="1"/>
+    <w:lsdException w:name="Emphasis" w:semiHidden="0" w:unhideWhenUsed="0" w:qFormat="1"/>
+    <w:lsdException w:name="Placeholder Text" w:uiPriority="99" w:unhideWhenUsed="0"/>
+    <w:lsdException w:name="No Spacing" w:semiHidden="0" w:uiPriority="1" w:unhideWhenUsed="0" w:qFormat="1"/>
+    <w:lsdException w:name="Light Shading" w:semiHidden="0" w:uiPriority="60" w:unhideWhenUsed="0"/>
+    <w:lsdException w:name="Light List" w:semiHidden="0" w:uiPriority="61" w:unhideWhenUsed="0"/>
+    <w:lsdException w:name="Light Grid" w:semiHidden="0" w:uiPriority="62" w:unhideWhenUsed="0"/>
+    <w:lsdException w:name="Medium Shading 1" w:semiHidden="0" w:uiPriority="63" w:unhideWhenUsed="0"/>
+    <w:lsdException w:name="Medium Shading 2" w:semiHidden="0" w:uiPriority="64" w:unhideWhenUsed="0"/>
+    <w:lsdException w:name="Medium List 1" w:semiHidden="0" w:uiPriority="65" w:unhideWhenUsed="0"/>
+    <w:lsdException w:name="Medium List 2" w:semiHidden="0" w:uiPriority="66" w:unhideWhenUsed="0"/>
+    <w:lsdException w:name="Medium Grid 1" w:semiHidden="0" w:uiPriority="67" w:unhideWhenUsed="0"/>
+    <w:lsdException w:name="Medium Grid 2" w:semiHidden="0" w:uiPriority="68" w:unhideWhenUsed="0"/>
+    <w:lsdException w:name="Medium Grid 3" w:semiHidden="0" w:uiPriority="69" w:unhideWhenUsed="0"/>
+    <w:lsdException w:name="Dark List" w:semiHidden="0" w:uiPriority="70" w:unhideWhenUsed="0"/>
+    <w:lsdException w:name="Colorful Shading" w:semiHidden="0" w:uiPriority="71" w:unhideWhenUsed="0"/>
+    <w:lsdException w:name="Colorful List" w:semiHidden="0" w:uiPriority="72" w:unhideWhenUsed="0"/>
+    <w:lsdException w:name="Colorful Grid" w:semiHidden="0" w:uiPriority="73" w:unhideWhenUsed="0"/>
+    <w:lsdException w:name="Light Shading Accent 1" w:semiHidden="0" w:uiPriority="60" w:unhideWhenUsed="0"/>
+    <w:lsdException w:name="Light List Accent 1" w:semiHidden="0" w:uiPriority="61" w:unhideWhenUsed="0"/>
+    <w:lsdException w:name="Light Grid Accent 1" w:semiHidden="0" w:uiPriority="62" w:unhideWhenUsed="0"/>
+    <w:lsdException w:name="Medium Shading 1 Accent 1" w:semiHidden="0" w:uiPriority="63" w:unhideWhenUsed="0"/>
+    <w:lsdException w:name="Medium Shading 2 Accent 1" w:semiHidden="0" w:uiPriority="64" w:unhideWhenUsed="0"/>
+    <w:lsdException w:name="Medium List 1 Accent 1" w:semiHidden="0" w:uiPriority="65" w:unhideWhenUsed="0"/>
+    <w:lsdException w:name="Revision" w:uiPriority="99" w:unhideWhenUsed="0"/>
+    <w:lsdException w:name="List Paragraph" w:semiHidden="0" w:uiPriority="34" w:unhideWhenUsed="0" w:qFormat="1"/>
+    <w:lsdException w:name="Quote" w:semiHidden="0" w:uiPriority="29" w:unhideWhenUsed="0" w:qFormat="1"/>
+    <w:lsdException w:name="Intense Quote" w:semiHidden="0" w:uiPriority="30" w:unhideWhenUsed="0" w:qFormat="1"/>
+    <w:lsdException w:name="Medium List 2 Accent 1" w:semiHidden="0" w:uiPriority="66" w:unhideWhenUsed="0"/>
+    <w:lsdException w:name="Medium Grid 1 Accent 1" w:semiHidden="0" w:uiPriority="67" w:unhideWhenUsed="0"/>
+    <w:lsdException w:name="Medium Grid 2 Accent 1" w:semiHidden="0" w:uiPriority="68" w:unhideWhenUsed="0"/>
+    <w:lsdException w:name="Medium Grid 3 Accent 1" w:semiHidden="0" w:uiPriority="69" w:unhideWhenUsed="0"/>
+    <w:lsdException w:name="Dark List Accent 1" w:semiHidden="0" w:uiPriority="70" w:unhideWhenUsed="0"/>
+    <w:lsdException w:name="Colorful Shading Accent 1" w:semiHidden="0" w:uiPriority="71" w:unhideWhenUsed="0"/>
+    <w:lsdException w:name="Colorful List Accent 1" w:semiHidden="0" w:uiPriority="72" w:unhideWhenUsed="0"/>
+    <w:lsdException w:name="Colorful Grid Accent 1" w:semiHidden="0" w:uiPriority="73" w:unhideWhenUsed="0"/>
+    <w:lsdException w:name="Light Shading Accent 2" w:semiHidden="0" w:uiPriority="60" w:unhideWhenUsed="0"/>
+    <w:lsdException w:name="Light List Accent 2" w:semiHidden="0" w:uiPriority="61" w:unhideWhenUsed="0"/>
+    <w:lsdException w:name="Light Grid Accent 2" w:semiHidden="0" w:uiPriority="62" w:unhideWhenUsed="0"/>
+    <w:lsdException w:name="Medium Shading 1 Accent 2" w:semiHidden="0" w:uiPriority="63" w:unhideWhenUsed="0"/>
+    <w:lsdException w:name="Medium Shading 2 Accent 2" w:semiHidden="0" w:uiPriority="64" w:unhideWhenUsed="0"/>
+    <w:lsdException w:name="Medium List 1 Accent 2" w:semiHidden="0" w:uiPriority="65" w:unhideWhenUsed="0"/>
+    <w:lsdException w:name="Medium List 2 Accent 2" w:semiHidden="0" w:uiPriority="66" w:unhideWhenUsed="0"/>
+    <w:lsdException w:name="Medium Grid 1 Accent 2" w:semiHidden="0" w:uiPriority="67" w:unhideWhenUsed="0"/>
+    <w:lsdException w:name="Medium Grid 2 Accent 2" w:semiHidden="0" w:uiPriority="68" w:unhideWhenUsed="0"/>
+    <w:lsdException w:name="Medium Grid 3 Accent 2" w:semiHidden="0" w:uiPriority="69" w:unhideWhenUsed="0"/>
+    <w:lsdException w:name="Dark List Accent 2" w:semiHidden="0" w:uiPriority="70" w:unhideWhenUsed="0"/>
+    <w:lsdException w:name="Colorful Shading Accent 2" w:semiHidden="0" w:uiPriority="71" w:unhideWhenUsed="0"/>
+    <w:lsdException w:name="Colorful List Accent 2" w:semiHidden="0" w:uiPriority="72" w:unhideWhenUsed="0"/>
+    <w:lsdException w:name="Colorful Grid Accent 2" w:semiHidden="0" w:uiPriority="73" w:unhideWhenUsed="0"/>
+    <w:lsdException w:name="Light Shading Accent 3" w:semiHidden="0" w:uiPriority="60" w:unhideWhenUsed="0"/>
+    <w:lsdException w:name="Light List Accent 3" w:semiHidden="0" w:uiPriority="61" w:unhideWhenUsed="0"/>
+    <w:lsdException w:name="Light Grid Accent 3" w:semiHidden="0" w:uiPriority="62" w:unhideWhenUsed="0"/>
+    <w:lsdException w:name="Medium Shading 1 Accent 3" w:semiHidden="0" w:uiPriority="63" w:unhideWhenUsed="0"/>
+    <w:lsdException w:name="Medium Shading 2 Accent 3" w:semiHidden="0" w:uiPriority="64" w:unhideWhenUsed="0"/>
+    <w:lsdException w:name="Medium List 1 Accent 3" w:semiHidden="0" w:uiPriority="65" w:unhideWhenUsed="0"/>
+    <w:lsdException w:name="Medium List 2 Accent 3" w:semiHidden="0" w:uiPriority="66" w:unhideWhenUsed="0"/>
+    <w:lsdException w:name="Medium Grid 1 Accent 3" w:semiHidden="0" w:uiPriority="67" w:unhideWhenUsed="0"/>
+    <w:lsdException w:name="Medium Grid 2 Accent 3" w:semiHidden="0" w:uiPriority="68" w:unhideWhenUsed="0"/>
+    <w:lsdException w:name="Medium Grid 3 Accent 3" w:semiHidden="0" w:uiPriority="69" w:unhideWhenUsed="0"/>
+    <w:lsdException w:name="Dark List Accent 3" w:semiHidden="0" w:uiPriority="70" w:unhideWhenUsed="0"/>
+    <w:lsdException w:name="Colorful Shading Accent 3" w:semiHidden="0" w:uiPriority="71" w:unhideWhenUsed="0"/>
+    <w:lsdException w:name="Colorful List Accent 3" w:semiHidden="0" w:uiPriority="72" w:unhideWhenUsed="0"/>
+    <w:lsdException w:name="Colorful Grid Accent 3" w:semiHidden="0" w:uiPriority="73" w:unhideWhenUsed="0"/>
+    <w:lsdException w:name="Light Shading Accent 4" w:semiHidden="0" w:uiPriority="60" w:unhideWhenUsed="0"/>
+    <w:lsdException w:name="Light List Accent 4" w:semiHidden="0" w:uiPriority="61" w:unhideWhenUsed="0"/>
+    <w:lsdException w:name="Light Grid Accent 4" w:semiHidden="0" w:uiPriority="62" w:unhideWhenUsed="0"/>
+    <w:lsdException w:name="Medium Shading 1 Accent 4" w:semiHidden="0" w:uiPriority="63" w:unhideWhenUsed="0"/>
+    <w:lsdException w:name="Medium Shading 2 Accent 4" w:semiHidden="0" w:uiPriority="64" w:unhideWhenUsed="0"/>
+    <w:lsdException w:name="Medium List 1 Accent 4" w:semiHidden="0" w:uiPriority="65" w:unhideWhenUsed="0"/>
+    <w:lsdException w:name="Medium List 2 Accent 4" w:semiHidden="0" w:uiPriority="66" w:unhideWhenUsed="0"/>
+    <w:lsdException w:name="Medium Grid 1 Accent 4" w:semiHidden="0" w:uiPriority="67" w:unhideWhenUsed="0"/>
+    <w:lsdException w:name="Medium Grid 2 Accent 4" w:semiHidden="0" w:uiPriority="68" w:unhideWhenUsed="0"/>
+    <w:lsdException w:name="Medium Grid 3 Accent 4" w:semiHidden="0" w:uiPriority="69" w:unhideWhenUsed="0"/>
+    <w:lsdException w:name="Dark List Accent 4" w:semiHidden="0" w:uiPriority="70" w:unhideWhenUsed="0"/>
+    <w:lsdException w:name="Colorful Shading Accent 4" w:semiHidden="0" w:uiPriority="71" w:unhideWhenUsed="0"/>
+    <w:lsdException w:name="Colorful List Accent 4" w:semiHidden="0" w:uiPriority="72" w:unhideWhenUsed="0"/>
+    <w:lsdException w:name="Colorful Grid Accent 4" w:semiHidden="0" w:uiPriority="73" w:unhideWhenUsed="0"/>
+    <w:lsdException w:name="Light Shading Accent 5" w:semiHidden="0" w:uiPriority="60" w:unhideWhenUsed="0"/>
+    <w:lsdException w:name="Light List Accent 5" w:semiHidden="0" w:uiPriority="61" w:unhideWhenUsed="0"/>
+    <w:lsdException w:name="Light Grid Accent 5" w:semiHidden="0" w:uiPriority="62" w:unhideWhenUsed="0"/>
+    <w:lsdException w:name="Medium Shading 1 Accent 5" w:semiHidden="0" w:uiPriority="63" w:unhideWhenUsed="0"/>
+    <w:lsdException w:name="Medium Shading 2 Accent 5" w:semiHidden="0" w:uiPriority="64" w:unhideWhenUsed="0"/>
+    <w:lsdException w:name="Medium List 1 Accent 5" w:semiHidden="0" w:uiPriority="65" w:unhideWhenUsed="0"/>
+    <w:lsdException w:name="Medium List 2 Accent 5" w:semiHidden="0" w:uiPriority="66" w:unhideWhenUsed="0"/>
+    <w:lsdException w:name="Medium Grid 1 Accent 5" w:semiHidden="0" w:uiPriority="67" w:unhideWhenUsed="0"/>
+    <w:lsdException w:name="Medium Grid 2 Accent 5" w:semiHidden="0" w:uiPriority="68" w:unhideWhenUsed="0"/>
+    <w:lsdException w:name="Medium Grid 3 Accent 5" w:semiHidden="0" w:uiPriority="69" w:unhideWhenUsed="0"/>
+    <w:lsdException w:name="Dark List Accent 5" w:semiHidden="0" w:uiPriority="70" w:unhideWhenUsed="0"/>
+    <w:lsdException w:name="Colorful Shading Accent 5" w:semiHidden="0" w:uiPriority="71" w:unhideWhenUsed="0"/>
+    <w:lsdException w:name="Colorful List Accent 5" w:semiHidden="0" w:uiPriority="72" w:unhideWhenUsed="0"/>
+    <w:lsdException w:name="Colorful Grid Accent 5" w:semiHidden="0" w:uiPriority="73" w:unhideWhenUsed="0"/>
+    <w:lsdException w:name="Light Shading Accent 6" w:semiHidden="0" w:uiPriority="60" w:unhideWhenUsed="0"/>
+    <w:lsdException w:name="Light List Accent 6" w:semiHidden="0" w:uiPriority="61" w:unhideWhenUsed="0"/>
+    <w:lsdException w:name="Light Grid Accent 6" w:semiHidden="0" w:uiPriority="62" w:unhideWhenUsed="0"/>
+    <w:lsdException w:name="Medium Shading 1 Accent 6" w:semiHidden="0" w:uiPriority="63" w:unhideWhenUsed="0"/>
+    <w:lsdException w:name="Medium Shading 2 Accent 6" w:semiHidden="0" w:uiPriority="64" w:unhideWhenUsed="0"/>
+    <w:lsdException w:name="Medium List 1 Accent 6" w:semiHidden="0" w:uiPriority="65" w:unhideWhenUsed="0"/>
+    <w:lsdException w:name="Medium List 2 Accent 6" w:semiHidden="0" w:uiPriority="66" w:unhideWhenUsed="0"/>
+    <w:lsdException w:name="Medium Grid 1 Accent 6" w:semiHidden="0" w:uiPriority="67" w:unhideWhenUsed="0"/>
+    <w:lsdException w:name="Medium Grid 2 Accent 6" w:semiHidden="0" w:uiPriority="68" w:unhideWhenUsed="0"/>
+    <w:lsdException w:name="Medium Grid 3 Accent 6" w:semiHidden="0" w:uiPriority="69" w:unhideWhenUsed="0"/>
+    <w:lsdException w:name="Dark List Accent 6" w:semiHidden="0" w:uiPriority="70" w:unhideWhenUsed="0"/>
+    <w:lsdException w:name="Colorful Shading Accent 6" w:semiHidden="0" w:uiPriority="71" w:unhideWhenUsed="0"/>
+    <w:lsdException w:name="Colorful List Accent 6" w:semiHidden="0" w:uiPriority="72" w:unhideWhenUsed="0"/>
+    <w:lsdException w:name="Colorful Grid Accent 6" w:semiHidden="0" w:uiPriority="73" w:unhideWhenUsed="0"/>
+    <w:lsdException w:name="Subtle Emphasis" w:semiHidden="0" w:uiPriority="19" w:unhideWhenUsed="0" w:qFormat="1"/>
+    <w:lsdException w:name="Intense Emphasis" w:semiHidden="0" w:uiPriority="21" w:unhideWhenUsed="0" w:qFormat="1"/>
+    <w:lsdException w:name="Subtle Reference" w:semiHidden="0" w:uiPriority="31" w:unhideWhenUsed="0" w:qFormat="1"/>
+    <w:lsdException w:name="Intense Reference" w:semiHidden="0" w:uiPriority="32" w:unhideWhenUsed="0" w:qFormat="1"/>
+    <w:lsdException w:name="Book Title" w:semiHidden="0" w:uiPriority="33" w:unhideWhenUsed="0" w:qFormat="1"/>
+    <w:lsdException w:name="Bibliography" w:uiPriority="37"/>
+    <w:lsdException w:name="TOC Heading" w:uiPriority="39" w:qFormat="1"/>
   </w:latentStyles>
   <w:style w:type="paragraph" w:default="1" w:styleId="Standard">
     <w:name w:val="Normal"/>
@@ -5891,7 +5786,7 @@
   <a:extraClrSchemeLst/>
   <a:extLst>
     <a:ext uri="{05A4C25C-085E-4340-85A3-A5531E510DB2}">
-      <thm15:themeFamily xmlns:thm15="http://schemas.microsoft.com/office/thememl/2012/main" name="Office Theme" id="{62F939B6-93AF-4DB8-9C6B-D6C7DFDC589F}" vid="{4A3C46E8-61CC-4603-A589-7422A47A8E4A}"/>
+      <thm15:themeFamily xmlns="" xmlns:thm15="http://schemas.microsoft.com/office/thememl/2012/main" name="Office Theme" id="{62F939B6-93AF-4DB8-9C6B-D6C7DFDC589F}" vid="{4A3C46E8-61CC-4603-A589-7422A47A8E4A}"/>
     </a:ext>
   </a:extLst>
 </a:theme>

</xml_diff>

<commit_message>
Reorganize import JSON #2
</commit_message>
<xml_diff>
--- a/src/assets/VorlageGeneric.docx
+++ b/src/assets/VorlageGeneric.docx
@@ -1,6 +1,6 @@
 
 <file path=word/document.xml><?xml version="1.0" encoding="utf-8"?>
-<w:document xmlns:wpc="http://schemas.microsoft.com/office/word/2010/wordprocessingCanvas" xmlns:mc="http://schemas.openxmlformats.org/markup-compatibility/2006" xmlns:o="urn:schemas-microsoft-com:office:office" xmlns:r="http://schemas.openxmlformats.org/officeDocument/2006/relationships" xmlns:m="http://schemas.openxmlformats.org/officeDocument/2006/math" xmlns:v="urn:schemas-microsoft-com:vml" xmlns:wp14="http://schemas.microsoft.com/office/word/2010/wordprocessingDrawing" xmlns:wp="http://schemas.openxmlformats.org/drawingml/2006/wordprocessingDrawing" xmlns:w10="urn:schemas-microsoft-com:office:word" xmlns:w="http://schemas.openxmlformats.org/wordprocessingml/2006/main" xmlns:w14="http://schemas.microsoft.com/office/word/2010/wordml" xmlns:wpg="http://schemas.microsoft.com/office/word/2010/wordprocessingGroup" xmlns:wpi="http://schemas.microsoft.com/office/word/2010/wordprocessingInk" xmlns:wne="http://schemas.microsoft.com/office/word/2006/wordml" xmlns:wps="http://schemas.microsoft.com/office/word/2010/wordprocessingShape" mc:Ignorable="w14 wp14">
+<w:document xmlns:wpc="http://schemas.microsoft.com/office/word/2010/wordprocessingCanvas" xmlns:cx="http://schemas.microsoft.com/office/drawing/2014/chartex" xmlns:cx1="http://schemas.microsoft.com/office/drawing/2015/9/8/chartex" xmlns:cx2="http://schemas.microsoft.com/office/drawing/2015/10/21/chartex" xmlns:cx3="http://schemas.microsoft.com/office/drawing/2016/5/9/chartex" xmlns:cx4="http://schemas.microsoft.com/office/drawing/2016/5/10/chartex" xmlns:cx5="http://schemas.microsoft.com/office/drawing/2016/5/11/chartex" xmlns:cx6="http://schemas.microsoft.com/office/drawing/2016/5/12/chartex" xmlns:cx7="http://schemas.microsoft.com/office/drawing/2016/5/13/chartex" xmlns:cx8="http://schemas.microsoft.com/office/drawing/2016/5/14/chartex" xmlns:mc="http://schemas.openxmlformats.org/markup-compatibility/2006" xmlns:aink="http://schemas.microsoft.com/office/drawing/2016/ink" xmlns:am3d="http://schemas.microsoft.com/office/drawing/2017/model3d" xmlns:o="urn:schemas-microsoft-com:office:office" xmlns:r="http://schemas.openxmlformats.org/officeDocument/2006/relationships" xmlns:m="http://schemas.openxmlformats.org/officeDocument/2006/math" xmlns:v="urn:schemas-microsoft-com:vml" xmlns:wp14="http://schemas.microsoft.com/office/word/2010/wordprocessingDrawing" xmlns:wp="http://schemas.openxmlformats.org/drawingml/2006/wordprocessingDrawing" xmlns:w10="urn:schemas-microsoft-com:office:word" xmlns:w="http://schemas.openxmlformats.org/wordprocessingml/2006/main" xmlns:w14="http://schemas.microsoft.com/office/word/2010/wordml" xmlns:w15="http://schemas.microsoft.com/office/word/2012/wordml" xmlns:w16cid="http://schemas.microsoft.com/office/word/2016/wordml/cid" xmlns:w16se="http://schemas.microsoft.com/office/word/2015/wordml/symex" xmlns:wpg="http://schemas.microsoft.com/office/word/2010/wordprocessingGroup" xmlns:wpi="http://schemas.microsoft.com/office/word/2010/wordprocessingInk" xmlns:wne="http://schemas.microsoft.com/office/word/2006/wordml" xmlns:wps="http://schemas.microsoft.com/office/word/2010/wordprocessingShape" mc:Ignorable="w14 w15 w16se w16cid wp14">
   <w:body>
     <w:p>
       <w:pPr>
@@ -38,7 +38,7 @@
                     </pic:cNvPicPr>
                   </pic:nvPicPr>
                   <pic:blipFill>
-                    <a:blip r:embed="rId7" cstate="print">
+                    <a:blip r:embed="rId6" cstate="print">
                       <a:extLst>
                         <a:ext uri="{28A0092B-C50C-407E-A947-70E740481C1C}">
                           <a14:useLocalDpi xmlns:a14="http://schemas.microsoft.com/office/drawing/2010/main" val="0"/>
@@ -510,8 +510,6 @@
             <w:r>
               <w:t>}</w:t>
             </w:r>
-            <w:bookmarkStart w:id="0" w:name="_GoBack"/>
-            <w:bookmarkEnd w:id="0"/>
           </w:p>
         </w:tc>
       </w:tr>
@@ -3356,6 +3354,17 @@
                 <w:sz w:val="18"/>
               </w:rPr>
             </w:pPr>
+            <w:r>
+              <w:t>{</w:t>
+            </w:r>
+            <w:proofErr w:type="spellStart"/>
+            <w:r>
+              <w:t>hDo</w:t>
+            </w:r>
+            <w:proofErr w:type="spellEnd"/>
+            <w:r>
+              <w:t>}</w:t>
+            </w:r>
           </w:p>
         </w:tc>
       </w:tr>
@@ -3449,20 +3458,6 @@
                 <w:sz w:val="18"/>
               </w:rPr>
             </w:pPr>
-            <w:r>
-              <w:t>{</w:t>
-            </w:r>
-            <w:proofErr w:type="spellStart"/>
-            <w:r>
-              <w:t>h</w:t>
-            </w:r>
-            <w:r>
-              <w:t>Do</w:t>
-            </w:r>
-            <w:proofErr w:type="spellEnd"/>
-            <w:r>
-              <w:t>}</w:t>
-            </w:r>
           </w:p>
         </w:tc>
       </w:tr>
@@ -4139,6 +4134,19 @@
                 <w:sz w:val="18"/>
               </w:rPr>
             </w:pPr>
+            <w:r>
+              <w:t>{</w:t>
+            </w:r>
+            <w:proofErr w:type="spellStart"/>
+            <w:r>
+              <w:t>hFr</w:t>
+            </w:r>
+            <w:proofErr w:type="spellEnd"/>
+            <w:r>
+              <w:t>}</w:t>
+            </w:r>
+            <w:bookmarkStart w:id="0" w:name="_GoBack"/>
+            <w:bookmarkEnd w:id="0"/>
           </w:p>
         </w:tc>
       </w:tr>
@@ -4238,20 +4246,6 @@
                 <w:sz w:val="18"/>
               </w:rPr>
             </w:pPr>
-            <w:r>
-              <w:t>{</w:t>
-            </w:r>
-            <w:proofErr w:type="spellStart"/>
-            <w:r>
-              <w:t>h</w:t>
-            </w:r>
-            <w:r>
-              <w:t>Fr</w:t>
-            </w:r>
-            <w:proofErr w:type="spellEnd"/>
-            <w:r>
-              <w:t>}</w:t>
-            </w:r>
           </w:p>
         </w:tc>
       </w:tr>
@@ -4732,8 +4726,8 @@
       </w:pPr>
     </w:p>
     <w:sectPr>
-      <w:footerReference w:type="default" r:id="rId8"/>
-      <w:footerReference w:type="first" r:id="rId9"/>
+      <w:footerReference w:type="default" r:id="rId7"/>
+      <w:footerReference w:type="first" r:id="rId8"/>
       <w:pgSz w:w="11907" w:h="16840" w:code="9"/>
       <w:pgMar w:top="680" w:right="680" w:bottom="680" w:left="1021" w:header="680" w:footer="680" w:gutter="0"/>
       <w:cols w:space="720"/>
@@ -4744,7 +4738,7 @@
 </file>
 
 <file path=word/endnotes.xml><?xml version="1.0" encoding="utf-8"?>
-<w:endnotes xmlns:wpc="http://schemas.microsoft.com/office/word/2010/wordprocessingCanvas" xmlns:mc="http://schemas.openxmlformats.org/markup-compatibility/2006" xmlns:o="urn:schemas-microsoft-com:office:office" xmlns:r="http://schemas.openxmlformats.org/officeDocument/2006/relationships" xmlns:m="http://schemas.openxmlformats.org/officeDocument/2006/math" xmlns:v="urn:schemas-microsoft-com:vml" xmlns:wp14="http://schemas.microsoft.com/office/word/2010/wordprocessingDrawing" xmlns:wp="http://schemas.openxmlformats.org/drawingml/2006/wordprocessingDrawing" xmlns:w10="urn:schemas-microsoft-com:office:word" xmlns:w="http://schemas.openxmlformats.org/wordprocessingml/2006/main" xmlns:w14="http://schemas.microsoft.com/office/word/2010/wordml" xmlns:wpg="http://schemas.microsoft.com/office/word/2010/wordprocessingGroup" xmlns:wpi="http://schemas.microsoft.com/office/word/2010/wordprocessingInk" xmlns:wne="http://schemas.microsoft.com/office/word/2006/wordml" xmlns:wps="http://schemas.microsoft.com/office/word/2010/wordprocessingShape" mc:Ignorable="w14 wp14">
+<w:endnotes xmlns:wpc="http://schemas.microsoft.com/office/word/2010/wordprocessingCanvas" xmlns:cx="http://schemas.microsoft.com/office/drawing/2014/chartex" xmlns:cx1="http://schemas.microsoft.com/office/drawing/2015/9/8/chartex" xmlns:cx2="http://schemas.microsoft.com/office/drawing/2015/10/21/chartex" xmlns:cx3="http://schemas.microsoft.com/office/drawing/2016/5/9/chartex" xmlns:cx4="http://schemas.microsoft.com/office/drawing/2016/5/10/chartex" xmlns:cx5="http://schemas.microsoft.com/office/drawing/2016/5/11/chartex" xmlns:cx6="http://schemas.microsoft.com/office/drawing/2016/5/12/chartex" xmlns:cx7="http://schemas.microsoft.com/office/drawing/2016/5/13/chartex" xmlns:cx8="http://schemas.microsoft.com/office/drawing/2016/5/14/chartex" xmlns:mc="http://schemas.openxmlformats.org/markup-compatibility/2006" xmlns:aink="http://schemas.microsoft.com/office/drawing/2016/ink" xmlns:am3d="http://schemas.microsoft.com/office/drawing/2017/model3d" xmlns:o="urn:schemas-microsoft-com:office:office" xmlns:r="http://schemas.openxmlformats.org/officeDocument/2006/relationships" xmlns:m="http://schemas.openxmlformats.org/officeDocument/2006/math" xmlns:v="urn:schemas-microsoft-com:vml" xmlns:wp14="http://schemas.microsoft.com/office/word/2010/wordprocessingDrawing" xmlns:wp="http://schemas.openxmlformats.org/drawingml/2006/wordprocessingDrawing" xmlns:w10="urn:schemas-microsoft-com:office:word" xmlns:w="http://schemas.openxmlformats.org/wordprocessingml/2006/main" xmlns:w14="http://schemas.microsoft.com/office/word/2010/wordml" xmlns:w15="http://schemas.microsoft.com/office/word/2012/wordml" xmlns:w16cid="http://schemas.microsoft.com/office/word/2016/wordml/cid" xmlns:w16se="http://schemas.microsoft.com/office/word/2015/wordml/symex" xmlns:wpg="http://schemas.microsoft.com/office/word/2010/wordprocessingGroup" xmlns:wpi="http://schemas.microsoft.com/office/word/2010/wordprocessingInk" xmlns:wne="http://schemas.microsoft.com/office/word/2006/wordml" xmlns:wps="http://schemas.microsoft.com/office/word/2010/wordprocessingShape" mc:Ignorable="w14 w15 w16se w16cid wp14">
   <w:endnote w:type="separator" w:id="-1">
     <w:p>
       <w:r>
@@ -4763,7 +4757,7 @@
 </file>
 
 <file path=word/footer1.xml><?xml version="1.0" encoding="utf-8"?>
-<w:ftr xmlns:wpc="http://schemas.microsoft.com/office/word/2010/wordprocessingCanvas" xmlns:mc="http://schemas.openxmlformats.org/markup-compatibility/2006" xmlns:o="urn:schemas-microsoft-com:office:office" xmlns:r="http://schemas.openxmlformats.org/officeDocument/2006/relationships" xmlns:m="http://schemas.openxmlformats.org/officeDocument/2006/math" xmlns:v="urn:schemas-microsoft-com:vml" xmlns:wp14="http://schemas.microsoft.com/office/word/2010/wordprocessingDrawing" xmlns:wp="http://schemas.openxmlformats.org/drawingml/2006/wordprocessingDrawing" xmlns:w10="urn:schemas-microsoft-com:office:word" xmlns:w="http://schemas.openxmlformats.org/wordprocessingml/2006/main" xmlns:w14="http://schemas.microsoft.com/office/word/2010/wordml" xmlns:wpg="http://schemas.microsoft.com/office/word/2010/wordprocessingGroup" xmlns:wpi="http://schemas.microsoft.com/office/word/2010/wordprocessingInk" xmlns:wne="http://schemas.microsoft.com/office/word/2006/wordml" xmlns:wps="http://schemas.microsoft.com/office/word/2010/wordprocessingShape" mc:Ignorable="w14 wp14">
+<w:ftr xmlns:wpc="http://schemas.microsoft.com/office/word/2010/wordprocessingCanvas" xmlns:cx="http://schemas.microsoft.com/office/drawing/2014/chartex" xmlns:cx1="http://schemas.microsoft.com/office/drawing/2015/9/8/chartex" xmlns:cx2="http://schemas.microsoft.com/office/drawing/2015/10/21/chartex" xmlns:cx3="http://schemas.microsoft.com/office/drawing/2016/5/9/chartex" xmlns:cx4="http://schemas.microsoft.com/office/drawing/2016/5/10/chartex" xmlns:cx5="http://schemas.microsoft.com/office/drawing/2016/5/11/chartex" xmlns:cx6="http://schemas.microsoft.com/office/drawing/2016/5/12/chartex" xmlns:cx7="http://schemas.microsoft.com/office/drawing/2016/5/13/chartex" xmlns:cx8="http://schemas.microsoft.com/office/drawing/2016/5/14/chartex" xmlns:mc="http://schemas.openxmlformats.org/markup-compatibility/2006" xmlns:aink="http://schemas.microsoft.com/office/drawing/2016/ink" xmlns:am3d="http://schemas.microsoft.com/office/drawing/2017/model3d" xmlns:o="urn:schemas-microsoft-com:office:office" xmlns:r="http://schemas.openxmlformats.org/officeDocument/2006/relationships" xmlns:m="http://schemas.openxmlformats.org/officeDocument/2006/math" xmlns:v="urn:schemas-microsoft-com:vml" xmlns:wp14="http://schemas.microsoft.com/office/word/2010/wordprocessingDrawing" xmlns:wp="http://schemas.openxmlformats.org/drawingml/2006/wordprocessingDrawing" xmlns:w10="urn:schemas-microsoft-com:office:word" xmlns:w="http://schemas.openxmlformats.org/wordprocessingml/2006/main" xmlns:w14="http://schemas.microsoft.com/office/word/2010/wordml" xmlns:w15="http://schemas.microsoft.com/office/word/2012/wordml" xmlns:w16cid="http://schemas.microsoft.com/office/word/2016/wordml/cid" xmlns:w16se="http://schemas.microsoft.com/office/word/2015/wordml/symex" xmlns:wpg="http://schemas.microsoft.com/office/word/2010/wordprocessingGroup" xmlns:wpi="http://schemas.microsoft.com/office/word/2010/wordprocessingInk" xmlns:wne="http://schemas.microsoft.com/office/word/2006/wordml" xmlns:wps="http://schemas.microsoft.com/office/word/2010/wordprocessingShape" mc:Ignorable="w14 w15 w16se w16cid wp14">
   <w:p>
     <w:pPr>
       <w:pStyle w:val="Fuzeile"/>
@@ -4975,7 +4969,7 @@
 </file>
 
 <file path=word/footer2.xml><?xml version="1.0" encoding="utf-8"?>
-<w:ftr xmlns:wpc="http://schemas.microsoft.com/office/word/2010/wordprocessingCanvas" xmlns:mc="http://schemas.openxmlformats.org/markup-compatibility/2006" xmlns:o="urn:schemas-microsoft-com:office:office" xmlns:r="http://schemas.openxmlformats.org/officeDocument/2006/relationships" xmlns:m="http://schemas.openxmlformats.org/officeDocument/2006/math" xmlns:v="urn:schemas-microsoft-com:vml" xmlns:wp14="http://schemas.microsoft.com/office/word/2010/wordprocessingDrawing" xmlns:wp="http://schemas.openxmlformats.org/drawingml/2006/wordprocessingDrawing" xmlns:w10="urn:schemas-microsoft-com:office:word" xmlns:w="http://schemas.openxmlformats.org/wordprocessingml/2006/main" xmlns:w14="http://schemas.microsoft.com/office/word/2010/wordml" xmlns:wpg="http://schemas.microsoft.com/office/word/2010/wordprocessingGroup" xmlns:wpi="http://schemas.microsoft.com/office/word/2010/wordprocessingInk" xmlns:wne="http://schemas.microsoft.com/office/word/2006/wordml" xmlns:wps="http://schemas.microsoft.com/office/word/2010/wordprocessingShape" mc:Ignorable="w14 wp14">
+<w:ftr xmlns:wpc="http://schemas.microsoft.com/office/word/2010/wordprocessingCanvas" xmlns:cx="http://schemas.microsoft.com/office/drawing/2014/chartex" xmlns:cx1="http://schemas.microsoft.com/office/drawing/2015/9/8/chartex" xmlns:cx2="http://schemas.microsoft.com/office/drawing/2015/10/21/chartex" xmlns:cx3="http://schemas.microsoft.com/office/drawing/2016/5/9/chartex" xmlns:cx4="http://schemas.microsoft.com/office/drawing/2016/5/10/chartex" xmlns:cx5="http://schemas.microsoft.com/office/drawing/2016/5/11/chartex" xmlns:cx6="http://schemas.microsoft.com/office/drawing/2016/5/12/chartex" xmlns:cx7="http://schemas.microsoft.com/office/drawing/2016/5/13/chartex" xmlns:cx8="http://schemas.microsoft.com/office/drawing/2016/5/14/chartex" xmlns:mc="http://schemas.openxmlformats.org/markup-compatibility/2006" xmlns:aink="http://schemas.microsoft.com/office/drawing/2016/ink" xmlns:am3d="http://schemas.microsoft.com/office/drawing/2017/model3d" xmlns:o="urn:schemas-microsoft-com:office:office" xmlns:r="http://schemas.openxmlformats.org/officeDocument/2006/relationships" xmlns:m="http://schemas.openxmlformats.org/officeDocument/2006/math" xmlns:v="urn:schemas-microsoft-com:vml" xmlns:wp14="http://schemas.microsoft.com/office/word/2010/wordprocessingDrawing" xmlns:wp="http://schemas.openxmlformats.org/drawingml/2006/wordprocessingDrawing" xmlns:w10="urn:schemas-microsoft-com:office:word" xmlns:w="http://schemas.openxmlformats.org/wordprocessingml/2006/main" xmlns:w14="http://schemas.microsoft.com/office/word/2010/wordml" xmlns:w15="http://schemas.microsoft.com/office/word/2012/wordml" xmlns:w16cid="http://schemas.microsoft.com/office/word/2016/wordml/cid" xmlns:w16se="http://schemas.microsoft.com/office/word/2015/wordml/symex" xmlns:wpg="http://schemas.microsoft.com/office/word/2010/wordprocessingGroup" xmlns:wpi="http://schemas.microsoft.com/office/word/2010/wordprocessingInk" xmlns:wne="http://schemas.microsoft.com/office/word/2006/wordml" xmlns:wps="http://schemas.microsoft.com/office/word/2010/wordprocessingShape" mc:Ignorable="w14 w15 w16se w16cid wp14">
   <w:p>
     <w:pPr>
       <w:pStyle w:val="scforgzeile"/>
@@ -5017,27 +5011,17 @@
     <w:r>
       <w:t xml:space="preserve"> </w:t>
     </w:r>
-    <w:r>
-      <w:fldChar w:fldCharType="begin"/>
-    </w:r>
-    <w:r>
-      <w:instrText xml:space="preserve"> NUMPAGES  \* MERGEFORMAT </w:instrText>
-    </w:r>
-    <w:r>
-      <w:fldChar w:fldCharType="separate"/>
-    </w:r>
-    <w:r>
-      <w:t>1</w:t>
-    </w:r>
-    <w:r>
-      <w:fldChar w:fldCharType="end"/>
-    </w:r>
+    <w:fldSimple w:instr=" NUMPAGES  \* MERGEFORMAT ">
+      <w:r>
+        <w:t>1</w:t>
+      </w:r>
+    </w:fldSimple>
   </w:p>
 </w:ftr>
 </file>
 
 <file path=word/footnotes.xml><?xml version="1.0" encoding="utf-8"?>
-<w:footnotes xmlns:wpc="http://schemas.microsoft.com/office/word/2010/wordprocessingCanvas" xmlns:mc="http://schemas.openxmlformats.org/markup-compatibility/2006" xmlns:o="urn:schemas-microsoft-com:office:office" xmlns:r="http://schemas.openxmlformats.org/officeDocument/2006/relationships" xmlns:m="http://schemas.openxmlformats.org/officeDocument/2006/math" xmlns:v="urn:schemas-microsoft-com:vml" xmlns:wp14="http://schemas.microsoft.com/office/word/2010/wordprocessingDrawing" xmlns:wp="http://schemas.openxmlformats.org/drawingml/2006/wordprocessingDrawing" xmlns:w10="urn:schemas-microsoft-com:office:word" xmlns:w="http://schemas.openxmlformats.org/wordprocessingml/2006/main" xmlns:w14="http://schemas.microsoft.com/office/word/2010/wordml" xmlns:wpg="http://schemas.microsoft.com/office/word/2010/wordprocessingGroup" xmlns:wpi="http://schemas.microsoft.com/office/word/2010/wordprocessingInk" xmlns:wne="http://schemas.microsoft.com/office/word/2006/wordml" xmlns:wps="http://schemas.microsoft.com/office/word/2010/wordprocessingShape" mc:Ignorable="w14 wp14">
+<w:footnotes xmlns:wpc="http://schemas.microsoft.com/office/word/2010/wordprocessingCanvas" xmlns:cx="http://schemas.microsoft.com/office/drawing/2014/chartex" xmlns:cx1="http://schemas.microsoft.com/office/drawing/2015/9/8/chartex" xmlns:cx2="http://schemas.microsoft.com/office/drawing/2015/10/21/chartex" xmlns:cx3="http://schemas.microsoft.com/office/drawing/2016/5/9/chartex" xmlns:cx4="http://schemas.microsoft.com/office/drawing/2016/5/10/chartex" xmlns:cx5="http://schemas.microsoft.com/office/drawing/2016/5/11/chartex" xmlns:cx6="http://schemas.microsoft.com/office/drawing/2016/5/12/chartex" xmlns:cx7="http://schemas.microsoft.com/office/drawing/2016/5/13/chartex" xmlns:cx8="http://schemas.microsoft.com/office/drawing/2016/5/14/chartex" xmlns:mc="http://schemas.openxmlformats.org/markup-compatibility/2006" xmlns:aink="http://schemas.microsoft.com/office/drawing/2016/ink" xmlns:am3d="http://schemas.microsoft.com/office/drawing/2017/model3d" xmlns:o="urn:schemas-microsoft-com:office:office" xmlns:r="http://schemas.openxmlformats.org/officeDocument/2006/relationships" xmlns:m="http://schemas.openxmlformats.org/officeDocument/2006/math" xmlns:v="urn:schemas-microsoft-com:vml" xmlns:wp14="http://schemas.microsoft.com/office/word/2010/wordprocessingDrawing" xmlns:wp="http://schemas.openxmlformats.org/drawingml/2006/wordprocessingDrawing" xmlns:w10="urn:schemas-microsoft-com:office:word" xmlns:w="http://schemas.openxmlformats.org/wordprocessingml/2006/main" xmlns:w14="http://schemas.microsoft.com/office/word/2010/wordml" xmlns:w15="http://schemas.microsoft.com/office/word/2012/wordml" xmlns:w16cid="http://schemas.microsoft.com/office/word/2016/wordml/cid" xmlns:w16se="http://schemas.microsoft.com/office/word/2015/wordml/symex" xmlns:wpg="http://schemas.microsoft.com/office/word/2010/wordprocessingGroup" xmlns:wpi="http://schemas.microsoft.com/office/word/2010/wordprocessingInk" xmlns:wne="http://schemas.microsoft.com/office/word/2006/wordml" xmlns:wps="http://schemas.microsoft.com/office/word/2010/wordprocessingShape" mc:Ignorable="w14 w15 w16se w16cid wp14">
   <w:footnote w:type="separator" w:id="-1">
     <w:p>
       <w:r>
@@ -5056,7 +5040,7 @@
 </file>
 
 <file path=word/styles.xml><?xml version="1.0" encoding="utf-8"?>
-<w:styles xmlns:mc="http://schemas.openxmlformats.org/markup-compatibility/2006" xmlns:r="http://schemas.openxmlformats.org/officeDocument/2006/relationships" xmlns:w="http://schemas.openxmlformats.org/wordprocessingml/2006/main" xmlns:w14="http://schemas.microsoft.com/office/word/2010/wordml" mc:Ignorable="w14">
+<w:styles xmlns:mc="http://schemas.openxmlformats.org/markup-compatibility/2006" xmlns:r="http://schemas.openxmlformats.org/officeDocument/2006/relationships" xmlns:w="http://schemas.openxmlformats.org/wordprocessingml/2006/main" xmlns:w14="http://schemas.microsoft.com/office/word/2010/wordml" xmlns:w15="http://schemas.microsoft.com/office/word/2012/wordml" xmlns:w16cid="http://schemas.microsoft.com/office/word/2016/wordml/cid" xmlns:w16se="http://schemas.microsoft.com/office/word/2015/wordml/symex" mc:Ignorable="w14 w15 w16se w16cid">
   <w:docDefaults>
     <w:rPrDefault>
       <w:rPr>
@@ -5066,360 +5050,376 @@
     </w:rPrDefault>
     <w:pPrDefault/>
   </w:docDefaults>
-  <w:latentStyles w:defLockedState="0" w:defUIPriority="0" w:defSemiHidden="1" w:defUnhideWhenUsed="1" w:defQFormat="0" w:count="267">
-    <w:lsdException w:name="Normal" w:semiHidden="0" w:unhideWhenUsed="0" w:qFormat="1"/>
-    <w:lsdException w:name="heading 1" w:semiHidden="0" w:unhideWhenUsed="0" w:qFormat="1"/>
-    <w:lsdException w:name="heading 2" w:qFormat="1"/>
-    <w:lsdException w:name="heading 3" w:qFormat="1"/>
-    <w:lsdException w:name="heading 4" w:qFormat="1"/>
-    <w:lsdException w:name="heading 5" w:qFormat="1"/>
-    <w:lsdException w:name="heading 6" w:qFormat="1"/>
-    <w:lsdException w:name="heading 7" w:qFormat="1"/>
-    <w:lsdException w:name="heading 8" w:qFormat="1"/>
-    <w:lsdException w:name="heading 9" w:qFormat="1"/>
-    <w:lsdException w:name="caption" w:qFormat="1"/>
-    <w:lsdException w:name="List Number" w:semiHidden="0" w:unhideWhenUsed="0"/>
-    <w:lsdException w:name="List 4" w:semiHidden="0" w:unhideWhenUsed="0"/>
-    <w:lsdException w:name="List 5" w:semiHidden="0" w:unhideWhenUsed="0"/>
-    <w:lsdException w:name="Title" w:semiHidden="0" w:unhideWhenUsed="0" w:qFormat="1"/>
-    <w:lsdException w:name="Subtitle" w:semiHidden="0" w:unhideWhenUsed="0" w:qFormat="1"/>
-    <w:lsdException w:name="Salutation" w:semiHidden="0" w:unhideWhenUsed="0"/>
-    <w:lsdException w:name="Date" w:semiHidden="0" w:unhideWhenUsed="0"/>
-    <w:lsdException w:name="Body Text First Indent" w:semiHidden="0" w:unhideWhenUsed="0"/>
-    <w:lsdException w:name="Strong" w:semiHidden="0" w:unhideWhenUsed="0" w:qFormat="1"/>
-    <w:lsdException w:name="Emphasis" w:semiHidden="0" w:unhideWhenUsed="0" w:qFormat="1"/>
-    <w:lsdException w:name="Placeholder Text" w:uiPriority="99" w:unhideWhenUsed="0"/>
-    <w:lsdException w:name="No Spacing" w:semiHidden="0" w:uiPriority="1" w:unhideWhenUsed="0" w:qFormat="1"/>
-    <w:lsdException w:name="Light Shading" w:semiHidden="0" w:uiPriority="60" w:unhideWhenUsed="0"/>
-    <w:lsdException w:name="Light List" w:semiHidden="0" w:uiPriority="61" w:unhideWhenUsed="0"/>
-    <w:lsdException w:name="Light Grid" w:semiHidden="0" w:uiPriority="62" w:unhideWhenUsed="0"/>
-    <w:lsdException w:name="Medium Shading 1" w:semiHidden="0" w:uiPriority="63" w:unhideWhenUsed="0"/>
-    <w:lsdException w:name="Medium Shading 2" w:semiHidden="0" w:uiPriority="64" w:unhideWhenUsed="0"/>
-    <w:lsdException w:name="Medium List 1" w:semiHidden="0" w:uiPriority="65" w:unhideWhenUsed="0"/>
-    <w:lsdException w:name="Medium List 2" w:semiHidden="0" w:uiPriority="66" w:unhideWhenUsed="0"/>
-    <w:lsdException w:name="Medium Grid 1" w:semiHidden="0" w:uiPriority="67" w:unhideWhenUsed="0"/>
-    <w:lsdException w:name="Medium Grid 2" w:semiHidden="0" w:uiPriority="68" w:unhideWhenUsed="0"/>
-    <w:lsdException w:name="Medium Grid 3" w:semiHidden="0" w:uiPriority="69" w:unhideWhenUsed="0"/>
-    <w:lsdException w:name="Dark List" w:semiHidden="0" w:uiPriority="70" w:unhideWhenUsed="0"/>
-    <w:lsdException w:name="Colorful Shading" w:semiHidden="0" w:uiPriority="71" w:unhideWhenUsed="0"/>
-    <w:lsdException w:name="Colorful List" w:semiHidden="0" w:uiPriority="72" w:unhideWhenUsed="0"/>
-    <w:lsdException w:name="Colorful Grid" w:semiHidden="0" w:uiPriority="73" w:unhideWhenUsed="0"/>
-    <w:lsdException w:name="Light Shading Accent 1" w:semiHidden="0" w:uiPriority="60" w:unhideWhenUsed="0"/>
-    <w:lsdException w:name="Light List Accent 1" w:semiHidden="0" w:uiPriority="61" w:unhideWhenUsed="0"/>
-    <w:lsdException w:name="Light Grid Accent 1" w:semiHidden="0" w:uiPriority="62" w:unhideWhenUsed="0"/>
-    <w:lsdException w:name="Medium Shading 1 Accent 1" w:semiHidden="0" w:uiPriority="63" w:unhideWhenUsed="0"/>
-    <w:lsdException w:name="Medium Shading 2 Accent 1" w:semiHidden="0" w:uiPriority="64" w:unhideWhenUsed="0"/>
-    <w:lsdException w:name="Medium List 1 Accent 1" w:semiHidden="0" w:uiPriority="65" w:unhideWhenUsed="0"/>
-    <w:lsdException w:name="Revision" w:uiPriority="99" w:unhideWhenUsed="0"/>
-    <w:lsdException w:name="List Paragraph" w:semiHidden="0" w:uiPriority="34" w:unhideWhenUsed="0" w:qFormat="1"/>
-    <w:lsdException w:name="Quote" w:semiHidden="0" w:uiPriority="29" w:unhideWhenUsed="0" w:qFormat="1"/>
-    <w:lsdException w:name="Intense Quote" w:semiHidden="0" w:uiPriority="30" w:unhideWhenUsed="0" w:qFormat="1"/>
-    <w:lsdException w:name="Medium List 2 Accent 1" w:semiHidden="0" w:uiPriority="66" w:unhideWhenUsed="0"/>
-    <w:lsdException w:name="Medium Grid 1 Accent 1" w:semiHidden="0" w:uiPriority="67" w:unhideWhenUsed="0"/>
-    <w:lsdException w:name="Medium Grid 2 Accent 1" w:semiHidden="0" w:uiPriority="68" w:unhideWhenUsed="0"/>
-    <w:lsdException w:name="Medium Grid 3 Accent 1" w:semiHidden="0" w:uiPriority="69" w:unhideWhenUsed="0"/>
-    <w:lsdException w:name="Dark List Accent 1" w:semiHidden="0" w:uiPriority="70" w:unhideWhenUsed="0"/>
-    <w:lsdException w:name="Colorful Shading Accent 1" w:semiHidden="0" w:uiPriority="71" w:unhideWhenUsed="0"/>
-    <w:lsdException w:name="Colorful List Accent 1" w:semiHidden="0" w:uiPriority="72" w:unhideWhenUsed="0"/>
-    <w:lsdException w:name="Colorful Grid Accent 1" w:semiHidden="0" w:uiPriority="73" w:unhideWhenUsed="0"/>
-    <w:lsdException w:name="Light Shading Accent 2" w:semiHidden="0" w:uiPriority="60" w:unhideWhenUsed="0"/>
-    <w:lsdException w:name="Light List Accent 2" w:semiHidden="0" w:uiPriority="61" w:unhideWhenUsed="0"/>
-    <w:lsdException w:name="Light Grid Accent 2" w:semiHidden="0" w:uiPriority="62" w:unhideWhenUsed="0"/>
-    <w:lsdException w:name="Medium Shading 1 Accent 2" w:semiHidden="0" w:uiPriority="63" w:unhideWhenUsed="0"/>
-    <w:lsdException w:name="Medium Shading 2 Accent 2" w:semiHidden="0" w:uiPriority="64" w:unhideWhenUsed="0"/>
-    <w:lsdException w:name="Medium List 1 Accent 2" w:semiHidden="0" w:uiPriority="65" w:unhideWhenUsed="0"/>
-    <w:lsdException w:name="Medium List 2 Accent 2" w:semiHidden="0" w:uiPriority="66" w:unhideWhenUsed="0"/>
-    <w:lsdException w:name="Medium Grid 1 Accent 2" w:semiHidden="0" w:uiPriority="67" w:unhideWhenUsed="0"/>
-    <w:lsdException w:name="Medium Grid 2 Accent 2" w:semiHidden="0" w:uiPriority="68" w:unhideWhenUsed="0"/>
-    <w:lsdException w:name="Medium Grid 3 Accent 2" w:semiHidden="0" w:uiPriority="69" w:unhideWhenUsed="0"/>
-    <w:lsdException w:name="Dark List Accent 2" w:semiHidden="0" w:uiPriority="70" w:unhideWhenUsed="0"/>
-    <w:lsdException w:name="Colorful Shading Accent 2" w:semiHidden="0" w:uiPriority="71" w:unhideWhenUsed="0"/>
-    <w:lsdException w:name="Colorful List Accent 2" w:semiHidden="0" w:uiPriority="72" w:unhideWhenUsed="0"/>
-    <w:lsdException w:name="Colorful Grid Accent 2" w:semiHidden="0" w:uiPriority="73" w:unhideWhenUsed="0"/>
-    <w:lsdException w:name="Light Shading Accent 3" w:semiHidden="0" w:uiPriority="60" w:unhideWhenUsed="0"/>
-    <w:lsdException w:name="Light List Accent 3" w:semiHidden="0" w:uiPriority="61" w:unhideWhenUsed="0"/>
-    <w:lsdException w:name="Light Grid Accent 3" w:semiHidden="0" w:uiPriority="62" w:unhideWhenUsed="0"/>
-    <w:lsdException w:name="Medium Shading 1 Accent 3" w:semiHidden="0" w:uiPriority="63" w:unhideWhenUsed="0"/>
-    <w:lsdException w:name="Medium Shading 2 Accent 3" w:semiHidden="0" w:uiPriority="64" w:unhideWhenUsed="0"/>
-    <w:lsdException w:name="Medium List 1 Accent 3" w:semiHidden="0" w:uiPriority="65" w:unhideWhenUsed="0"/>
-    <w:lsdException w:name="Medium List 2 Accent 3" w:semiHidden="0" w:uiPriority="66" w:unhideWhenUsed="0"/>
-    <w:lsdException w:name="Medium Grid 1 Accent 3" w:semiHidden="0" w:uiPriority="67" w:unhideWhenUsed="0"/>
-    <w:lsdException w:name="Medium Grid 2 Accent 3" w:semiHidden="0" w:uiPriority="68" w:unhideWhenUsed="0"/>
-    <w:lsdException w:name="Medium Grid 3 Accent 3" w:semiHidden="0" w:uiPriority="69" w:unhideWhenUsed="0"/>
-    <w:lsdException w:name="Dark List Accent 3" w:semiHidden="0" w:uiPriority="70" w:unhideWhenUsed="0"/>
-    <w:lsdException w:name="Colorful Shading Accent 3" w:semiHidden="0" w:uiPriority="71" w:unhideWhenUsed="0"/>
-    <w:lsdException w:name="Colorful List Accent 3" w:semiHidden="0" w:uiPriority="72" w:unhideWhenUsed="0"/>
-    <w:lsdException w:name="Colorful Grid Accent 3" w:semiHidden="0" w:uiPriority="73" w:unhideWhenUsed="0"/>
-    <w:lsdException w:name="Light Shading Accent 4" w:semiHidden="0" w:uiPriority="60" w:unhideWhenUsed="0"/>
-    <w:lsdException w:name="Light List Accent 4" w:semiHidden="0" w:uiPriority="61" w:unhideWhenUsed="0"/>
-    <w:lsdException w:name="Light Grid Accent 4" w:semiHidden="0" w:uiPriority="62" w:unhideWhenUsed="0"/>
-    <w:lsdException w:name="Medium Shading 1 Accent 4" w:semiHidden="0" w:uiPriority="63" w:unhideWhenUsed="0"/>
-    <w:lsdException w:name="Medium Shading 2 Accent 4" w:semiHidden="0" w:uiPriority="64" w:unhideWhenUsed="0"/>
-    <w:lsdException w:name="Medium List 1 Accent 4" w:semiHidden="0" w:uiPriority="65" w:unhideWhenUsed="0"/>
-    <w:lsdException w:name="Medium List 2 Accent 4" w:semiHidden="0" w:uiPriority="66" w:unhideWhenUsed="0"/>
-    <w:lsdException w:name="Medium Grid 1 Accent 4" w:semiHidden="0" w:uiPriority="67" w:unhideWhenUsed="0"/>
-    <w:lsdException w:name="Medium Grid 2 Accent 4" w:semiHidden="0" w:uiPriority="68" w:unhideWhenUsed="0"/>
-    <w:lsdException w:name="Medium Grid 3 Accent 4" w:semiHidden="0" w:uiPriority="69" w:unhideWhenUsed="0"/>
-    <w:lsdException w:name="Dark List Accent 4" w:semiHidden="0" w:uiPriority="70" w:unhideWhenUsed="0"/>
-    <w:lsdException w:name="Colorful Shading Accent 4" w:semiHidden="0" w:uiPriority="71" w:unhideWhenUsed="0"/>
-    <w:lsdException w:name="Colorful List Accent 4" w:semiHidden="0" w:uiPriority="72" w:unhideWhenUsed="0"/>
-    <w:lsdException w:name="Colorful Grid Accent 4" w:semiHidden="0" w:uiPriority="73" w:unhideWhenUsed="0"/>
-    <w:lsdException w:name="Light Shading Accent 5" w:semiHidden="0" w:uiPriority="60" w:unhideWhenUsed="0"/>
-    <w:lsdException w:name="Light List Accent 5" w:semiHidden="0" w:uiPriority="61" w:unhideWhenUsed="0"/>
-    <w:lsdException w:name="Light Grid Accent 5" w:semiHidden="0" w:uiPriority="62" w:unhideWhenUsed="0"/>
-    <w:lsdException w:name="Medium Shading 1 Accent 5" w:semiHidden="0" w:uiPriority="63" w:unhideWhenUsed="0"/>
-    <w:lsdException w:name="Medium Shading 2 Accent 5" w:semiHidden="0" w:uiPriority="64" w:unhideWhenUsed="0"/>
-    <w:lsdException w:name="Medium List 1 Accent 5" w:semiHidden="0" w:uiPriority="65" w:unhideWhenUsed="0"/>
-    <w:lsdException w:name="Medium List 2 Accent 5" w:semiHidden="0" w:uiPriority="66" w:unhideWhenUsed="0"/>
-    <w:lsdException w:name="Medium Grid 1 Accent 5" w:semiHidden="0" w:uiPriority="67" w:unhideWhenUsed="0"/>
-    <w:lsdException w:name="Medium Grid 2 Accent 5" w:semiHidden="0" w:uiPriority="68" w:unhideWhenUsed="0"/>
-    <w:lsdException w:name="Medium Grid 3 Accent 5" w:semiHidden="0" w:uiPriority="69" w:unhideWhenUsed="0"/>
-    <w:lsdException w:name="Dark List Accent 5" w:semiHidden="0" w:uiPriority="70" w:unhideWhenUsed="0"/>
-    <w:lsdException w:name="Colorful Shading Accent 5" w:semiHidden="0" w:uiPriority="71" w:unhideWhenUsed="0"/>
-    <w:lsdException w:name="Colorful List Accent 5" w:semiHidden="0" w:uiPriority="72" w:unhideWhenUsed="0"/>
-    <w:lsdException w:name="Colorful Grid Accent 5" w:semiHidden="0" w:uiPriority="73" w:unhideWhenUsed="0"/>
-    <w:lsdException w:name="Light Shading Accent 6" w:semiHidden="0" w:uiPriority="60" w:unhideWhenUsed="0"/>
-    <w:lsdException w:name="Light List Accent 6" w:semiHidden="0" w:uiPriority="61" w:unhideWhenUsed="0"/>
-    <w:lsdException w:name="Light Grid Accent 6" w:semiHidden="0" w:uiPriority="62" w:unhideWhenUsed="0"/>
-    <w:lsdException w:name="Medium Shading 1 Accent 6" w:semiHidden="0" w:uiPriority="63" w:unhideWhenUsed="0"/>
-    <w:lsdException w:name="Medium Shading 2 Accent 6" w:semiHidden="0" w:uiPriority="64" w:unhideWhenUsed="0"/>
-    <w:lsdException w:name="Medium List 1 Accent 6" w:semiHidden="0" w:uiPriority="65" w:unhideWhenUsed="0"/>
-    <w:lsdException w:name="Medium List 2 Accent 6" w:semiHidden="0" w:uiPriority="66" w:unhideWhenUsed="0"/>
-    <w:lsdException w:name="Medium Grid 1 Accent 6" w:semiHidden="0" w:uiPriority="67" w:unhideWhenUsed="0"/>
-    <w:lsdException w:name="Medium Grid 2 Accent 6" w:semiHidden="0" w:uiPriority="68" w:unhideWhenUsed="0"/>
-    <w:lsdException w:name="Medium Grid 3 Accent 6" w:semiHidden="0" w:uiPriority="69" w:unhideWhenUsed="0"/>
-    <w:lsdException w:name="Dark List Accent 6" w:semiHidden="0" w:uiPriority="70" w:unhideWhenUsed="0"/>
-    <w:lsdException w:name="Colorful Shading Accent 6" w:semiHidden="0" w:uiPriority="71" w:unhideWhenUsed="0"/>
-    <w:lsdException w:name="Colorful List Accent 6" w:semiHidden="0" w:uiPriority="72" w:unhideWhenUsed="0"/>
-    <w:lsdException w:name="Colorful Grid Accent 6" w:semiHidden="0" w:uiPriority="73" w:unhideWhenUsed="0"/>
-    <w:lsdException w:name="Subtle Emphasis" w:semiHidden="0" w:uiPriority="19" w:unhideWhenUsed="0" w:qFormat="1"/>
-    <w:lsdException w:name="Intense Emphasis" w:semiHidden="0" w:uiPriority="21" w:unhideWhenUsed="0" w:qFormat="1"/>
-    <w:lsdException w:name="Subtle Reference" w:semiHidden="0" w:uiPriority="31" w:unhideWhenUsed="0" w:qFormat="1"/>
-    <w:lsdException w:name="Intense Reference" w:semiHidden="0" w:uiPriority="32" w:unhideWhenUsed="0" w:qFormat="1"/>
-    <w:lsdException w:name="Book Title" w:semiHidden="0" w:uiPriority="33" w:unhideWhenUsed="0" w:qFormat="1"/>
-    <w:lsdException w:name="Bibliography" w:uiPriority="37"/>
-    <w:lsdException w:name="TOC Heading" w:uiPriority="39" w:qFormat="1"/>
-  </w:latentStyles>
-  <w:style w:type="paragraph" w:default="1" w:styleId="Standard">
-    <w:name w:val="Normal"/>
-    <w:qFormat/>
-    <w:rPr>
-      <w:rFonts w:ascii="Arial" w:hAnsi="Arial"/>
-      <w:lang w:val="de-DE" w:eastAsia="de-DE"/>
-    </w:rPr>
-  </w:style>
-  <w:style w:type="character" w:default="1" w:styleId="Absatz-Standardschriftart">
-    <w:name w:val="Default Paragraph Font"/>
-    <w:uiPriority w:val="1"/>
-    <w:semiHidden/>
-    <w:unhideWhenUsed/>
-  </w:style>
-  <w:style w:type="table" w:default="1" w:styleId="NormaleTabelle">
-    <w:name w:val="Normal Table"/>
-    <w:uiPriority w:val="99"/>
-    <w:semiHidden/>
-    <w:unhideWhenUsed/>
-    <w:tblPr>
-      <w:tblInd w:w="0" w:type="dxa"/>
-      <w:tblCellMar>
-        <w:top w:w="0" w:type="dxa"/>
-        <w:left w:w="108" w:type="dxa"/>
-        <w:bottom w:w="0" w:type="dxa"/>
-        <w:right w:w="108" w:type="dxa"/>
-      </w:tblCellMar>
-    </w:tblPr>
-  </w:style>
-  <w:style w:type="numbering" w:default="1" w:styleId="KeineListe">
-    <w:name w:val="No List"/>
-    <w:uiPriority w:val="99"/>
-    <w:semiHidden/>
-    <w:unhideWhenUsed/>
-  </w:style>
-  <w:style w:type="paragraph" w:styleId="Fuzeile">
-    <w:name w:val="footer"/>
-    <w:basedOn w:val="Standard"/>
-    <w:pPr>
-      <w:tabs>
-        <w:tab w:val="right" w:pos="10149"/>
-      </w:tabs>
-      <w:spacing w:line="140" w:lineRule="exact"/>
-    </w:pPr>
-    <w:rPr>
-      <w:sz w:val="12"/>
-    </w:rPr>
-  </w:style>
-  <w:style w:type="paragraph" w:styleId="Kopfzeile">
-    <w:name w:val="header"/>
-    <w:basedOn w:val="Standard"/>
-    <w:pPr>
-      <w:tabs>
-        <w:tab w:val="center" w:pos="4536"/>
-        <w:tab w:val="right" w:pos="9072"/>
-      </w:tabs>
-    </w:pPr>
-  </w:style>
-  <w:style w:type="paragraph" w:customStyle="1" w:styleId="scforgzeile">
-    <w:name w:val="scforgzeile"/>
-    <w:pPr>
-      <w:tabs>
-        <w:tab w:val="right" w:pos="10149"/>
-      </w:tabs>
-      <w:spacing w:line="140" w:lineRule="exact"/>
-    </w:pPr>
-    <w:rPr>
-      <w:rFonts w:ascii="Arial" w:hAnsi="Arial"/>
-      <w:noProof/>
-      <w:sz w:val="12"/>
-      <w:lang w:val="de-DE" w:eastAsia="de-DE"/>
-    </w:rPr>
-  </w:style>
-</w:styles>
-</file>
-
-<file path=word/stylesWithEffects.xml><?xml version="1.0" encoding="utf-8"?>
-<w:styles xmlns:wpc="http://schemas.microsoft.com/office/word/2010/wordprocessingCanvas" xmlns:mc="http://schemas.openxmlformats.org/markup-compatibility/2006" xmlns:o="urn:schemas-microsoft-com:office:office" xmlns:r="http://schemas.openxmlformats.org/officeDocument/2006/relationships" xmlns:m="http://schemas.openxmlformats.org/officeDocument/2006/math" xmlns:v="urn:schemas-microsoft-com:vml" xmlns:wp14="http://schemas.microsoft.com/office/word/2010/wordprocessingDrawing" xmlns:wp="http://schemas.openxmlformats.org/drawingml/2006/wordprocessingDrawing" xmlns:w10="urn:schemas-microsoft-com:office:word" xmlns:w="http://schemas.openxmlformats.org/wordprocessingml/2006/main" xmlns:w14="http://schemas.microsoft.com/office/word/2010/wordml" xmlns:wpg="http://schemas.microsoft.com/office/word/2010/wordprocessingGroup" xmlns:wpi="http://schemas.microsoft.com/office/word/2010/wordprocessingInk" xmlns:wne="http://schemas.microsoft.com/office/word/2006/wordml" xmlns:wps="http://schemas.microsoft.com/office/word/2010/wordprocessingShape" mc:Ignorable="w14 wp14">
-  <w:docDefaults>
-    <w:rPrDefault>
-      <w:rPr>
-        <w:rFonts w:ascii="Times New Roman" w:eastAsia="Times New Roman" w:hAnsi="Times New Roman" w:cs="Times New Roman"/>
-        <w:lang w:val="en-US" w:eastAsia="en-US" w:bidi="ar-SA"/>
-      </w:rPr>
-    </w:rPrDefault>
-    <w:pPrDefault/>
-  </w:docDefaults>
-  <w:latentStyles w:defLockedState="0" w:defUIPriority="0" w:defSemiHidden="1" w:defUnhideWhenUsed="1" w:defQFormat="0" w:count="267">
-    <w:lsdException w:name="Normal" w:semiHidden="0" w:unhideWhenUsed="0" w:qFormat="1"/>
-    <w:lsdException w:name="heading 1" w:semiHidden="0" w:unhideWhenUsed="0" w:qFormat="1"/>
-    <w:lsdException w:name="heading 2" w:qFormat="1"/>
-    <w:lsdException w:name="heading 3" w:qFormat="1"/>
-    <w:lsdException w:name="heading 4" w:qFormat="1"/>
-    <w:lsdException w:name="heading 5" w:qFormat="1"/>
-    <w:lsdException w:name="heading 6" w:qFormat="1"/>
-    <w:lsdException w:name="heading 7" w:qFormat="1"/>
-    <w:lsdException w:name="heading 8" w:qFormat="1"/>
-    <w:lsdException w:name="heading 9" w:qFormat="1"/>
-    <w:lsdException w:name="caption" w:qFormat="1"/>
-    <w:lsdException w:name="List Number" w:semiHidden="0" w:unhideWhenUsed="0"/>
-    <w:lsdException w:name="List 4" w:semiHidden="0" w:unhideWhenUsed="0"/>
-    <w:lsdException w:name="List 5" w:semiHidden="0" w:unhideWhenUsed="0"/>
-    <w:lsdException w:name="Title" w:semiHidden="0" w:unhideWhenUsed="0" w:qFormat="1"/>
-    <w:lsdException w:name="Subtitle" w:semiHidden="0" w:unhideWhenUsed="0" w:qFormat="1"/>
-    <w:lsdException w:name="Salutation" w:semiHidden="0" w:unhideWhenUsed="0"/>
-    <w:lsdException w:name="Date" w:semiHidden="0" w:unhideWhenUsed="0"/>
-    <w:lsdException w:name="Body Text First Indent" w:semiHidden="0" w:unhideWhenUsed="0"/>
-    <w:lsdException w:name="Strong" w:semiHidden="0" w:unhideWhenUsed="0" w:qFormat="1"/>
-    <w:lsdException w:name="Emphasis" w:semiHidden="0" w:unhideWhenUsed="0" w:qFormat="1"/>
-    <w:lsdException w:name="Placeholder Text" w:uiPriority="99" w:unhideWhenUsed="0"/>
-    <w:lsdException w:name="No Spacing" w:semiHidden="0" w:uiPriority="1" w:unhideWhenUsed="0" w:qFormat="1"/>
-    <w:lsdException w:name="Light Shading" w:semiHidden="0" w:uiPriority="60" w:unhideWhenUsed="0"/>
-    <w:lsdException w:name="Light List" w:semiHidden="0" w:uiPriority="61" w:unhideWhenUsed="0"/>
-    <w:lsdException w:name="Light Grid" w:semiHidden="0" w:uiPriority="62" w:unhideWhenUsed="0"/>
-    <w:lsdException w:name="Medium Shading 1" w:semiHidden="0" w:uiPriority="63" w:unhideWhenUsed="0"/>
-    <w:lsdException w:name="Medium Shading 2" w:semiHidden="0" w:uiPriority="64" w:unhideWhenUsed="0"/>
-    <w:lsdException w:name="Medium List 1" w:semiHidden="0" w:uiPriority="65" w:unhideWhenUsed="0"/>
-    <w:lsdException w:name="Medium List 2" w:semiHidden="0" w:uiPriority="66" w:unhideWhenUsed="0"/>
-    <w:lsdException w:name="Medium Grid 1" w:semiHidden="0" w:uiPriority="67" w:unhideWhenUsed="0"/>
-    <w:lsdException w:name="Medium Grid 2" w:semiHidden="0" w:uiPriority="68" w:unhideWhenUsed="0"/>
-    <w:lsdException w:name="Medium Grid 3" w:semiHidden="0" w:uiPriority="69" w:unhideWhenUsed="0"/>
-    <w:lsdException w:name="Dark List" w:semiHidden="0" w:uiPriority="70" w:unhideWhenUsed="0"/>
-    <w:lsdException w:name="Colorful Shading" w:semiHidden="0" w:uiPriority="71" w:unhideWhenUsed="0"/>
-    <w:lsdException w:name="Colorful List" w:semiHidden="0" w:uiPriority="72" w:unhideWhenUsed="0"/>
-    <w:lsdException w:name="Colorful Grid" w:semiHidden="0" w:uiPriority="73" w:unhideWhenUsed="0"/>
-    <w:lsdException w:name="Light Shading Accent 1" w:semiHidden="0" w:uiPriority="60" w:unhideWhenUsed="0"/>
-    <w:lsdException w:name="Light List Accent 1" w:semiHidden="0" w:uiPriority="61" w:unhideWhenUsed="0"/>
-    <w:lsdException w:name="Light Grid Accent 1" w:semiHidden="0" w:uiPriority="62" w:unhideWhenUsed="0"/>
-    <w:lsdException w:name="Medium Shading 1 Accent 1" w:semiHidden="0" w:uiPriority="63" w:unhideWhenUsed="0"/>
-    <w:lsdException w:name="Medium Shading 2 Accent 1" w:semiHidden="0" w:uiPriority="64" w:unhideWhenUsed="0"/>
-    <w:lsdException w:name="Medium List 1 Accent 1" w:semiHidden="0" w:uiPriority="65" w:unhideWhenUsed="0"/>
-    <w:lsdException w:name="Revision" w:uiPriority="99" w:unhideWhenUsed="0"/>
-    <w:lsdException w:name="List Paragraph" w:semiHidden="0" w:uiPriority="34" w:unhideWhenUsed="0" w:qFormat="1"/>
-    <w:lsdException w:name="Quote" w:semiHidden="0" w:uiPriority="29" w:unhideWhenUsed="0" w:qFormat="1"/>
-    <w:lsdException w:name="Intense Quote" w:semiHidden="0" w:uiPriority="30" w:unhideWhenUsed="0" w:qFormat="1"/>
-    <w:lsdException w:name="Medium List 2 Accent 1" w:semiHidden="0" w:uiPriority="66" w:unhideWhenUsed="0"/>
-    <w:lsdException w:name="Medium Grid 1 Accent 1" w:semiHidden="0" w:uiPriority="67" w:unhideWhenUsed="0"/>
-    <w:lsdException w:name="Medium Grid 2 Accent 1" w:semiHidden="0" w:uiPriority="68" w:unhideWhenUsed="0"/>
-    <w:lsdException w:name="Medium Grid 3 Accent 1" w:semiHidden="0" w:uiPriority="69" w:unhideWhenUsed="0"/>
-    <w:lsdException w:name="Dark List Accent 1" w:semiHidden="0" w:uiPriority="70" w:unhideWhenUsed="0"/>
-    <w:lsdException w:name="Colorful Shading Accent 1" w:semiHidden="0" w:uiPriority="71" w:unhideWhenUsed="0"/>
-    <w:lsdException w:name="Colorful List Accent 1" w:semiHidden="0" w:uiPriority="72" w:unhideWhenUsed="0"/>
-    <w:lsdException w:name="Colorful Grid Accent 1" w:semiHidden="0" w:uiPriority="73" w:unhideWhenUsed="0"/>
-    <w:lsdException w:name="Light Shading Accent 2" w:semiHidden="0" w:uiPriority="60" w:unhideWhenUsed="0"/>
-    <w:lsdException w:name="Light List Accent 2" w:semiHidden="0" w:uiPriority="61" w:unhideWhenUsed="0"/>
-    <w:lsdException w:name="Light Grid Accent 2" w:semiHidden="0" w:uiPriority="62" w:unhideWhenUsed="0"/>
-    <w:lsdException w:name="Medium Shading 1 Accent 2" w:semiHidden="0" w:uiPriority="63" w:unhideWhenUsed="0"/>
-    <w:lsdException w:name="Medium Shading 2 Accent 2" w:semiHidden="0" w:uiPriority="64" w:unhideWhenUsed="0"/>
-    <w:lsdException w:name="Medium List 1 Accent 2" w:semiHidden="0" w:uiPriority="65" w:unhideWhenUsed="0"/>
-    <w:lsdException w:name="Medium List 2 Accent 2" w:semiHidden="0" w:uiPriority="66" w:unhideWhenUsed="0"/>
-    <w:lsdException w:name="Medium Grid 1 Accent 2" w:semiHidden="0" w:uiPriority="67" w:unhideWhenUsed="0"/>
-    <w:lsdException w:name="Medium Grid 2 Accent 2" w:semiHidden="0" w:uiPriority="68" w:unhideWhenUsed="0"/>
-    <w:lsdException w:name="Medium Grid 3 Accent 2" w:semiHidden="0" w:uiPriority="69" w:unhideWhenUsed="0"/>
-    <w:lsdException w:name="Dark List Accent 2" w:semiHidden="0" w:uiPriority="70" w:unhideWhenUsed="0"/>
-    <w:lsdException w:name="Colorful Shading Accent 2" w:semiHidden="0" w:uiPriority="71" w:unhideWhenUsed="0"/>
-    <w:lsdException w:name="Colorful List Accent 2" w:semiHidden="0" w:uiPriority="72" w:unhideWhenUsed="0"/>
-    <w:lsdException w:name="Colorful Grid Accent 2" w:semiHidden="0" w:uiPriority="73" w:unhideWhenUsed="0"/>
-    <w:lsdException w:name="Light Shading Accent 3" w:semiHidden="0" w:uiPriority="60" w:unhideWhenUsed="0"/>
-    <w:lsdException w:name="Light List Accent 3" w:semiHidden="0" w:uiPriority="61" w:unhideWhenUsed="0"/>
-    <w:lsdException w:name="Light Grid Accent 3" w:semiHidden="0" w:uiPriority="62" w:unhideWhenUsed="0"/>
-    <w:lsdException w:name="Medium Shading 1 Accent 3" w:semiHidden="0" w:uiPriority="63" w:unhideWhenUsed="0"/>
-    <w:lsdException w:name="Medium Shading 2 Accent 3" w:semiHidden="0" w:uiPriority="64" w:unhideWhenUsed="0"/>
-    <w:lsdException w:name="Medium List 1 Accent 3" w:semiHidden="0" w:uiPriority="65" w:unhideWhenUsed="0"/>
-    <w:lsdException w:name="Medium List 2 Accent 3" w:semiHidden="0" w:uiPriority="66" w:unhideWhenUsed="0"/>
-    <w:lsdException w:name="Medium Grid 1 Accent 3" w:semiHidden="0" w:uiPriority="67" w:unhideWhenUsed="0"/>
-    <w:lsdException w:name="Medium Grid 2 Accent 3" w:semiHidden="0" w:uiPriority="68" w:unhideWhenUsed="0"/>
-    <w:lsdException w:name="Medium Grid 3 Accent 3" w:semiHidden="0" w:uiPriority="69" w:unhideWhenUsed="0"/>
-    <w:lsdException w:name="Dark List Accent 3" w:semiHidden="0" w:uiPriority="70" w:unhideWhenUsed="0"/>
-    <w:lsdException w:name="Colorful Shading Accent 3" w:semiHidden="0" w:uiPriority="71" w:unhideWhenUsed="0"/>
-    <w:lsdException w:name="Colorful List Accent 3" w:semiHidden="0" w:uiPriority="72" w:unhideWhenUsed="0"/>
-    <w:lsdException w:name="Colorful Grid Accent 3" w:semiHidden="0" w:uiPriority="73" w:unhideWhenUsed="0"/>
-    <w:lsdException w:name="Light Shading Accent 4" w:semiHidden="0" w:uiPriority="60" w:unhideWhenUsed="0"/>
-    <w:lsdException w:name="Light List Accent 4" w:semiHidden="0" w:uiPriority="61" w:unhideWhenUsed="0"/>
-    <w:lsdException w:name="Light Grid Accent 4" w:semiHidden="0" w:uiPriority="62" w:unhideWhenUsed="0"/>
-    <w:lsdException w:name="Medium Shading 1 Accent 4" w:semiHidden="0" w:uiPriority="63" w:unhideWhenUsed="0"/>
-    <w:lsdException w:name="Medium Shading 2 Accent 4" w:semiHidden="0" w:uiPriority="64" w:unhideWhenUsed="0"/>
-    <w:lsdException w:name="Medium List 1 Accent 4" w:semiHidden="0" w:uiPriority="65" w:unhideWhenUsed="0"/>
-    <w:lsdException w:name="Medium List 2 Accent 4" w:semiHidden="0" w:uiPriority="66" w:unhideWhenUsed="0"/>
-    <w:lsdException w:name="Medium Grid 1 Accent 4" w:semiHidden="0" w:uiPriority="67" w:unhideWhenUsed="0"/>
-    <w:lsdException w:name="Medium Grid 2 Accent 4" w:semiHidden="0" w:uiPriority="68" w:unhideWhenUsed="0"/>
-    <w:lsdException w:name="Medium Grid 3 Accent 4" w:semiHidden="0" w:uiPriority="69" w:unhideWhenUsed="0"/>
-    <w:lsdException w:name="Dark List Accent 4" w:semiHidden="0" w:uiPriority="70" w:unhideWhenUsed="0"/>
-    <w:lsdException w:name="Colorful Shading Accent 4" w:semiHidden="0" w:uiPriority="71" w:unhideWhenUsed="0"/>
-    <w:lsdException w:name="Colorful List Accent 4" w:semiHidden="0" w:uiPriority="72" w:unhideWhenUsed="0"/>
-    <w:lsdException w:name="Colorful Grid Accent 4" w:semiHidden="0" w:uiPriority="73" w:unhideWhenUsed="0"/>
-    <w:lsdException w:name="Light Shading Accent 5" w:semiHidden="0" w:uiPriority="60" w:unhideWhenUsed="0"/>
-    <w:lsdException w:name="Light List Accent 5" w:semiHidden="0" w:uiPriority="61" w:unhideWhenUsed="0"/>
-    <w:lsdException w:name="Light Grid Accent 5" w:semiHidden="0" w:uiPriority="62" w:unhideWhenUsed="0"/>
-    <w:lsdException w:name="Medium Shading 1 Accent 5" w:semiHidden="0" w:uiPriority="63" w:unhideWhenUsed="0"/>
-    <w:lsdException w:name="Medium Shading 2 Accent 5" w:semiHidden="0" w:uiPriority="64" w:unhideWhenUsed="0"/>
-    <w:lsdException w:name="Medium List 1 Accent 5" w:semiHidden="0" w:uiPriority="65" w:unhideWhenUsed="0"/>
-    <w:lsdException w:name="Medium List 2 Accent 5" w:semiHidden="0" w:uiPriority="66" w:unhideWhenUsed="0"/>
-    <w:lsdException w:name="Medium Grid 1 Accent 5" w:semiHidden="0" w:uiPriority="67" w:unhideWhenUsed="0"/>
-    <w:lsdException w:name="Medium Grid 2 Accent 5" w:semiHidden="0" w:uiPriority="68" w:unhideWhenUsed="0"/>
-    <w:lsdException w:name="Medium Grid 3 Accent 5" w:semiHidden="0" w:uiPriority="69" w:unhideWhenUsed="0"/>
-    <w:lsdException w:name="Dark List Accent 5" w:semiHidden="0" w:uiPriority="70" w:unhideWhenUsed="0"/>
-    <w:lsdException w:name="Colorful Shading Accent 5" w:semiHidden="0" w:uiPriority="71" w:unhideWhenUsed="0"/>
-    <w:lsdException w:name="Colorful List Accent 5" w:semiHidden="0" w:uiPriority="72" w:unhideWhenUsed="0"/>
-    <w:lsdException w:name="Colorful Grid Accent 5" w:semiHidden="0" w:uiPriority="73" w:unhideWhenUsed="0"/>
-    <w:lsdException w:name="Light Shading Accent 6" w:semiHidden="0" w:uiPriority="60" w:unhideWhenUsed="0"/>
-    <w:lsdException w:name="Light List Accent 6" w:semiHidden="0" w:uiPriority="61" w:unhideWhenUsed="0"/>
-    <w:lsdException w:name="Light Grid Accent 6" w:semiHidden="0" w:uiPriority="62" w:unhideWhenUsed="0"/>
-    <w:lsdException w:name="Medium Shading 1 Accent 6" w:semiHidden="0" w:uiPriority="63" w:unhideWhenUsed="0"/>
-    <w:lsdException w:name="Medium Shading 2 Accent 6" w:semiHidden="0" w:uiPriority="64" w:unhideWhenUsed="0"/>
-    <w:lsdException w:name="Medium List 1 Accent 6" w:semiHidden="0" w:uiPriority="65" w:unhideWhenUsed="0"/>
-    <w:lsdException w:name="Medium List 2 Accent 6" w:semiHidden="0" w:uiPriority="66" w:unhideWhenUsed="0"/>
-    <w:lsdException w:name="Medium Grid 1 Accent 6" w:semiHidden="0" w:uiPriority="67" w:unhideWhenUsed="0"/>
-    <w:lsdException w:name="Medium Grid 2 Accent 6" w:semiHidden="0" w:uiPriority="68" w:unhideWhenUsed="0"/>
-    <w:lsdException w:name="Medium Grid 3 Accent 6" w:semiHidden="0" w:uiPriority="69" w:unhideWhenUsed="0"/>
-    <w:lsdException w:name="Dark List Accent 6" w:semiHidden="0" w:uiPriority="70" w:unhideWhenUsed="0"/>
-    <w:lsdException w:name="Colorful Shading Accent 6" w:semiHidden="0" w:uiPriority="71" w:unhideWhenUsed="0"/>
-    <w:lsdException w:name="Colorful List Accent 6" w:semiHidden="0" w:uiPriority="72" w:unhideWhenUsed="0"/>
-    <w:lsdException w:name="Colorful Grid Accent 6" w:semiHidden="0" w:uiPriority="73" w:unhideWhenUsed="0"/>
-    <w:lsdException w:name="Subtle Emphasis" w:semiHidden="0" w:uiPriority="19" w:unhideWhenUsed="0" w:qFormat="1"/>
-    <w:lsdException w:name="Intense Emphasis" w:semiHidden="0" w:uiPriority="21" w:unhideWhenUsed="0" w:qFormat="1"/>
-    <w:lsdException w:name="Subtle Reference" w:semiHidden="0" w:uiPriority="31" w:unhideWhenUsed="0" w:qFormat="1"/>
-    <w:lsdException w:name="Intense Reference" w:semiHidden="0" w:uiPriority="32" w:unhideWhenUsed="0" w:qFormat="1"/>
-    <w:lsdException w:name="Book Title" w:semiHidden="0" w:uiPriority="33" w:unhideWhenUsed="0" w:qFormat="1"/>
-    <w:lsdException w:name="Bibliography" w:uiPriority="37"/>
-    <w:lsdException w:name="TOC Heading" w:uiPriority="39" w:qFormat="1"/>
+  <w:latentStyles w:defLockedState="0" w:defUIPriority="0" w:defSemiHidden="0" w:defUnhideWhenUsed="0" w:defQFormat="0" w:count="375">
+    <w:lsdException w:name="Normal" w:qFormat="1"/>
+    <w:lsdException w:name="heading 1" w:qFormat="1"/>
+    <w:lsdException w:name="heading 2" w:semiHidden="1" w:unhideWhenUsed="1" w:qFormat="1"/>
+    <w:lsdException w:name="heading 3" w:semiHidden="1" w:unhideWhenUsed="1" w:qFormat="1"/>
+    <w:lsdException w:name="heading 4" w:semiHidden="1" w:unhideWhenUsed="1" w:qFormat="1"/>
+    <w:lsdException w:name="heading 5" w:semiHidden="1" w:unhideWhenUsed="1" w:qFormat="1"/>
+    <w:lsdException w:name="heading 6" w:semiHidden="1" w:unhideWhenUsed="1" w:qFormat="1"/>
+    <w:lsdException w:name="heading 7" w:semiHidden="1" w:unhideWhenUsed="1" w:qFormat="1"/>
+    <w:lsdException w:name="heading 8" w:semiHidden="1" w:unhideWhenUsed="1" w:qFormat="1"/>
+    <w:lsdException w:name="heading 9" w:semiHidden="1" w:unhideWhenUsed="1" w:qFormat="1"/>
+    <w:lsdException w:name="index 1" w:semiHidden="1" w:unhideWhenUsed="1"/>
+    <w:lsdException w:name="index 2" w:semiHidden="1" w:unhideWhenUsed="1"/>
+    <w:lsdException w:name="index 3" w:semiHidden="1" w:unhideWhenUsed="1"/>
+    <w:lsdException w:name="index 4" w:semiHidden="1" w:unhideWhenUsed="1"/>
+    <w:lsdException w:name="index 5" w:semiHidden="1" w:unhideWhenUsed="1"/>
+    <w:lsdException w:name="index 6" w:semiHidden="1" w:unhideWhenUsed="1"/>
+    <w:lsdException w:name="index 7" w:semiHidden="1" w:unhideWhenUsed="1"/>
+    <w:lsdException w:name="index 8" w:semiHidden="1" w:unhideWhenUsed="1"/>
+    <w:lsdException w:name="index 9" w:semiHidden="1" w:unhideWhenUsed="1"/>
+    <w:lsdException w:name="toc 1" w:semiHidden="1" w:unhideWhenUsed="1"/>
+    <w:lsdException w:name="toc 2" w:semiHidden="1" w:unhideWhenUsed="1"/>
+    <w:lsdException w:name="toc 3" w:semiHidden="1" w:unhideWhenUsed="1"/>
+    <w:lsdException w:name="toc 4" w:semiHidden="1" w:unhideWhenUsed="1"/>
+    <w:lsdException w:name="toc 5" w:semiHidden="1" w:unhideWhenUsed="1"/>
+    <w:lsdException w:name="toc 6" w:semiHidden="1" w:unhideWhenUsed="1"/>
+    <w:lsdException w:name="toc 7" w:semiHidden="1" w:unhideWhenUsed="1"/>
+    <w:lsdException w:name="toc 8" w:semiHidden="1" w:unhideWhenUsed="1"/>
+    <w:lsdException w:name="toc 9" w:semiHidden="1" w:unhideWhenUsed="1"/>
+    <w:lsdException w:name="Normal Indent" w:semiHidden="1" w:unhideWhenUsed="1"/>
+    <w:lsdException w:name="footnote text" w:semiHidden="1" w:unhideWhenUsed="1"/>
+    <w:lsdException w:name="annotation text" w:semiHidden="1" w:unhideWhenUsed="1"/>
+    <w:lsdException w:name="header" w:semiHidden="1" w:unhideWhenUsed="1"/>
+    <w:lsdException w:name="footer" w:semiHidden="1" w:unhideWhenUsed="1"/>
+    <w:lsdException w:name="index heading" w:semiHidden="1" w:unhideWhenUsed="1"/>
+    <w:lsdException w:name="caption" w:semiHidden="1" w:unhideWhenUsed="1" w:qFormat="1"/>
+    <w:lsdException w:name="table of figures" w:semiHidden="1" w:unhideWhenUsed="1"/>
+    <w:lsdException w:name="envelope address" w:semiHidden="1" w:unhideWhenUsed="1"/>
+    <w:lsdException w:name="envelope return" w:semiHidden="1" w:unhideWhenUsed="1"/>
+    <w:lsdException w:name="footnote reference" w:semiHidden="1" w:unhideWhenUsed="1"/>
+    <w:lsdException w:name="annotation reference" w:semiHidden="1" w:unhideWhenUsed="1"/>
+    <w:lsdException w:name="line number" w:semiHidden="1" w:unhideWhenUsed="1"/>
+    <w:lsdException w:name="page number" w:semiHidden="1" w:unhideWhenUsed="1"/>
+    <w:lsdException w:name="endnote reference" w:semiHidden="1" w:unhideWhenUsed="1"/>
+    <w:lsdException w:name="endnote text" w:semiHidden="1" w:unhideWhenUsed="1"/>
+    <w:lsdException w:name="table of authorities" w:semiHidden="1" w:unhideWhenUsed="1"/>
+    <w:lsdException w:name="macro" w:semiHidden="1" w:unhideWhenUsed="1"/>
+    <w:lsdException w:name="toa heading" w:semiHidden="1" w:unhideWhenUsed="1"/>
+    <w:lsdException w:name="List" w:semiHidden="1" w:unhideWhenUsed="1"/>
+    <w:lsdException w:name="List Bullet" w:semiHidden="1" w:unhideWhenUsed="1"/>
+    <w:lsdException w:name="List 2" w:semiHidden="1" w:unhideWhenUsed="1"/>
+    <w:lsdException w:name="List 3" w:semiHidden="1" w:unhideWhenUsed="1"/>
+    <w:lsdException w:name="List Bullet 2" w:semiHidden="1" w:unhideWhenUsed="1"/>
+    <w:lsdException w:name="List Bullet 3" w:semiHidden="1" w:unhideWhenUsed="1"/>
+    <w:lsdException w:name="List Bullet 4" w:semiHidden="1" w:unhideWhenUsed="1"/>
+    <w:lsdException w:name="List Bullet 5" w:semiHidden="1" w:unhideWhenUsed="1"/>
+    <w:lsdException w:name="List Number 2" w:semiHidden="1" w:unhideWhenUsed="1"/>
+    <w:lsdException w:name="List Number 3" w:semiHidden="1" w:unhideWhenUsed="1"/>
+    <w:lsdException w:name="List Number 4" w:semiHidden="1" w:unhideWhenUsed="1"/>
+    <w:lsdException w:name="List Number 5" w:semiHidden="1" w:unhideWhenUsed="1"/>
+    <w:lsdException w:name="Title" w:qFormat="1"/>
+    <w:lsdException w:name="Closing" w:semiHidden="1" w:unhideWhenUsed="1"/>
+    <w:lsdException w:name="Signature" w:semiHidden="1" w:unhideWhenUsed="1"/>
+    <w:lsdException w:name="Default Paragraph Font" w:semiHidden="1" w:unhideWhenUsed="1"/>
+    <w:lsdException w:name="Body Text" w:semiHidden="1" w:unhideWhenUsed="1"/>
+    <w:lsdException w:name="Body Text Indent" w:semiHidden="1" w:unhideWhenUsed="1"/>
+    <w:lsdException w:name="List Continue" w:semiHidden="1" w:unhideWhenUsed="1"/>
+    <w:lsdException w:name="List Continue 2" w:semiHidden="1" w:unhideWhenUsed="1"/>
+    <w:lsdException w:name="List Continue 3" w:semiHidden="1" w:unhideWhenUsed="1"/>
+    <w:lsdException w:name="List Continue 4" w:semiHidden="1" w:unhideWhenUsed="1"/>
+    <w:lsdException w:name="List Continue 5" w:semiHidden="1" w:unhideWhenUsed="1"/>
+    <w:lsdException w:name="Message Header" w:semiHidden="1" w:unhideWhenUsed="1"/>
+    <w:lsdException w:name="Subtitle" w:qFormat="1"/>
+    <w:lsdException w:name="Body Text First Indent 2" w:semiHidden="1" w:unhideWhenUsed="1"/>
+    <w:lsdException w:name="Note Heading" w:semiHidden="1" w:unhideWhenUsed="1"/>
+    <w:lsdException w:name="Body Text 2" w:semiHidden="1" w:unhideWhenUsed="1"/>
+    <w:lsdException w:name="Body Text 3" w:semiHidden="1" w:unhideWhenUsed="1"/>
+    <w:lsdException w:name="Body Text Indent 2" w:semiHidden="1" w:unhideWhenUsed="1"/>
+    <w:lsdException w:name="Body Text Indent 3" w:semiHidden="1" w:unhideWhenUsed="1"/>
+    <w:lsdException w:name="Block Text" w:semiHidden="1" w:unhideWhenUsed="1"/>
+    <w:lsdException w:name="Hyperlink" w:semiHidden="1" w:unhideWhenUsed="1"/>
+    <w:lsdException w:name="FollowedHyperlink" w:semiHidden="1" w:unhideWhenUsed="1"/>
+    <w:lsdException w:name="Strong" w:qFormat="1"/>
+    <w:lsdException w:name="Emphasis" w:qFormat="1"/>
+    <w:lsdException w:name="Document Map" w:semiHidden="1" w:unhideWhenUsed="1"/>
+    <w:lsdException w:name="Plain Text" w:semiHidden="1" w:unhideWhenUsed="1"/>
+    <w:lsdException w:name="E-mail Signature" w:semiHidden="1" w:unhideWhenUsed="1"/>
+    <w:lsdException w:name="HTML Top of Form" w:semiHidden="1" w:unhideWhenUsed="1"/>
+    <w:lsdException w:name="HTML Bottom of Form" w:semiHidden="1" w:unhideWhenUsed="1"/>
+    <w:lsdException w:name="Normal (Web)" w:semiHidden="1" w:unhideWhenUsed="1"/>
+    <w:lsdException w:name="HTML Acronym" w:semiHidden="1" w:unhideWhenUsed="1"/>
+    <w:lsdException w:name="HTML Address" w:semiHidden="1" w:unhideWhenUsed="1"/>
+    <w:lsdException w:name="HTML Cite" w:semiHidden="1" w:unhideWhenUsed="1"/>
+    <w:lsdException w:name="HTML Code" w:semiHidden="1" w:unhideWhenUsed="1"/>
+    <w:lsdException w:name="HTML Definition" w:semiHidden="1" w:unhideWhenUsed="1"/>
+    <w:lsdException w:name="HTML Keyboard" w:semiHidden="1" w:unhideWhenUsed="1"/>
+    <w:lsdException w:name="HTML Preformatted" w:semiHidden="1" w:unhideWhenUsed="1"/>
+    <w:lsdException w:name="HTML Sample" w:semiHidden="1" w:unhideWhenUsed="1"/>
+    <w:lsdException w:name="HTML Typewriter" w:semiHidden="1" w:unhideWhenUsed="1"/>
+    <w:lsdException w:name="HTML Variable" w:semiHidden="1" w:unhideWhenUsed="1"/>
+    <w:lsdException w:name="Normal Table" w:semiHidden="1" w:unhideWhenUsed="1"/>
+    <w:lsdException w:name="annotation subject" w:semiHidden="1" w:unhideWhenUsed="1"/>
+    <w:lsdException w:name="No List" w:semiHidden="1" w:unhideWhenUsed="1"/>
+    <w:lsdException w:name="Outline List 1" w:semiHidden="1" w:unhideWhenUsed="1"/>
+    <w:lsdException w:name="Outline List 2" w:semiHidden="1" w:unhideWhenUsed="1"/>
+    <w:lsdException w:name="Outline List 3" w:semiHidden="1" w:unhideWhenUsed="1"/>
+    <w:lsdException w:name="Table Simple 1" w:semiHidden="1" w:unhideWhenUsed="1"/>
+    <w:lsdException w:name="Table Simple 2" w:semiHidden="1" w:unhideWhenUsed="1"/>
+    <w:lsdException w:name="Table Simple 3" w:semiHidden="1" w:unhideWhenUsed="1"/>
+    <w:lsdException w:name="Table Classic 1" w:semiHidden="1" w:unhideWhenUsed="1"/>
+    <w:lsdException w:name="Table Classic 2" w:semiHidden="1" w:unhideWhenUsed="1"/>
+    <w:lsdException w:name="Table Classic 3" w:semiHidden="1" w:unhideWhenUsed="1"/>
+    <w:lsdException w:name="Table Classic 4" w:semiHidden="1" w:unhideWhenUsed="1"/>
+    <w:lsdException w:name="Table Colorful 1" w:semiHidden="1" w:unhideWhenUsed="1"/>
+    <w:lsdException w:name="Table Colorful 2" w:semiHidden="1" w:unhideWhenUsed="1"/>
+    <w:lsdException w:name="Table Colorful 3" w:semiHidden="1" w:unhideWhenUsed="1"/>
+    <w:lsdException w:name="Table Columns 1" w:semiHidden="1" w:unhideWhenUsed="1"/>
+    <w:lsdException w:name="Table Columns 2" w:semiHidden="1" w:unhideWhenUsed="1"/>
+    <w:lsdException w:name="Table Columns 3" w:semiHidden="1" w:unhideWhenUsed="1"/>
+    <w:lsdException w:name="Table Columns 4" w:semiHidden="1" w:unhideWhenUsed="1"/>
+    <w:lsdException w:name="Table Columns 5" w:semiHidden="1" w:unhideWhenUsed="1"/>
+    <w:lsdException w:name="Table Grid 1" w:semiHidden="1" w:unhideWhenUsed="1"/>
+    <w:lsdException w:name="Table Grid 2" w:semiHidden="1" w:unhideWhenUsed="1"/>
+    <w:lsdException w:name="Table Grid 3" w:semiHidden="1" w:unhideWhenUsed="1"/>
+    <w:lsdException w:name="Table Grid 4" w:semiHidden="1" w:unhideWhenUsed="1"/>
+    <w:lsdException w:name="Table Grid 5" w:semiHidden="1" w:unhideWhenUsed="1"/>
+    <w:lsdException w:name="Table Grid 6" w:semiHidden="1" w:unhideWhenUsed="1"/>
+    <w:lsdException w:name="Table Grid 7" w:semiHidden="1" w:unhideWhenUsed="1"/>
+    <w:lsdException w:name="Table Grid 8" w:semiHidden="1" w:unhideWhenUsed="1"/>
+    <w:lsdException w:name="Table List 1" w:semiHidden="1" w:unhideWhenUsed="1"/>
+    <w:lsdException w:name="Table List 2" w:semiHidden="1" w:unhideWhenUsed="1"/>
+    <w:lsdException w:name="Table List 3" w:semiHidden="1" w:unhideWhenUsed="1"/>
+    <w:lsdException w:name="Table List 4" w:semiHidden="1" w:unhideWhenUsed="1"/>
+    <w:lsdException w:name="Table List 5" w:semiHidden="1" w:unhideWhenUsed="1"/>
+    <w:lsdException w:name="Table List 6" w:semiHidden="1" w:unhideWhenUsed="1"/>
+    <w:lsdException w:name="Table List 7" w:semiHidden="1" w:unhideWhenUsed="1"/>
+    <w:lsdException w:name="Table List 8" w:semiHidden="1" w:unhideWhenUsed="1"/>
+    <w:lsdException w:name="Table 3D effects 1" w:semiHidden="1" w:unhideWhenUsed="1"/>
+    <w:lsdException w:name="Table 3D effects 2" w:semiHidden="1" w:unhideWhenUsed="1"/>
+    <w:lsdException w:name="Table 3D effects 3" w:semiHidden="1" w:unhideWhenUsed="1"/>
+    <w:lsdException w:name="Table Contemporary" w:semiHidden="1" w:unhideWhenUsed="1"/>
+    <w:lsdException w:name="Table Elegant" w:semiHidden="1" w:unhideWhenUsed="1"/>
+    <w:lsdException w:name="Table Professional" w:semiHidden="1" w:unhideWhenUsed="1"/>
+    <w:lsdException w:name="Table Subtle 1" w:semiHidden="1" w:unhideWhenUsed="1"/>
+    <w:lsdException w:name="Table Subtle 2" w:semiHidden="1" w:unhideWhenUsed="1"/>
+    <w:lsdException w:name="Table Web 1" w:semiHidden="1" w:unhideWhenUsed="1"/>
+    <w:lsdException w:name="Table Web 2" w:semiHidden="1" w:unhideWhenUsed="1"/>
+    <w:lsdException w:name="Table Web 3" w:semiHidden="1" w:unhideWhenUsed="1"/>
+    <w:lsdException w:name="Balloon Text" w:semiHidden="1" w:unhideWhenUsed="1"/>
+    <w:lsdException w:name="Table Grid" w:semiHidden="1" w:unhideWhenUsed="1"/>
+    <w:lsdException w:name="Table Theme" w:semiHidden="1" w:unhideWhenUsed="1"/>
+    <w:lsdException w:name="Placeholder Text" w:semiHidden="1" w:uiPriority="99"/>
+    <w:lsdException w:name="No Spacing" w:uiPriority="1" w:qFormat="1"/>
+    <w:lsdException w:name="Light Shading" w:uiPriority="60"/>
+    <w:lsdException w:name="Light List" w:uiPriority="61"/>
+    <w:lsdException w:name="Light Grid" w:uiPriority="62"/>
+    <w:lsdException w:name="Medium Shading 1" w:uiPriority="63"/>
+    <w:lsdException w:name="Medium Shading 2" w:uiPriority="64"/>
+    <w:lsdException w:name="Medium List 1" w:uiPriority="65"/>
+    <w:lsdException w:name="Medium List 2" w:uiPriority="66"/>
+    <w:lsdException w:name="Medium Grid 1" w:uiPriority="67"/>
+    <w:lsdException w:name="Medium Grid 2" w:uiPriority="68"/>
+    <w:lsdException w:name="Medium Grid 3" w:uiPriority="69"/>
+    <w:lsdException w:name="Dark List" w:uiPriority="70"/>
+    <w:lsdException w:name="Colorful Shading" w:uiPriority="71"/>
+    <w:lsdException w:name="Colorful List" w:uiPriority="72"/>
+    <w:lsdException w:name="Colorful Grid" w:uiPriority="73"/>
+    <w:lsdException w:name="Light Shading Accent 1" w:uiPriority="60"/>
+    <w:lsdException w:name="Light List Accent 1" w:uiPriority="61"/>
+    <w:lsdException w:name="Light Grid Accent 1" w:uiPriority="62"/>
+    <w:lsdException w:name="Medium Shading 1 Accent 1" w:uiPriority="63"/>
+    <w:lsdException w:name="Medium Shading 2 Accent 1" w:uiPriority="64"/>
+    <w:lsdException w:name="Medium List 1 Accent 1" w:uiPriority="65"/>
+    <w:lsdException w:name="Revision" w:semiHidden="1" w:uiPriority="99"/>
+    <w:lsdException w:name="List Paragraph" w:uiPriority="34" w:qFormat="1"/>
+    <w:lsdException w:name="Quote" w:uiPriority="29" w:qFormat="1"/>
+    <w:lsdException w:name="Intense Quote" w:uiPriority="30" w:qFormat="1"/>
+    <w:lsdException w:name="Medium List 2 Accent 1" w:uiPriority="66"/>
+    <w:lsdException w:name="Medium Grid 1 Accent 1" w:uiPriority="67"/>
+    <w:lsdException w:name="Medium Grid 2 Accent 1" w:uiPriority="68"/>
+    <w:lsdException w:name="Medium Grid 3 Accent 1" w:uiPriority="69"/>
+    <w:lsdException w:name="Dark List Accent 1" w:uiPriority="70"/>
+    <w:lsdException w:name="Colorful Shading Accent 1" w:uiPriority="71"/>
+    <w:lsdException w:name="Colorful List Accent 1" w:uiPriority="72"/>
+    <w:lsdException w:name="Colorful Grid Accent 1" w:uiPriority="73"/>
+    <w:lsdException w:name="Light Shading Accent 2" w:uiPriority="60"/>
+    <w:lsdException w:name="Light List Accent 2" w:uiPriority="61"/>
+    <w:lsdException w:name="Light Grid Accent 2" w:uiPriority="62"/>
+    <w:lsdException w:name="Medium Shading 1 Accent 2" w:uiPriority="63"/>
+    <w:lsdException w:name="Medium Shading 2 Accent 2" w:uiPriority="64"/>
+    <w:lsdException w:name="Medium List 1 Accent 2" w:uiPriority="65"/>
+    <w:lsdException w:name="Medium List 2 Accent 2" w:uiPriority="66"/>
+    <w:lsdException w:name="Medium Grid 1 Accent 2" w:uiPriority="67"/>
+    <w:lsdException w:name="Medium Grid 2 Accent 2" w:uiPriority="68"/>
+    <w:lsdException w:name="Medium Grid 3 Accent 2" w:uiPriority="69"/>
+    <w:lsdException w:name="Dark List Accent 2" w:uiPriority="70"/>
+    <w:lsdException w:name="Colorful Shading Accent 2" w:uiPriority="71"/>
+    <w:lsdException w:name="Colorful List Accent 2" w:uiPriority="72"/>
+    <w:lsdException w:name="Colorful Grid Accent 2" w:uiPriority="73"/>
+    <w:lsdException w:name="Light Shading Accent 3" w:uiPriority="60"/>
+    <w:lsdException w:name="Light List Accent 3" w:uiPriority="61"/>
+    <w:lsdException w:name="Light Grid Accent 3" w:uiPriority="62"/>
+    <w:lsdException w:name="Medium Shading 1 Accent 3" w:uiPriority="63"/>
+    <w:lsdException w:name="Medium Shading 2 Accent 3" w:uiPriority="64"/>
+    <w:lsdException w:name="Medium List 1 Accent 3" w:uiPriority="65"/>
+    <w:lsdException w:name="Medium List 2 Accent 3" w:uiPriority="66"/>
+    <w:lsdException w:name="Medium Grid 1 Accent 3" w:uiPriority="67"/>
+    <w:lsdException w:name="Medium Grid 2 Accent 3" w:uiPriority="68"/>
+    <w:lsdException w:name="Medium Grid 3 Accent 3" w:uiPriority="69"/>
+    <w:lsdException w:name="Dark List Accent 3" w:uiPriority="70"/>
+    <w:lsdException w:name="Colorful Shading Accent 3" w:uiPriority="71"/>
+    <w:lsdException w:name="Colorful List Accent 3" w:uiPriority="72"/>
+    <w:lsdException w:name="Colorful Grid Accent 3" w:uiPriority="73"/>
+    <w:lsdException w:name="Light Shading Accent 4" w:uiPriority="60"/>
+    <w:lsdException w:name="Light List Accent 4" w:uiPriority="61"/>
+    <w:lsdException w:name="Light Grid Accent 4" w:uiPriority="62"/>
+    <w:lsdException w:name="Medium Shading 1 Accent 4" w:uiPriority="63"/>
+    <w:lsdException w:name="Medium Shading 2 Accent 4" w:uiPriority="64"/>
+    <w:lsdException w:name="Medium List 1 Accent 4" w:uiPriority="65"/>
+    <w:lsdException w:name="Medium List 2 Accent 4" w:uiPriority="66"/>
+    <w:lsdException w:name="Medium Grid 1 Accent 4" w:uiPriority="67"/>
+    <w:lsdException w:name="Medium Grid 2 Accent 4" w:uiPriority="68"/>
+    <w:lsdException w:name="Medium Grid 3 Accent 4" w:uiPriority="69"/>
+    <w:lsdException w:name="Dark List Accent 4" w:uiPriority="70"/>
+    <w:lsdException w:name="Colorful Shading Accent 4" w:uiPriority="71"/>
+    <w:lsdException w:name="Colorful List Accent 4" w:uiPriority="72"/>
+    <w:lsdException w:name="Colorful Grid Accent 4" w:uiPriority="73"/>
+    <w:lsdException w:name="Light Shading Accent 5" w:uiPriority="60"/>
+    <w:lsdException w:name="Light List Accent 5" w:uiPriority="61"/>
+    <w:lsdException w:name="Light Grid Accent 5" w:uiPriority="62"/>
+    <w:lsdException w:name="Medium Shading 1 Accent 5" w:uiPriority="63"/>
+    <w:lsdException w:name="Medium Shading 2 Accent 5" w:uiPriority="64"/>
+    <w:lsdException w:name="Medium List 1 Accent 5" w:uiPriority="65"/>
+    <w:lsdException w:name="Medium List 2 Accent 5" w:uiPriority="66"/>
+    <w:lsdException w:name="Medium Grid 1 Accent 5" w:uiPriority="67"/>
+    <w:lsdException w:name="Medium Grid 2 Accent 5" w:uiPriority="68"/>
+    <w:lsdException w:name="Medium Grid 3 Accent 5" w:uiPriority="69"/>
+    <w:lsdException w:name="Dark List Accent 5" w:uiPriority="70"/>
+    <w:lsdException w:name="Colorful Shading Accent 5" w:uiPriority="71"/>
+    <w:lsdException w:name="Colorful List Accent 5" w:uiPriority="72"/>
+    <w:lsdException w:name="Colorful Grid Accent 5" w:uiPriority="73"/>
+    <w:lsdException w:name="Light Shading Accent 6" w:uiPriority="60"/>
+    <w:lsdException w:name="Light List Accent 6" w:uiPriority="61"/>
+    <w:lsdException w:name="Light Grid Accent 6" w:uiPriority="62"/>
+    <w:lsdException w:name="Medium Shading 1 Accent 6" w:uiPriority="63"/>
+    <w:lsdException w:name="Medium Shading 2 Accent 6" w:uiPriority="64"/>
+    <w:lsdException w:name="Medium List 1 Accent 6" w:uiPriority="65"/>
+    <w:lsdException w:name="Medium List 2 Accent 6" w:uiPriority="66"/>
+    <w:lsdException w:name="Medium Grid 1 Accent 6" w:uiPriority="67"/>
+    <w:lsdException w:name="Medium Grid 2 Accent 6" w:uiPriority="68"/>
+    <w:lsdException w:name="Medium Grid 3 Accent 6" w:uiPriority="69"/>
+    <w:lsdException w:name="Dark List Accent 6" w:uiPriority="70"/>
+    <w:lsdException w:name="Colorful Shading Accent 6" w:uiPriority="71"/>
+    <w:lsdException w:name="Colorful List Accent 6" w:uiPriority="72"/>
+    <w:lsdException w:name="Colorful Grid Accent 6" w:uiPriority="73"/>
+    <w:lsdException w:name="Subtle Emphasis" w:uiPriority="19" w:qFormat="1"/>
+    <w:lsdException w:name="Intense Emphasis" w:uiPriority="21" w:qFormat="1"/>
+    <w:lsdException w:name="Subtle Reference" w:uiPriority="31" w:qFormat="1"/>
+    <w:lsdException w:name="Intense Reference" w:uiPriority="32" w:qFormat="1"/>
+    <w:lsdException w:name="Book Title" w:uiPriority="33" w:qFormat="1"/>
+    <w:lsdException w:name="Bibliography" w:semiHidden="1" w:uiPriority="37" w:unhideWhenUsed="1"/>
+    <w:lsdException w:name="TOC Heading" w:semiHidden="1" w:uiPriority="39" w:unhideWhenUsed="1" w:qFormat="1"/>
+    <w:lsdException w:name="Plain Table 1" w:uiPriority="41"/>
+    <w:lsdException w:name="Plain Table 2" w:uiPriority="42"/>
+    <w:lsdException w:name="Plain Table 3" w:uiPriority="43"/>
+    <w:lsdException w:name="Plain Table 4" w:uiPriority="44"/>
+    <w:lsdException w:name="Plain Table 5" w:uiPriority="45"/>
+    <w:lsdException w:name="Grid Table Light" w:uiPriority="40"/>
+    <w:lsdException w:name="Grid Table 1 Light" w:uiPriority="46"/>
+    <w:lsdException w:name="Grid Table 2" w:uiPriority="47"/>
+    <w:lsdException w:name="Grid Table 3" w:uiPriority="48"/>
+    <w:lsdException w:name="Grid Table 4" w:uiPriority="49"/>
+    <w:lsdException w:name="Grid Table 5 Dark" w:uiPriority="50"/>
+    <w:lsdException w:name="Grid Table 6 Colorful" w:uiPriority="51"/>
+    <w:lsdException w:name="Grid Table 7 Colorful" w:uiPriority="52"/>
+    <w:lsdException w:name="Grid Table 1 Light Accent 1" w:uiPriority="46"/>
+    <w:lsdException w:name="Grid Table 2 Accent 1" w:uiPriority="47"/>
+    <w:lsdException w:name="Grid Table 3 Accent 1" w:uiPriority="48"/>
+    <w:lsdException w:name="Grid Table 4 Accent 1" w:uiPriority="49"/>
+    <w:lsdException w:name="Grid Table 5 Dark Accent 1" w:uiPriority="50"/>
+    <w:lsdException w:name="Grid Table 6 Colorful Accent 1" w:uiPriority="51"/>
+    <w:lsdException w:name="Grid Table 7 Colorful Accent 1" w:uiPriority="52"/>
+    <w:lsdException w:name="Grid Table 1 Light Accent 2" w:uiPriority="46"/>
+    <w:lsdException w:name="Grid Table 2 Accent 2" w:uiPriority="47"/>
+    <w:lsdException w:name="Grid Table 3 Accent 2" w:uiPriority="48"/>
+    <w:lsdException w:name="Grid Table 4 Accent 2" w:uiPriority="49"/>
+    <w:lsdException w:name="Grid Table 5 Dark Accent 2" w:uiPriority="50"/>
+    <w:lsdException w:name="Grid Table 6 Colorful Accent 2" w:uiPriority="51"/>
+    <w:lsdException w:name="Grid Table 7 Colorful Accent 2" w:uiPriority="52"/>
+    <w:lsdException w:name="Grid Table 1 Light Accent 3" w:uiPriority="46"/>
+    <w:lsdException w:name="Grid Table 2 Accent 3" w:uiPriority="47"/>
+    <w:lsdException w:name="Grid Table 3 Accent 3" w:uiPriority="48"/>
+    <w:lsdException w:name="Grid Table 4 Accent 3" w:uiPriority="49"/>
+    <w:lsdException w:name="Grid Table 5 Dark Accent 3" w:uiPriority="50"/>
+    <w:lsdException w:name="Grid Table 6 Colorful Accent 3" w:uiPriority="51"/>
+    <w:lsdException w:name="Grid Table 7 Colorful Accent 3" w:uiPriority="52"/>
+    <w:lsdException w:name="Grid Table 1 Light Accent 4" w:uiPriority="46"/>
+    <w:lsdException w:name="Grid Table 2 Accent 4" w:uiPriority="47"/>
+    <w:lsdException w:name="Grid Table 3 Accent 4" w:uiPriority="48"/>
+    <w:lsdException w:name="Grid Table 4 Accent 4" w:uiPriority="49"/>
+    <w:lsdException w:name="Grid Table 5 Dark Accent 4" w:uiPriority="50"/>
+    <w:lsdException w:name="Grid Table 6 Colorful Accent 4" w:uiPriority="51"/>
+    <w:lsdException w:name="Grid Table 7 Colorful Accent 4" w:uiPriority="52"/>
+    <w:lsdException w:name="Grid Table 1 Light Accent 5" w:uiPriority="46"/>
+    <w:lsdException w:name="Grid Table 2 Accent 5" w:uiPriority="47"/>
+    <w:lsdException w:name="Grid Table 3 Accent 5" w:uiPriority="48"/>
+    <w:lsdException w:name="Grid Table 4 Accent 5" w:uiPriority="49"/>
+    <w:lsdException w:name="Grid Table 5 Dark Accent 5" w:uiPriority="50"/>
+    <w:lsdException w:name="Grid Table 6 Colorful Accent 5" w:uiPriority="51"/>
+    <w:lsdException w:name="Grid Table 7 Colorful Accent 5" w:uiPriority="52"/>
+    <w:lsdException w:name="Grid Table 1 Light Accent 6" w:uiPriority="46"/>
+    <w:lsdException w:name="Grid Table 2 Accent 6" w:uiPriority="47"/>
+    <w:lsdException w:name="Grid Table 3 Accent 6" w:uiPriority="48"/>
+    <w:lsdException w:name="Grid Table 4 Accent 6" w:uiPriority="49"/>
+    <w:lsdException w:name="Grid Table 5 Dark Accent 6" w:uiPriority="50"/>
+    <w:lsdException w:name="Grid Table 6 Colorful Accent 6" w:uiPriority="51"/>
+    <w:lsdException w:name="Grid Table 7 Colorful Accent 6" w:uiPriority="52"/>
+    <w:lsdException w:name="List Table 1 Light" w:uiPriority="46"/>
+    <w:lsdException w:name="List Table 2" w:uiPriority="47"/>
+    <w:lsdException w:name="List Table 3" w:uiPriority="48"/>
+    <w:lsdException w:name="List Table 4" w:uiPriority="49"/>
+    <w:lsdException w:name="List Table 5 Dark" w:uiPriority="50"/>
+    <w:lsdException w:name="List Table 6 Colorful" w:uiPriority="51"/>
+    <w:lsdException w:name="List Table 7 Colorful" w:uiPriority="52"/>
+    <w:lsdException w:name="List Table 1 Light Accent 1" w:uiPriority="46"/>
+    <w:lsdException w:name="List Table 2 Accent 1" w:uiPriority="47"/>
+    <w:lsdException w:name="List Table 3 Accent 1" w:uiPriority="48"/>
+    <w:lsdException w:name="List Table 4 Accent 1" w:uiPriority="49"/>
+    <w:lsdException w:name="List Table 5 Dark Accent 1" w:uiPriority="50"/>
+    <w:lsdException w:name="List Table 6 Colorful Accent 1" w:uiPriority="51"/>
+    <w:lsdException w:name="List Table 7 Colorful Accent 1" w:uiPriority="52"/>
+    <w:lsdException w:name="List Table 1 Light Accent 2" w:uiPriority="46"/>
+    <w:lsdException w:name="List Table 2 Accent 2" w:uiPriority="47"/>
+    <w:lsdException w:name="List Table 3 Accent 2" w:uiPriority="48"/>
+    <w:lsdException w:name="List Table 4 Accent 2" w:uiPriority="49"/>
+    <w:lsdException w:name="List Table 5 Dark Accent 2" w:uiPriority="50"/>
+    <w:lsdException w:name="List Table 6 Colorful Accent 2" w:uiPriority="51"/>
+    <w:lsdException w:name="List Table 7 Colorful Accent 2" w:uiPriority="52"/>
+    <w:lsdException w:name="List Table 1 Light Accent 3" w:uiPriority="46"/>
+    <w:lsdException w:name="List Table 2 Accent 3" w:uiPriority="47"/>
+    <w:lsdException w:name="List Table 3 Accent 3" w:uiPriority="48"/>
+    <w:lsdException w:name="List Table 4 Accent 3" w:uiPriority="49"/>
+    <w:lsdException w:name="List Table 5 Dark Accent 3" w:uiPriority="50"/>
+    <w:lsdException w:name="List Table 6 Colorful Accent 3" w:uiPriority="51"/>
+    <w:lsdException w:name="List Table 7 Colorful Accent 3" w:uiPriority="52"/>
+    <w:lsdException w:name="List Table 1 Light Accent 4" w:uiPriority="46"/>
+    <w:lsdException w:name="List Table 2 Accent 4" w:uiPriority="47"/>
+    <w:lsdException w:name="List Table 3 Accent 4" w:uiPriority="48"/>
+    <w:lsdException w:name="List Table 4 Accent 4" w:uiPriority="49"/>
+    <w:lsdException w:name="List Table 5 Dark Accent 4" w:uiPriority="50"/>
+    <w:lsdException w:name="List Table 6 Colorful Accent 4" w:uiPriority="51"/>
+    <w:lsdException w:name="List Table 7 Colorful Accent 4" w:uiPriority="52"/>
+    <w:lsdException w:name="List Table 1 Light Accent 5" w:uiPriority="46"/>
+    <w:lsdException w:name="List Table 2 Accent 5" w:uiPriority="47"/>
+    <w:lsdException w:name="List Table 3 Accent 5" w:uiPriority="48"/>
+    <w:lsdException w:name="List Table 4 Accent 5" w:uiPriority="49"/>
+    <w:lsdException w:name="List Table 5 Dark Accent 5" w:uiPriority="50"/>
+    <w:lsdException w:name="List Table 6 Colorful Accent 5" w:uiPriority="51"/>
+    <w:lsdException w:name="List Table 7 Colorful Accent 5" w:uiPriority="52"/>
+    <w:lsdException w:name="List Table 1 Light Accent 6" w:uiPriority="46"/>
+    <w:lsdException w:name="List Table 2 Accent 6" w:uiPriority="47"/>
+    <w:lsdException w:name="List Table 3 Accent 6" w:uiPriority="48"/>
+    <w:lsdException w:name="List Table 4 Accent 6" w:uiPriority="49"/>
+    <w:lsdException w:name="List Table 5 Dark Accent 6" w:uiPriority="50"/>
+    <w:lsdException w:name="List Table 6 Colorful Accent 6" w:uiPriority="51"/>
+    <w:lsdException w:name="List Table 7 Colorful Accent 6" w:uiPriority="52"/>
+    <w:lsdException w:name="Mention" w:semiHidden="1" w:uiPriority="99" w:unhideWhenUsed="1"/>
+    <w:lsdException w:name="Smart Hyperlink" w:semiHidden="1" w:uiPriority="99" w:unhideWhenUsed="1"/>
+    <w:lsdException w:name="Hashtag" w:semiHidden="1" w:uiPriority="99" w:unhideWhenUsed="1"/>
+    <w:lsdException w:name="Unresolved Mention" w:semiHidden="1" w:uiPriority="99" w:unhideWhenUsed="1"/>
   </w:latentStyles>
   <w:style w:type="paragraph" w:default="1" w:styleId="Standard">
     <w:name w:val="Normal"/>
@@ -5786,7 +5786,7 @@
   <a:extraClrSchemeLst/>
   <a:extLst>
     <a:ext uri="{05A4C25C-085E-4340-85A3-A5531E510DB2}">
-      <thm15:themeFamily xmlns="" xmlns:thm15="http://schemas.microsoft.com/office/thememl/2012/main" name="Office Theme" id="{62F939B6-93AF-4DB8-9C6B-D6C7DFDC589F}" vid="{4A3C46E8-61CC-4603-A589-7422A47A8E4A}"/>
+      <thm15:themeFamily xmlns:thm15="http://schemas.microsoft.com/office/thememl/2012/main" name="Office Theme" id="{62F939B6-93AF-4DB8-9C6B-D6C7DFDC589F}" vid="{4A3C46E8-61CC-4603-A589-7422A47A8E4A}"/>
     </a:ext>
   </a:extLst>
 </a:theme>

</xml_diff>